<commit_message>
another design doc ipps.docx and picture on high level doc
</commit_message>
<xml_diff>
--- a/design/madeline.docx
+++ b/design/madeline.docx
@@ -6,15 +6,139 @@
       <w:pPr>
         <w:jc w:val="center"/>
         <w:outlineLvl w:val="0"/>
-      </w:pPr>
-      <w:r>
+        <w:rPr>
+          <w:sz w:val="40"/>
+          <w:szCs w:val="40"/>
+        </w:rPr>
+      </w:pPr>
+      <w:r>
+        <w:rPr>
+          <w:sz w:val="40"/>
+          <w:szCs w:val="40"/>
+        </w:rPr>
         <w:t>Transparent Caching E</w:t>
       </w:r>
       <w:r>
+        <w:rPr>
+          <w:sz w:val="40"/>
+          <w:szCs w:val="40"/>
+        </w:rPr>
         <w:t>cosystem</w:t>
       </w:r>
     </w:p>
-    <w:p/>
+    <w:p>
+      <w:pPr>
+        <w:jc w:val="center"/>
+        <w:outlineLvl w:val="0"/>
+      </w:pPr>
+    </w:p>
+    <w:tbl>
+      <w:tblPr>
+        <w:tblStyle w:val="TableGrid"/>
+        <w:tblW w:w="0" w:type="auto"/>
+        <w:tblLook w:val="04A0" w:firstRow="1" w:lastRow="0" w:firstColumn="1" w:lastColumn="0" w:noHBand="0" w:noVBand="1"/>
+      </w:tblPr>
+      <w:tblGrid>
+        <w:gridCol w:w="4675"/>
+        <w:gridCol w:w="4675"/>
+      </w:tblGrid>
+      <w:tr>
+        <w:tc>
+          <w:tcPr>
+            <w:tcW w:w="4675" w:type="dxa"/>
+          </w:tcPr>
+          <w:p>
+            <w:pPr>
+              <w:outlineLvl w:val="0"/>
+              <w:rPr>
+                <w:sz w:val="32"/>
+                <w:szCs w:val="32"/>
+              </w:rPr>
+            </w:pPr>
+            <w:r>
+              <w:rPr>
+                <w:sz w:val="32"/>
+                <w:szCs w:val="32"/>
+              </w:rPr>
+              <w:t>Version</w:t>
+            </w:r>
+          </w:p>
+        </w:tc>
+        <w:tc>
+          <w:tcPr>
+            <w:tcW w:w="4675" w:type="dxa"/>
+          </w:tcPr>
+          <w:p>
+            <w:pPr>
+              <w:outlineLvl w:val="0"/>
+              <w:rPr>
+                <w:sz w:val="32"/>
+                <w:szCs w:val="32"/>
+              </w:rPr>
+            </w:pPr>
+            <w:r>
+              <w:rPr>
+                <w:sz w:val="32"/>
+                <w:szCs w:val="32"/>
+              </w:rPr>
+              <w:t>0.1</w:t>
+            </w:r>
+            <w:bookmarkStart w:id="0" w:name="_GoBack"/>
+            <w:bookmarkEnd w:id="0"/>
+          </w:p>
+        </w:tc>
+      </w:tr>
+      <w:tr>
+        <w:tc>
+          <w:tcPr>
+            <w:tcW w:w="4675" w:type="dxa"/>
+          </w:tcPr>
+          <w:p>
+            <w:pPr>
+              <w:outlineLvl w:val="0"/>
+              <w:rPr>
+                <w:sz w:val="32"/>
+                <w:szCs w:val="32"/>
+              </w:rPr>
+            </w:pPr>
+            <w:r>
+              <w:rPr>
+                <w:sz w:val="32"/>
+                <w:szCs w:val="32"/>
+              </w:rPr>
+              <w:t xml:space="preserve">Author </w:t>
+            </w:r>
+          </w:p>
+        </w:tc>
+        <w:tc>
+          <w:tcPr>
+            <w:tcW w:w="4675" w:type="dxa"/>
+          </w:tcPr>
+          <w:p>
+            <w:pPr>
+              <w:outlineLvl w:val="0"/>
+              <w:rPr>
+                <w:sz w:val="32"/>
+                <w:szCs w:val="32"/>
+              </w:rPr>
+            </w:pPr>
+            <w:r>
+              <w:rPr>
+                <w:sz w:val="32"/>
+                <w:szCs w:val="32"/>
+              </w:rPr>
+              <w:t>Tom Sumardi</w:t>
+            </w:r>
+          </w:p>
+        </w:tc>
+      </w:tr>
+    </w:tbl>
+    <w:p>
+      <w:pPr>
+        <w:jc w:val="center"/>
+        <w:outlineLvl w:val="0"/>
+      </w:pPr>
+    </w:p>
     <w:p>
       <w:pPr>
         <w:outlineLvl w:val="0"/>
@@ -28,123 +152,7 @@
           <w:sz w:val="32"/>
           <w:szCs w:val="32"/>
         </w:rPr>
-        <w:t>Introduction:</w:t>
-      </w:r>
-    </w:p>
-    <w:p>
-      <w:pPr>
-        <w:spacing w:before="100" w:beforeAutospacing="1" w:after="100" w:afterAutospacing="1"/>
-        <w:rPr>
-          <w:rFonts w:eastAsia="Times New Roman"/>
-        </w:rPr>
-      </w:pPr>
-      <w:r>
-        <w:rPr>
-          <w:rFonts w:eastAsia="Times New Roman"/>
-        </w:rPr>
-        <w:t xml:space="preserve">This </w:t>
-      </w:r>
-      <w:r>
-        <w:rPr>
-          <w:rFonts w:eastAsia="Times New Roman"/>
-        </w:rPr>
-        <w:t>documentation</w:t>
-      </w:r>
-      <w:r>
-        <w:rPr>
-          <w:rFonts w:eastAsia="Times New Roman"/>
-        </w:rPr>
-        <w:t xml:space="preserve"> intended to be very brief and</w:t>
-      </w:r>
-      <w:r>
-        <w:rPr>
-          <w:rFonts w:eastAsia="Times New Roman"/>
-        </w:rPr>
-        <w:t xml:space="preserve"> </w:t>
-      </w:r>
-      <w:r>
-        <w:rPr>
-          <w:rFonts w:eastAsia="Times New Roman"/>
-        </w:rPr>
-        <w:t>serve</w:t>
-      </w:r>
-      <w:r>
-        <w:rPr>
-          <w:rFonts w:eastAsia="Times New Roman"/>
-        </w:rPr>
-        <w:t xml:space="preserve"> the purpose of giving high level architecture</w:t>
-      </w:r>
-      <w:r>
-        <w:rPr>
-          <w:rFonts w:eastAsia="Times New Roman"/>
-        </w:rPr>
-        <w:t xml:space="preserve"> description</w:t>
-      </w:r>
-      <w:r>
-        <w:rPr>
-          <w:rFonts w:eastAsia="Times New Roman"/>
-        </w:rPr>
-        <w:t xml:space="preserve"> only</w:t>
-      </w:r>
-      <w:r>
-        <w:rPr>
-          <w:rFonts w:eastAsia="Times New Roman"/>
-        </w:rPr>
-        <w:t>. Please refer to each compone</w:t>
-      </w:r>
-      <w:r>
-        <w:rPr>
-          <w:rFonts w:eastAsia="Times New Roman"/>
-        </w:rPr>
-        <w:t xml:space="preserve">nt </w:t>
-      </w:r>
-      <w:r>
-        <w:rPr>
-          <w:rFonts w:eastAsia="Times New Roman"/>
-        </w:rPr>
-        <w:t xml:space="preserve">design document </w:t>
-      </w:r>
-      <w:r>
-        <w:rPr>
-          <w:rFonts w:eastAsia="Times New Roman"/>
-        </w:rPr>
-        <w:t xml:space="preserve">for </w:t>
-      </w:r>
-      <w:r>
-        <w:rPr>
-          <w:rFonts w:eastAsia="Times New Roman"/>
-        </w:rPr>
-        <w:t xml:space="preserve">extensive </w:t>
-      </w:r>
-      <w:r>
-        <w:rPr>
-          <w:rFonts w:eastAsia="Times New Roman"/>
-        </w:rPr>
-        <w:t>detail level description</w:t>
-      </w:r>
-      <w:r>
-        <w:rPr>
-          <w:rFonts w:eastAsia="Times New Roman"/>
-        </w:rPr>
-        <w:t xml:space="preserve"> </w:t>
-      </w:r>
-      <w:r>
-        <w:rPr>
-          <w:rFonts w:eastAsia="Times New Roman"/>
-        </w:rPr>
-        <w:t>such as</w:t>
-      </w:r>
-      <w:r>
-        <w:rPr>
-          <w:rFonts w:eastAsia="Times New Roman"/>
-        </w:rPr>
-        <w:t xml:space="preserve"> </w:t>
-      </w:r>
-      <w:r>
-        <w:rPr>
-          <w:rFonts w:eastAsia="Times New Roman"/>
-        </w:rPr>
-        <w:t>communication messages format, ladder diagram and state machine.</w:t>
+        <w:t>Sections:</w:t>
       </w:r>
     </w:p>
     <w:p>
@@ -160,9 +168,10 @@
           <w:sz w:val="32"/>
           <w:szCs w:val="32"/>
         </w:rPr>
-        <w:t>Introduction:</w:t>
-      </w:r>
-    </w:p>
+        <w:t>&lt;&lt; TODO &gt;&gt;</w:t>
+      </w:r>
+    </w:p>
+    <w:p/>
     <w:p>
       <w:pPr>
         <w:outlineLvl w:val="0"/>
@@ -171,13 +180,135 @@
           <w:szCs w:val="32"/>
         </w:rPr>
       </w:pPr>
-    </w:p>
-    <w:p>
-      <w:pPr>
-        <w:outlineLvl w:val="0"/>
+      <w:r>
         <w:rPr>
           <w:sz w:val="32"/>
           <w:szCs w:val="32"/>
+        </w:rPr>
+        <w:t>Introduction:</w:t>
+      </w:r>
+    </w:p>
+    <w:p>
+      <w:pPr>
+        <w:spacing w:before="100" w:beforeAutospacing="1" w:after="100" w:afterAutospacing="1"/>
+        <w:rPr>
+          <w:rFonts w:eastAsia="Times New Roman"/>
+        </w:rPr>
+      </w:pPr>
+      <w:r>
+        <w:rPr>
+          <w:rFonts w:eastAsia="Times New Roman"/>
+        </w:rPr>
+        <w:t xml:space="preserve">This </w:t>
+      </w:r>
+      <w:r>
+        <w:rPr>
+          <w:rFonts w:eastAsia="Times New Roman"/>
+        </w:rPr>
+        <w:t>documentation</w:t>
+      </w:r>
+      <w:r>
+        <w:rPr>
+          <w:rFonts w:eastAsia="Times New Roman"/>
+        </w:rPr>
+        <w:t xml:space="preserve"> intended to be very brief and</w:t>
+      </w:r>
+      <w:r>
+        <w:rPr>
+          <w:rFonts w:eastAsia="Times New Roman"/>
+        </w:rPr>
+        <w:t xml:space="preserve"> </w:t>
+      </w:r>
+      <w:r>
+        <w:rPr>
+          <w:rFonts w:eastAsia="Times New Roman"/>
+        </w:rPr>
+        <w:t>serve</w:t>
+      </w:r>
+      <w:r>
+        <w:rPr>
+          <w:rFonts w:eastAsia="Times New Roman"/>
+        </w:rPr>
+        <w:t xml:space="preserve"> the purpose of giving high level architecture</w:t>
+      </w:r>
+      <w:r>
+        <w:rPr>
+          <w:rFonts w:eastAsia="Times New Roman"/>
+        </w:rPr>
+        <w:t xml:space="preserve"> description</w:t>
+      </w:r>
+      <w:r>
+        <w:rPr>
+          <w:rFonts w:eastAsia="Times New Roman"/>
+        </w:rPr>
+        <w:t xml:space="preserve"> only</w:t>
+      </w:r>
+      <w:r>
+        <w:rPr>
+          <w:rFonts w:eastAsia="Times New Roman"/>
+        </w:rPr>
+        <w:t>. Please refer to each compone</w:t>
+      </w:r>
+      <w:r>
+        <w:rPr>
+          <w:rFonts w:eastAsia="Times New Roman"/>
+        </w:rPr>
+        <w:t xml:space="preserve">nt </w:t>
+      </w:r>
+      <w:r>
+        <w:rPr>
+          <w:rFonts w:eastAsia="Times New Roman"/>
+        </w:rPr>
+        <w:t xml:space="preserve">design document </w:t>
+      </w:r>
+      <w:r>
+        <w:rPr>
+          <w:rFonts w:eastAsia="Times New Roman"/>
+        </w:rPr>
+        <w:t xml:space="preserve">for </w:t>
+      </w:r>
+      <w:r>
+        <w:rPr>
+          <w:rFonts w:eastAsia="Times New Roman"/>
+        </w:rPr>
+        <w:t xml:space="preserve">extensive </w:t>
+      </w:r>
+      <w:r>
+        <w:rPr>
+          <w:rFonts w:eastAsia="Times New Roman"/>
+        </w:rPr>
+        <w:t>detail level description</w:t>
+      </w:r>
+      <w:r>
+        <w:rPr>
+          <w:rFonts w:eastAsia="Times New Roman"/>
+        </w:rPr>
+        <w:t xml:space="preserve"> </w:t>
+      </w:r>
+      <w:r>
+        <w:rPr>
+          <w:rFonts w:eastAsia="Times New Roman"/>
+        </w:rPr>
+        <w:t>such as</w:t>
+      </w:r>
+      <w:r>
+        <w:rPr>
+          <w:rFonts w:eastAsia="Times New Roman"/>
+        </w:rPr>
+        <w:t xml:space="preserve"> </w:t>
+      </w:r>
+      <w:r>
+        <w:rPr>
+          <w:rFonts w:eastAsia="Times New Roman"/>
+        </w:rPr>
+        <w:t>communication messages format, ladder diagram and state machine.</w:t>
+      </w:r>
+    </w:p>
+    <w:p>
+      <w:pPr>
+        <w:spacing w:before="100" w:beforeAutospacing="1" w:after="100" w:afterAutospacing="1"/>
+        <w:rPr>
+          <w:rFonts w:eastAsia="Times New Roman"/>
         </w:rPr>
       </w:pPr>
       <w:r>
@@ -235,19 +366,11 @@
           <w:rFonts w:eastAsia="Times New Roman"/>
         </w:rPr>
       </w:pPr>
-      <w:proofErr w:type="spellStart"/>
-      <w:r>
-        <w:rPr>
-          <w:rFonts w:eastAsia="Times New Roman"/>
-        </w:rPr>
-        <w:t>Microservice</w:t>
-      </w:r>
-      <w:proofErr w:type="spellEnd"/>
-      <w:r>
-        <w:rPr>
-          <w:rFonts w:eastAsia="Times New Roman"/>
-        </w:rPr>
-        <w:t xml:space="preserve"> architecture.</w:t>
+      <w:r>
+        <w:rPr>
+          <w:rFonts w:eastAsia="Times New Roman"/>
+        </w:rPr>
+        <w:t>Microservice architecture.</w:t>
       </w:r>
     </w:p>
     <w:p>
@@ -285,35 +408,7 @@
         <w:rPr>
           <w:rFonts w:eastAsia="Times New Roman"/>
         </w:rPr>
-        <w:t>Rotating log files will be stored in /</w:t>
-      </w:r>
-      <w:proofErr w:type="spellStart"/>
-      <w:r>
-        <w:rPr>
-          <w:rFonts w:eastAsia="Times New Roman"/>
-        </w:rPr>
-        <w:t>var</w:t>
-      </w:r>
-      <w:proofErr w:type="spellEnd"/>
-      <w:r>
-        <w:rPr>
-          <w:rFonts w:eastAsia="Times New Roman"/>
-        </w:rPr>
-        <w:t>/log/</w:t>
-      </w:r>
-      <w:proofErr w:type="spellStart"/>
-      <w:r>
-        <w:rPr>
-          <w:rFonts w:eastAsia="Times New Roman"/>
-        </w:rPr>
-        <w:t>madeline</w:t>
-      </w:r>
-      <w:proofErr w:type="spellEnd"/>
-      <w:r>
-        <w:rPr>
-          <w:rFonts w:eastAsia="Times New Roman"/>
-        </w:rPr>
-        <w:t>/&lt;component-name&gt;.log</w:t>
+        <w:t>Rotating log files will be stored in /var/log/madeline/&lt;component-name&gt;.log</w:t>
       </w:r>
     </w:p>
     <w:p>
@@ -332,30 +427,8 @@
         <w:rPr>
           <w:rFonts w:eastAsia="Times New Roman"/>
         </w:rPr>
-        <w:t xml:space="preserve">Each service should use </w:t>
-      </w:r>
-      <w:proofErr w:type="spellStart"/>
-      <w:r>
-        <w:rPr>
-          <w:rFonts w:eastAsia="Times New Roman"/>
-        </w:rPr>
-        <w:t>systemd</w:t>
-      </w:r>
-      <w:proofErr w:type="spellEnd"/>
-      <w:r>
-        <w:rPr>
-          <w:rFonts w:eastAsia="Times New Roman"/>
-        </w:rPr>
-        <w:t xml:space="preserve"> and backward compatible to </w:t>
-      </w:r>
-      <w:proofErr w:type="spellStart"/>
-      <w:r>
-        <w:rPr>
-          <w:rFonts w:eastAsia="Times New Roman"/>
-        </w:rPr>
-        <w:t>sysVinit</w:t>
-      </w:r>
-      <w:proofErr w:type="spellEnd"/>
+        <w:t>Each service should use systemd and backward compatible to sysVinit</w:t>
+      </w:r>
     </w:p>
     <w:p>
       <w:pPr>
@@ -373,21 +446,7 @@
         <w:rPr>
           <w:rFonts w:eastAsia="Times New Roman"/>
         </w:rPr>
-        <w:t xml:space="preserve">This product should work with other http caching server. Default http caching server will be </w:t>
-      </w:r>
-      <w:proofErr w:type="spellStart"/>
-      <w:r>
-        <w:rPr>
-          <w:rFonts w:eastAsia="Times New Roman"/>
-        </w:rPr>
-        <w:t>nginx</w:t>
-      </w:r>
-      <w:proofErr w:type="spellEnd"/>
-      <w:r>
-        <w:rPr>
-          <w:rFonts w:eastAsia="Times New Roman"/>
-        </w:rPr>
-        <w:t xml:space="preserve">. </w:t>
+        <w:t xml:space="preserve">This product should work with other http caching server. Default http caching server will be nginx. </w:t>
       </w:r>
     </w:p>
     <w:p>
@@ -411,24 +470,75 @@
     </w:p>
     <w:p>
       <w:pPr>
-        <w:outlineLvl w:val="0"/>
-        <w:rPr>
+        <w:spacing w:before="100" w:beforeAutospacing="1" w:after="100" w:afterAutospacing="1"/>
+        <w:rPr>
+          <w:rFonts w:eastAsia="Times New Roman"/>
           <w:sz w:val="32"/>
           <w:szCs w:val="32"/>
         </w:rPr>
       </w:pPr>
       <w:r>
         <w:rPr>
+          <w:rFonts w:eastAsia="Times New Roman"/>
           <w:sz w:val="32"/>
           <w:szCs w:val="32"/>
         </w:rPr>
-        <w:t>Summary:</w:t>
-      </w:r>
-      <w:r>
-        <w:rPr>
+        <w:t>Ab</w:t>
+      </w:r>
+      <w:r>
+        <w:rPr>
+          <w:rFonts w:eastAsia="Times New Roman"/>
           <w:sz w:val="32"/>
           <w:szCs w:val="32"/>
         </w:rPr>
+        <w:t>b</w:t>
+      </w:r>
+      <w:r>
+        <w:rPr>
+          <w:rFonts w:eastAsia="Times New Roman"/>
+          <w:sz w:val="32"/>
+          <w:szCs w:val="32"/>
+        </w:rPr>
+        <w:t>reviations:</w:t>
+      </w:r>
+    </w:p>
+    <w:p>
+      <w:pPr>
+        <w:outlineLvl w:val="0"/>
+      </w:pPr>
+      <w:r>
+        <w:t>TBD</w:t>
+      </w:r>
+    </w:p>
+    <w:p>
+      <w:pPr>
+        <w:outlineLvl w:val="0"/>
+        <w:rPr>
+          <w:sz w:val="32"/>
+          <w:szCs w:val="32"/>
+        </w:rPr>
+      </w:pPr>
+    </w:p>
+    <w:p>
+      <w:pPr>
+        <w:outlineLvl w:val="0"/>
+        <w:rPr>
+          <w:sz w:val="32"/>
+          <w:szCs w:val="32"/>
+        </w:rPr>
+      </w:pPr>
+      <w:r>
+        <w:rPr>
+          <w:sz w:val="32"/>
+          <w:szCs w:val="32"/>
+        </w:rPr>
+        <w:t>Summary:</w:t>
+      </w:r>
+      <w:r>
+        <w:rPr>
+          <w:sz w:val="32"/>
+          <w:szCs w:val="32"/>
+        </w:rPr>
         <w:t xml:space="preserve"> </w:t>
       </w:r>
     </w:p>
@@ -443,119 +553,7 @@
         <w:rPr>
           <w:rFonts w:eastAsia="Times New Roman"/>
         </w:rPr>
-        <w:t xml:space="preserve">Madeline is </w:t>
-      </w:r>
-      <w:proofErr w:type="spellStart"/>
-      <w:r>
-        <w:rPr>
-          <w:rFonts w:eastAsia="Times New Roman"/>
-        </w:rPr>
-        <w:t>out-of</w:t>
-      </w:r>
-      <w:proofErr w:type="spellEnd"/>
-      <w:r>
-        <w:rPr>
-          <w:rFonts w:eastAsia="Times New Roman"/>
-        </w:rPr>
-        <w:t>/in-band inline (</w:t>
-      </w:r>
-      <w:proofErr w:type="spellStart"/>
-      <w:r>
-        <w:rPr>
-          <w:rFonts w:eastAsia="Times New Roman"/>
-        </w:rPr>
-        <w:t>realtime</w:t>
-      </w:r>
-      <w:proofErr w:type="spellEnd"/>
-      <w:r>
-        <w:rPr>
-          <w:rFonts w:eastAsia="Times New Roman"/>
-        </w:rPr>
-        <w:t>) transparent caching ecosystem, which performs intelligent OTT online video (MPEG-DASH/apple HLS/</w:t>
-      </w:r>
-      <w:proofErr w:type="spellStart"/>
-      <w:r>
-        <w:rPr>
-          <w:rFonts w:eastAsia="Times New Roman"/>
-        </w:rPr>
-        <w:t>etc</w:t>
-      </w:r>
-      <w:proofErr w:type="spellEnd"/>
-      <w:r>
-        <w:rPr>
-          <w:rFonts w:eastAsia="Times New Roman"/>
-        </w:rPr>
-        <w:t xml:space="preserve">) caching based on regular expression or </w:t>
-      </w:r>
-      <w:proofErr w:type="spellStart"/>
-      <w:r>
-        <w:rPr>
-          <w:rFonts w:eastAsia="Times New Roman"/>
-        </w:rPr>
-        <w:t>ip</w:t>
-      </w:r>
-      <w:proofErr w:type="spellEnd"/>
-      <w:r>
-        <w:rPr>
-          <w:rFonts w:eastAsia="Times New Roman"/>
-        </w:rPr>
-        <w:t xml:space="preserve"> address/port tuple logic rulesets. It must be fast in order to perform intelligent routing/load-balancing and filtering of packets per flow pulled from </w:t>
-      </w:r>
-      <w:proofErr w:type="spellStart"/>
-      <w:r>
-        <w:rPr>
-          <w:rFonts w:eastAsia="Times New Roman"/>
-        </w:rPr>
-        <w:t>linux</w:t>
-      </w:r>
-      <w:proofErr w:type="spellEnd"/>
-      <w:r>
-        <w:rPr>
-          <w:rFonts w:eastAsia="Times New Roman"/>
-        </w:rPr>
-        <w:t xml:space="preserve"> socket kernel buffer (SKB) bypassing </w:t>
-      </w:r>
-      <w:proofErr w:type="spellStart"/>
-      <w:r>
-        <w:rPr>
-          <w:rFonts w:eastAsia="Times New Roman"/>
-        </w:rPr>
-        <w:t>linux</w:t>
-      </w:r>
-      <w:proofErr w:type="spellEnd"/>
-      <w:r>
-        <w:rPr>
-          <w:rFonts w:eastAsia="Times New Roman"/>
-        </w:rPr>
-        <w:t xml:space="preserve"> network stack. The packets are decoded and dissected from layer 2 to 4 while the payload is untouched and pushed from one service to another in pipelined manner. Filtering will be done on packet-processing and http processing and in the end interesting packets will be redirected to the caching web server such </w:t>
-      </w:r>
-      <w:proofErr w:type="spellStart"/>
-      <w:r>
-        <w:rPr>
-          <w:rFonts w:eastAsia="Times New Roman"/>
-        </w:rPr>
-        <w:t>nginx</w:t>
-      </w:r>
-      <w:proofErr w:type="spellEnd"/>
-      <w:r>
-        <w:rPr>
-          <w:rFonts w:eastAsia="Times New Roman"/>
-        </w:rPr>
-        <w:t>/</w:t>
-      </w:r>
-      <w:proofErr w:type="spellStart"/>
-      <w:r>
-        <w:rPr>
-          <w:rFonts w:eastAsia="Times New Roman"/>
-        </w:rPr>
-        <w:t>httpd</w:t>
-      </w:r>
-      <w:proofErr w:type="spellEnd"/>
-      <w:r>
-        <w:rPr>
-          <w:rFonts w:eastAsia="Times New Roman"/>
-        </w:rPr>
-        <w:t>/etc.</w:t>
+        <w:t>Madeline is out-of/in-band inline (realtime) transparent caching ecosystem, which performs intelligent OTT online video (MPEG-DASH/apple HLS/etc) caching based on regular expression or ip address/port tuple logic rulesets. It must be fast in order to perform intelligent routing/load-balancing and filtering of packets per flow pulled from linux socket kernel buffer (SKB) bypassing linux network stack. The packets are decoded and dissected from layer 2 to 4 while the payload is untouched and pushed from one service to another in pipelined manner. Filtering will be done on packet-processing and http processing and in the end interesting packets will be redirected to the caching web server such nginx/httpd/etc.</w:t>
       </w:r>
     </w:p>
     <w:p/>
@@ -850,14 +848,6 @@
         <w:spacing w:before="100" w:beforeAutospacing="1" w:after="100" w:afterAutospacing="1"/>
         <w:rPr>
           <w:rFonts w:eastAsia="Times New Roman"/>
-        </w:rPr>
-      </w:pPr>
-    </w:p>
-    <w:p>
-      <w:pPr>
-        <w:spacing w:before="100" w:beforeAutospacing="1" w:after="100" w:afterAutospacing="1"/>
-        <w:rPr>
-          <w:rFonts w:eastAsia="Times New Roman"/>
           <w:sz w:val="32"/>
           <w:szCs w:val="32"/>
         </w:rPr>
@@ -870,13 +860,3060 @@
         </w:rPr>
         <w:t>Architecture:</w:t>
       </w:r>
-      <w:r>
+    </w:p>
+    <w:p>
+      <w:pPr>
+        <w:spacing w:before="100" w:beforeAutospacing="1" w:after="100" w:afterAutospacing="1"/>
         <w:rPr>
           <w:rFonts w:eastAsia="Times New Roman"/>
           <w:sz w:val="32"/>
           <w:szCs w:val="32"/>
         </w:rPr>
+      </w:pPr>
+    </w:p>
+    <w:p>
+      <w:pPr>
+        <w:spacing w:before="100" w:beforeAutospacing="1" w:after="100" w:afterAutospacing="1"/>
+        <w:rPr>
+          <w:rFonts w:eastAsia="Times New Roman"/>
+          <w:sz w:val="32"/>
+          <w:szCs w:val="32"/>
+        </w:rPr>
+      </w:pPr>
+      <w:r>
+        <w:rPr>
+          <w:rFonts w:eastAsia="Times New Roman"/>
+          <w:noProof/>
+          <w:sz w:val="32"/>
+          <w:szCs w:val="32"/>
+        </w:rPr>
+        <mc:AlternateContent>
+          <mc:Choice Requires="wps">
+            <w:drawing>
+              <wp:anchor distT="0" distB="0" distL="114300" distR="114300" simplePos="0" relativeHeight="251740160" behindDoc="0" locked="0" layoutInCell="1" allowOverlap="1" wp14:anchorId="3C671C52" wp14:editId="654ACF36">
+                <wp:simplePos x="0" y="0"/>
+                <wp:positionH relativeFrom="column">
+                  <wp:posOffset>2339975</wp:posOffset>
+                </wp:positionH>
+                <wp:positionV relativeFrom="paragraph">
+                  <wp:posOffset>6985</wp:posOffset>
+                </wp:positionV>
+                <wp:extent cx="839470" cy="347980"/>
+                <wp:effectExtent l="0" t="0" r="0" b="7620"/>
+                <wp:wrapSquare wrapText="bothSides"/>
+                <wp:docPr id="72" name="Text Box 72"/>
+                <wp:cNvGraphicFramePr/>
+                <a:graphic xmlns:a="http://schemas.openxmlformats.org/drawingml/2006/main">
+                  <a:graphicData uri="http://schemas.microsoft.com/office/word/2010/wordprocessingShape">
+                    <wps:wsp>
+                      <wps:cNvSpPr txBox="1"/>
+                      <wps:spPr>
+                        <a:xfrm>
+                          <a:off x="0" y="0"/>
+                          <a:ext cx="839470" cy="347980"/>
+                        </a:xfrm>
+                        <a:prstGeom prst="rect">
+                          <a:avLst/>
+                        </a:prstGeom>
+                        <a:noFill/>
+                        <a:ln>
+                          <a:noFill/>
+                        </a:ln>
+                        <a:effectLst/>
+                      </wps:spPr>
+                      <wps:style>
+                        <a:lnRef idx="0">
+                          <a:schemeClr val="accent1"/>
+                        </a:lnRef>
+                        <a:fillRef idx="0">
+                          <a:schemeClr val="accent1"/>
+                        </a:fillRef>
+                        <a:effectRef idx="0">
+                          <a:schemeClr val="accent1"/>
+                        </a:effectRef>
+                        <a:fontRef idx="minor">
+                          <a:schemeClr val="dk1"/>
+                        </a:fontRef>
+                      </wps:style>
+                      <wps:txbx>
+                        <w:txbxContent>
+                          <w:p>
+                            <w:r>
+                              <w:t>REST API</w:t>
+                            </w:r>
+                          </w:p>
+                        </w:txbxContent>
+                      </wps:txbx>
+                      <wps:bodyPr rot="0" spcFirstLastPara="0" vertOverflow="overflow" horzOverflow="overflow" vert="horz" wrap="none" lIns="91440" tIns="45720" rIns="91440" bIns="45720" numCol="1" spcCol="0" rtlCol="0" fromWordArt="0" anchor="t" anchorCtr="0" forceAA="0" compatLnSpc="1">
+                        <a:prstTxWarp prst="textNoShape">
+                          <a:avLst/>
+                        </a:prstTxWarp>
+                        <a:noAutofit/>
+                      </wps:bodyPr>
+                    </wps:wsp>
+                  </a:graphicData>
+                </a:graphic>
+                <wp14:sizeRelV relativeFrom="margin">
+                  <wp14:pctHeight>0</wp14:pctHeight>
+                </wp14:sizeRelV>
+              </wp:anchor>
+            </w:drawing>
+          </mc:Choice>
+          <mc:Fallback>
+            <w:pict>
+              <v:shapetype w14:anchorId="3C671C52" id="_x0000_t202" coordsize="21600,21600" o:spt="202" path="m0,0l0,21600,21600,21600,21600,0xe">
+                <v:stroke joinstyle="miter"/>
+                <v:path gradientshapeok="t" o:connecttype="rect"/>
+              </v:shapetype>
+              <v:shape id="Text Box 72" o:spid="_x0000_s1026" type="#_x0000_t202" style="position:absolute;margin-left:184.25pt;margin-top:.55pt;width:66.1pt;height:27.4pt;z-index:251740160;visibility:visible;mso-wrap-style:none;mso-height-percent:0;mso-wrap-distance-left:9pt;mso-wrap-distance-top:0;mso-wrap-distance-right:9pt;mso-wrap-distance-bottom:0;mso-position-horizontal:absolute;mso-position-horizontal-relative:text;mso-position-vertical:absolute;mso-position-vertical-relative:text;mso-height-percent:0;mso-height-relative:margin;v-text-anchor:top" o:gfxdata="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" filled="f" stroked="f">
+                <v:textbox>
+                  <w:txbxContent>
+                    <w:p>
+                      <w:r>
+                        <w:t>REST API</w:t>
+                      </w:r>
+                    </w:p>
+                  </w:txbxContent>
+                </v:textbox>
+                <w10:wrap type="square"/>
+              </v:shape>
+            </w:pict>
+          </mc:Fallback>
+        </mc:AlternateContent>
+      </w:r>
+      <w:r>
+        <w:rPr>
+          <w:rFonts w:eastAsia="Times New Roman"/>
+          <w:noProof/>
+        </w:rPr>
+        <mc:AlternateContent>
+          <mc:Choice Requires="wps">
+            <w:drawing>
+              <wp:anchor distT="0" distB="0" distL="114300" distR="114300" simplePos="0" relativeHeight="251728896" behindDoc="0" locked="0" layoutInCell="1" allowOverlap="1" wp14:anchorId="20221944" wp14:editId="572FFD39">
+                <wp:simplePos x="0" y="0"/>
+                <wp:positionH relativeFrom="column">
+                  <wp:posOffset>2680335</wp:posOffset>
+                </wp:positionH>
+                <wp:positionV relativeFrom="paragraph">
+                  <wp:posOffset>229870</wp:posOffset>
+                </wp:positionV>
+                <wp:extent cx="226695" cy="581660"/>
+                <wp:effectExtent l="25400" t="25400" r="27305" b="53340"/>
+                <wp:wrapThrough wrapText="bothSides">
+                  <wp:wrapPolygon edited="0">
+                    <wp:start x="2420" y="-943"/>
+                    <wp:lineTo x="-2420" y="0"/>
+                    <wp:lineTo x="-2420" y="18865"/>
+                    <wp:lineTo x="4840" y="22638"/>
+                    <wp:lineTo x="16941" y="22638"/>
+                    <wp:lineTo x="19361" y="22638"/>
+                    <wp:lineTo x="21782" y="16978"/>
+                    <wp:lineTo x="21782" y="1886"/>
+                    <wp:lineTo x="19361" y="-943"/>
+                    <wp:lineTo x="2420" y="-943"/>
+                  </wp:wrapPolygon>
+                </wp:wrapThrough>
+                <wp:docPr id="30" name="Up-Down Arrow 30"/>
+                <wp:cNvGraphicFramePr/>
+                <a:graphic xmlns:a="http://schemas.openxmlformats.org/drawingml/2006/main">
+                  <a:graphicData uri="http://schemas.microsoft.com/office/word/2010/wordprocessingShape">
+                    <wps:wsp>
+                      <wps:cNvSpPr/>
+                      <wps:spPr>
+                        <a:xfrm>
+                          <a:off x="0" y="0"/>
+                          <a:ext cx="226695" cy="581660"/>
+                        </a:xfrm>
+                        <a:prstGeom prst="upDownArrow">
+                          <a:avLst/>
+                        </a:prstGeom>
+                      </wps:spPr>
+                      <wps:style>
+                        <a:lnRef idx="2">
+                          <a:schemeClr val="accent1">
+                            <a:shade val="50000"/>
+                          </a:schemeClr>
+                        </a:lnRef>
+                        <a:fillRef idx="1">
+                          <a:schemeClr val="accent1"/>
+                        </a:fillRef>
+                        <a:effectRef idx="0">
+                          <a:schemeClr val="accent1"/>
+                        </a:effectRef>
+                        <a:fontRef idx="minor">
+                          <a:schemeClr val="lt1"/>
+                        </a:fontRef>
+                      </wps:style>
+                      <wps:bodyPr rot="0" spcFirstLastPara="0" vertOverflow="overflow" horzOverflow="overflow" vert="horz" wrap="square" lIns="91440" tIns="45720" rIns="91440" bIns="45720" numCol="1" spcCol="0" rtlCol="0" fromWordArt="0" anchor="ctr" anchorCtr="0" forceAA="0" compatLnSpc="1">
+                        <a:prstTxWarp prst="textNoShape">
+                          <a:avLst/>
+                        </a:prstTxWarp>
+                        <a:noAutofit/>
+                      </wps:bodyPr>
+                    </wps:wsp>
+                  </a:graphicData>
+                </a:graphic>
+                <wp14:sizeRelV relativeFrom="margin">
+                  <wp14:pctHeight>0</wp14:pctHeight>
+                </wp14:sizeRelV>
+              </wp:anchor>
+            </w:drawing>
+          </mc:Choice>
+          <mc:Fallback>
+            <w:pict>
+              <v:shapetype w14:anchorId="259609DB" id="_x0000_t70" coordsize="21600,21600" o:spt="70" adj="5400,4320" path="m10800,0l21600@0@3@0@3@2,21600@2,10800,21600,0@2@1@2@1@0,0@0xe">
+                <v:stroke joinstyle="miter"/>
+                <v:formulas>
+                  <v:f eqn="val #1"/>
+                  <v:f eqn="val #0"/>
+                  <v:f eqn="sum 21600 0 #1"/>
+                  <v:f eqn="sum 21600 0 #0"/>
+                  <v:f eqn="prod #1 #0 10800"/>
+                  <v:f eqn="sum #1 0 @4"/>
+                  <v:f eqn="sum 21600 0 @5"/>
+                </v:formulas>
+                <v:path o:connecttype="custom" o:connectlocs="10800,0;0,@0;@1,10800;0,@2;10800,21600;21600,@2;@3,10800;21600,@0" o:connectangles="270,180,180,180,90,0,0,0" textboxrect="@1,@5,@3,@6"/>
+                <v:handles>
+                  <v:h position="#0,#1" xrange="0,10800" yrange="0,10800"/>
+                </v:handles>
+              </v:shapetype>
+              <v:shape id="Up-Down Arrow 30" o:spid="_x0000_s1026" type="#_x0000_t70" style="position:absolute;margin-left:211.05pt;margin-top:18.1pt;width:17.85pt;height:45.8pt;z-index:251728896;visibility:visible;mso-wrap-style:square;mso-height-percent:0;mso-wrap-distance-left:9pt;mso-wrap-distance-top:0;mso-wrap-distance-right:9pt;mso-wrap-distance-bottom:0;mso-position-horizontal:absolute;mso-position-horizontal-relative:text;mso-position-vertical:absolute;mso-position-vertical-relative:text;mso-height-percent:0;mso-height-relative:margin;v-text-anchor:middle" o:gfxdata="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" adj=",4209" fillcolor="#5b9bd5 [3204]" strokecolor="#1f4d78 [1604]" strokeweight="1pt">
+                <w10:wrap type="through"/>
+              </v:shape>
+            </w:pict>
+          </mc:Fallback>
+        </mc:AlternateContent>
+      </w:r>
+    </w:p>
+    <w:p>
+      <w:pPr>
+        <w:spacing w:before="100" w:beforeAutospacing="1" w:after="100" w:afterAutospacing="1"/>
+        <w:rPr>
+          <w:rFonts w:eastAsia="Times New Roman"/>
+          <w:sz w:val="32"/>
+          <w:szCs w:val="32"/>
+        </w:rPr>
+      </w:pPr>
+    </w:p>
+    <w:p>
+      <w:pPr>
+        <w:spacing w:before="100" w:beforeAutospacing="1" w:after="100" w:afterAutospacing="1"/>
+        <w:rPr>
+          <w:rFonts w:eastAsia="Times New Roman"/>
+          <w:sz w:val="32"/>
+          <w:szCs w:val="32"/>
+        </w:rPr>
+      </w:pPr>
+      <w:r>
+        <w:rPr>
+          <w:rFonts w:eastAsia="Times New Roman"/>
+          <w:noProof/>
+          <w:sz w:val="32"/>
+          <w:szCs w:val="32"/>
+        </w:rPr>
+        <mc:AlternateContent>
+          <mc:Choice Requires="wps">
+            <w:drawing>
+              <wp:anchor distT="0" distB="0" distL="114300" distR="114300" simplePos="0" relativeHeight="251723776" behindDoc="0" locked="0" layoutInCell="1" allowOverlap="1" wp14:anchorId="67126466" wp14:editId="5FBFAB19">
+                <wp:simplePos x="0" y="0"/>
+                <wp:positionH relativeFrom="column">
+                  <wp:posOffset>4622800</wp:posOffset>
+                </wp:positionH>
+                <wp:positionV relativeFrom="paragraph">
+                  <wp:posOffset>346710</wp:posOffset>
+                </wp:positionV>
+                <wp:extent cx="460375" cy="340360"/>
+                <wp:effectExtent l="0" t="0" r="0" b="0"/>
+                <wp:wrapSquare wrapText="bothSides"/>
+                <wp:docPr id="24" name="Text Box 24"/>
+                <wp:cNvGraphicFramePr/>
+                <a:graphic xmlns:a="http://schemas.openxmlformats.org/drawingml/2006/main">
+                  <a:graphicData uri="http://schemas.microsoft.com/office/word/2010/wordprocessingShape">
+                    <wps:wsp>
+                      <wps:cNvSpPr txBox="1"/>
+                      <wps:spPr>
+                        <a:xfrm>
+                          <a:off x="0" y="0"/>
+                          <a:ext cx="460375" cy="340360"/>
+                        </a:xfrm>
+                        <a:prstGeom prst="rect">
+                          <a:avLst/>
+                        </a:prstGeom>
+                        <a:noFill/>
+                        <a:ln>
+                          <a:noFill/>
+                        </a:ln>
+                        <a:effectLst/>
+                      </wps:spPr>
+                      <wps:style>
+                        <a:lnRef idx="0">
+                          <a:schemeClr val="accent1"/>
+                        </a:lnRef>
+                        <a:fillRef idx="0">
+                          <a:schemeClr val="accent1"/>
+                        </a:fillRef>
+                        <a:effectRef idx="0">
+                          <a:schemeClr val="accent1"/>
+                        </a:effectRef>
+                        <a:fontRef idx="minor">
+                          <a:schemeClr val="dk1"/>
+                        </a:fontRef>
+                      </wps:style>
+                      <wps:txbx>
+                        <w:txbxContent>
+                          <w:p>
+                            <w:r>
+                              <w:t>DB</w:t>
+                            </w:r>
+                          </w:p>
+                        </w:txbxContent>
+                      </wps:txbx>
+                      <wps:bodyPr rot="0" spcFirstLastPara="0" vertOverflow="overflow" horzOverflow="overflow" vert="horz" wrap="square" lIns="91440" tIns="45720" rIns="91440" bIns="45720" numCol="1" spcCol="0" rtlCol="0" fromWordArt="0" anchor="t" anchorCtr="0" forceAA="0" compatLnSpc="1">
+                        <a:prstTxWarp prst="textNoShape">
+                          <a:avLst/>
+                        </a:prstTxWarp>
+                        <a:noAutofit/>
+                      </wps:bodyPr>
+                    </wps:wsp>
+                  </a:graphicData>
+                </a:graphic>
+                <wp14:sizeRelH relativeFrom="margin">
+                  <wp14:pctWidth>0</wp14:pctWidth>
+                </wp14:sizeRelH>
+                <wp14:sizeRelV relativeFrom="margin">
+                  <wp14:pctHeight>0</wp14:pctHeight>
+                </wp14:sizeRelV>
+              </wp:anchor>
+            </w:drawing>
+          </mc:Choice>
+          <mc:Fallback>
+            <w:pict>
+              <v:shape w14:anchorId="67126466" id="Text Box 24" o:spid="_x0000_s1027" type="#_x0000_t202" style="position:absolute;margin-left:364pt;margin-top:27.3pt;width:36.25pt;height:26.8pt;z-index:251723776;visibility:visible;mso-wrap-style:square;mso-width-percent:0;mso-height-percent:0;mso-wrap-distance-left:9pt;mso-wrap-distance-top:0;mso-wrap-distance-right:9pt;mso-wrap-distance-bottom:0;mso-position-horizontal:absolute;mso-position-horizontal-relative:text;mso-position-vertical:absolute;mso-position-vertical-relative:text;mso-width-percent:0;mso-height-percent:0;mso-width-relative:margin;mso-height-relative:margin;v-text-anchor:top" o:gfxdata="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" filled="f" stroked="f">
+                <v:textbox>
+                  <w:txbxContent>
+                    <w:p>
+                      <w:r>
+                        <w:t>DB</w:t>
+                      </w:r>
+                    </w:p>
+                  </w:txbxContent>
+                </v:textbox>
+                <w10:wrap type="square"/>
+              </v:shape>
+            </w:pict>
+          </mc:Fallback>
+        </mc:AlternateContent>
+      </w:r>
+      <w:r>
+        <w:rPr>
+          <w:rFonts w:eastAsia="Times New Roman"/>
+          <w:noProof/>
+          <w:sz w:val="32"/>
+          <w:szCs w:val="32"/>
+        </w:rPr>
+        <mc:AlternateContent>
+          <mc:Choice Requires="wps">
+            <w:drawing>
+              <wp:anchor distT="0" distB="0" distL="114300" distR="114300" simplePos="0" relativeHeight="251721728" behindDoc="0" locked="0" layoutInCell="1" allowOverlap="1" wp14:anchorId="3FCBF473" wp14:editId="0E6DAD2E">
+                <wp:simplePos x="0" y="0"/>
+                <wp:positionH relativeFrom="column">
+                  <wp:posOffset>4391025</wp:posOffset>
+                </wp:positionH>
+                <wp:positionV relativeFrom="paragraph">
+                  <wp:posOffset>118110</wp:posOffset>
+                </wp:positionV>
+                <wp:extent cx="914400" cy="685800"/>
+                <wp:effectExtent l="0" t="0" r="25400" b="25400"/>
+                <wp:wrapThrough wrapText="bothSides">
+                  <wp:wrapPolygon edited="0">
+                    <wp:start x="2400" y="0"/>
+                    <wp:lineTo x="0" y="0"/>
+                    <wp:lineTo x="0" y="21600"/>
+                    <wp:lineTo x="2400" y="21600"/>
+                    <wp:lineTo x="19200" y="21600"/>
+                    <wp:lineTo x="21600" y="21600"/>
+                    <wp:lineTo x="21600" y="0"/>
+                    <wp:lineTo x="19200" y="0"/>
+                    <wp:lineTo x="2400" y="0"/>
+                  </wp:wrapPolygon>
+                </wp:wrapThrough>
+                <wp:docPr id="19" name="Can 19"/>
+                <wp:cNvGraphicFramePr/>
+                <a:graphic xmlns:a="http://schemas.openxmlformats.org/drawingml/2006/main">
+                  <a:graphicData uri="http://schemas.microsoft.com/office/word/2010/wordprocessingShape">
+                    <wps:wsp>
+                      <wps:cNvSpPr/>
+                      <wps:spPr>
+                        <a:xfrm>
+                          <a:off x="0" y="0"/>
+                          <a:ext cx="914400" cy="685800"/>
+                        </a:xfrm>
+                        <a:prstGeom prst="can">
+                          <a:avLst/>
+                        </a:prstGeom>
+                      </wps:spPr>
+                      <wps:style>
+                        <a:lnRef idx="2">
+                          <a:schemeClr val="accent1">
+                            <a:shade val="50000"/>
+                          </a:schemeClr>
+                        </a:lnRef>
+                        <a:fillRef idx="1">
+                          <a:schemeClr val="accent1"/>
+                        </a:fillRef>
+                        <a:effectRef idx="0">
+                          <a:schemeClr val="accent1"/>
+                        </a:effectRef>
+                        <a:fontRef idx="minor">
+                          <a:schemeClr val="lt1"/>
+                        </a:fontRef>
+                      </wps:style>
+                      <wps:bodyPr rot="0" spcFirstLastPara="0" vertOverflow="overflow" horzOverflow="overflow" vert="horz" wrap="square" lIns="91440" tIns="45720" rIns="91440" bIns="45720" numCol="1" spcCol="0" rtlCol="0" fromWordArt="0" anchor="ctr" anchorCtr="0" forceAA="0" compatLnSpc="1">
+                        <a:prstTxWarp prst="textNoShape">
+                          <a:avLst/>
+                        </a:prstTxWarp>
+                        <a:noAutofit/>
+                      </wps:bodyPr>
+                    </wps:wsp>
+                  </a:graphicData>
+                </a:graphic>
+              </wp:anchor>
+            </w:drawing>
+          </mc:Choice>
+          <mc:Fallback>
+            <w:pict>
+              <v:shapetype w14:anchorId="62BF0B56" id="_x0000_t22" coordsize="21600,21600" o:spt="22" adj="5400" path="m10800,0qx0@1l0@2qy10800,21600,21600@2l21600@1qy10800,0xem0@1qy10800@0,21600@1nfe">
+                <v:formulas>
+                  <v:f eqn="val #0"/>
+                  <v:f eqn="prod #0 1 2"/>
+                  <v:f eqn="sum height 0 @1"/>
+                </v:formulas>
+                <v:path o:extrusionok="f" gradientshapeok="t" o:connecttype="custom" o:connectlocs="10800,@0;10800,0;0,10800;10800,21600;21600,10800" o:connectangles="270,270,180,90,0" textboxrect="0,@0,21600,@2"/>
+                <v:handles>
+                  <v:h position="center,#0" yrange="0,10800"/>
+                </v:handles>
+                <o:complex v:ext="view"/>
+              </v:shapetype>
+              <v:shape id="Can 19" o:spid="_x0000_s1026" type="#_x0000_t22" style="position:absolute;margin-left:345.75pt;margin-top:9.3pt;width:1in;height:54pt;z-index:251721728;visibility:visible;mso-wrap-style:square;mso-wrap-distance-left:9pt;mso-wrap-distance-top:0;mso-wrap-distance-right:9pt;mso-wrap-distance-bottom:0;mso-position-horizontal:absolute;mso-position-horizontal-relative:text;mso-position-vertical:absolute;mso-position-vertical-relative:text;v-text-anchor:middle" o:gfxdata="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" fillcolor="#5b9bd5 [3204]" strokecolor="#1f4d78 [1604]" strokeweight="1pt">
+                <v:stroke joinstyle="miter"/>
+                <w10:wrap type="through"/>
+              </v:shape>
+            </w:pict>
+          </mc:Fallback>
+        </mc:AlternateContent>
+      </w:r>
+      <w:r>
+        <w:rPr>
+          <w:rFonts w:eastAsia="Times New Roman"/>
+          <w:noProof/>
+          <w:sz w:val="32"/>
+          <w:szCs w:val="32"/>
+        </w:rPr>
+        <mc:AlternateContent>
+          <mc:Choice Requires="wps">
+            <w:drawing>
+              <wp:anchor distT="0" distB="0" distL="114300" distR="114300" simplePos="0" relativeHeight="251713536" behindDoc="0" locked="0" layoutInCell="1" allowOverlap="1" wp14:anchorId="2099898A" wp14:editId="3D3E4614">
+                <wp:simplePos x="0" y="0"/>
+                <wp:positionH relativeFrom="column">
+                  <wp:posOffset>2104390</wp:posOffset>
+                </wp:positionH>
+                <wp:positionV relativeFrom="paragraph">
+                  <wp:posOffset>232410</wp:posOffset>
+                </wp:positionV>
+                <wp:extent cx="1598295" cy="464820"/>
+                <wp:effectExtent l="0" t="0" r="0" b="0"/>
+                <wp:wrapSquare wrapText="bothSides"/>
+                <wp:docPr id="9" name="Text Box 9"/>
+                <wp:cNvGraphicFramePr/>
+                <a:graphic xmlns:a="http://schemas.openxmlformats.org/drawingml/2006/main">
+                  <a:graphicData uri="http://schemas.microsoft.com/office/word/2010/wordprocessingShape">
+                    <wps:wsp>
+                      <wps:cNvSpPr txBox="1"/>
+                      <wps:spPr>
+                        <a:xfrm>
+                          <a:off x="0" y="0"/>
+                          <a:ext cx="1598295" cy="464820"/>
+                        </a:xfrm>
+                        <a:prstGeom prst="rect">
+                          <a:avLst/>
+                        </a:prstGeom>
+                        <a:noFill/>
+                        <a:ln>
+                          <a:noFill/>
+                        </a:ln>
+                        <a:effectLst/>
+                      </wps:spPr>
+                      <wps:style>
+                        <a:lnRef idx="0">
+                          <a:schemeClr val="accent1"/>
+                        </a:lnRef>
+                        <a:fillRef idx="0">
+                          <a:schemeClr val="accent1"/>
+                        </a:fillRef>
+                        <a:effectRef idx="0">
+                          <a:schemeClr val="accent1"/>
+                        </a:effectRef>
+                        <a:fontRef idx="minor">
+                          <a:schemeClr val="dk1"/>
+                        </a:fontRef>
+                      </wps:style>
+                      <wps:txbx>
+                        <w:txbxContent>
+                          <w:p>
+                            <w:r>
+                              <w:t>Management Server</w:t>
+                            </w:r>
+                          </w:p>
+                          <w:p/>
+                        </w:txbxContent>
+                      </wps:txbx>
+                      <wps:bodyPr rot="0" spcFirstLastPara="0" vertOverflow="overflow" horzOverflow="overflow" vert="horz" wrap="square" lIns="91440" tIns="45720" rIns="91440" bIns="45720" numCol="1" spcCol="0" rtlCol="0" fromWordArt="0" anchor="ctr" anchorCtr="0" forceAA="0" compatLnSpc="1">
+                        <a:prstTxWarp prst="textNoShape">
+                          <a:avLst/>
+                        </a:prstTxWarp>
+                        <a:noAutofit/>
+                      </wps:bodyPr>
+                    </wps:wsp>
+                  </a:graphicData>
+                </a:graphic>
+                <wp14:sizeRelH relativeFrom="margin">
+                  <wp14:pctWidth>0</wp14:pctWidth>
+                </wp14:sizeRelH>
+                <wp14:sizeRelV relativeFrom="margin">
+                  <wp14:pctHeight>0</wp14:pctHeight>
+                </wp14:sizeRelV>
+              </wp:anchor>
+            </w:drawing>
+          </mc:Choice>
+          <mc:Fallback>
+            <w:pict>
+              <v:shape w14:anchorId="2099898A" id="Text Box 9" o:spid="_x0000_s1028" type="#_x0000_t202" style="position:absolute;margin-left:165.7pt;margin-top:18.3pt;width:125.85pt;height:36.6pt;z-index:251713536;visibility:visible;mso-wrap-style:square;mso-width-percent:0;mso-height-percent:0;mso-wrap-distance-left:9pt;mso-wrap-distance-top:0;mso-wrap-distance-right:9pt;mso-wrap-distance-bottom:0;mso-position-horizontal:absolute;mso-position-horizontal-relative:text;mso-position-vertical:absolute;mso-position-vertical-relative:text;mso-width-percent:0;mso-height-percent:0;mso-width-relative:margin;mso-height-relative:margin;v-text-anchor:middle" o:gfxdata="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" filled="f" stroked="f">
+                <v:textbox>
+                  <w:txbxContent>
+                    <w:p>
+                      <w:r>
+                        <w:t>Management Server</w:t>
+                      </w:r>
+                    </w:p>
+                    <w:p/>
+                  </w:txbxContent>
+                </v:textbox>
+                <w10:wrap type="square"/>
+              </v:shape>
+            </w:pict>
+          </mc:Fallback>
+        </mc:AlternateContent>
+      </w:r>
+      <w:r>
+        <w:rPr>
+          <w:rFonts w:eastAsia="Times New Roman"/>
+          <w:noProof/>
+          <w:sz w:val="32"/>
+          <w:szCs w:val="32"/>
+        </w:rPr>
+        <mc:AlternateContent>
+          <mc:Choice Requires="wps">
+            <w:drawing>
+              <wp:anchor distT="0" distB="0" distL="114300" distR="114300" simplePos="0" relativeHeight="251707392" behindDoc="0" locked="0" layoutInCell="1" allowOverlap="1" wp14:anchorId="19134A08" wp14:editId="140BC371">
+                <wp:simplePos x="0" y="0"/>
+                <wp:positionH relativeFrom="column">
+                  <wp:posOffset>1882140</wp:posOffset>
+                </wp:positionH>
+                <wp:positionV relativeFrom="paragraph">
+                  <wp:posOffset>1270</wp:posOffset>
+                </wp:positionV>
+                <wp:extent cx="1943100" cy="800100"/>
+                <wp:effectExtent l="0" t="0" r="38100" b="38100"/>
+                <wp:wrapThrough wrapText="bothSides">
+                  <wp:wrapPolygon edited="0">
+                    <wp:start x="0" y="0"/>
+                    <wp:lineTo x="0" y="21943"/>
+                    <wp:lineTo x="21741" y="21943"/>
+                    <wp:lineTo x="21741" y="0"/>
+                    <wp:lineTo x="0" y="0"/>
+                  </wp:wrapPolygon>
+                </wp:wrapThrough>
+                <wp:docPr id="1" name="Rectangle 1"/>
+                <wp:cNvGraphicFramePr/>
+                <a:graphic xmlns:a="http://schemas.openxmlformats.org/drawingml/2006/main">
+                  <a:graphicData uri="http://schemas.microsoft.com/office/word/2010/wordprocessingShape">
+                    <wps:wsp>
+                      <wps:cNvSpPr/>
+                      <wps:spPr>
+                        <a:xfrm>
+                          <a:off x="0" y="0"/>
+                          <a:ext cx="1943100" cy="800100"/>
+                        </a:xfrm>
+                        <a:prstGeom prst="rect">
+                          <a:avLst/>
+                        </a:prstGeom>
+                      </wps:spPr>
+                      <wps:style>
+                        <a:lnRef idx="2">
+                          <a:schemeClr val="accent2">
+                            <a:shade val="50000"/>
+                          </a:schemeClr>
+                        </a:lnRef>
+                        <a:fillRef idx="1">
+                          <a:schemeClr val="accent2"/>
+                        </a:fillRef>
+                        <a:effectRef idx="0">
+                          <a:schemeClr val="accent2"/>
+                        </a:effectRef>
+                        <a:fontRef idx="minor">
+                          <a:schemeClr val="lt1"/>
+                        </a:fontRef>
+                      </wps:style>
+                      <wps:bodyPr rot="0" spcFirstLastPara="0" vertOverflow="overflow" horzOverflow="overflow" vert="horz" wrap="square" lIns="91440" tIns="45720" rIns="91440" bIns="45720" numCol="1" spcCol="0" rtlCol="0" fromWordArt="0" anchor="t" anchorCtr="0" forceAA="0" compatLnSpc="1">
+                        <a:prstTxWarp prst="textNoShape">
+                          <a:avLst/>
+                        </a:prstTxWarp>
+                        <a:noAutofit/>
+                      </wps:bodyPr>
+                    </wps:wsp>
+                  </a:graphicData>
+                </a:graphic>
+              </wp:anchor>
+            </w:drawing>
+          </mc:Choice>
+          <mc:Fallback>
+            <w:pict>
+              <v:rect w14:anchorId="68FD52A6" id="Rectangle 1" o:spid="_x0000_s1026" style="position:absolute;margin-left:148.2pt;margin-top:.1pt;width:153pt;height:63pt;z-index:251707392;visibility:visible;mso-wrap-style:square;mso-wrap-distance-left:9pt;mso-wrap-distance-top:0;mso-wrap-distance-right:9pt;mso-wrap-distance-bottom:0;mso-position-horizontal:absolute;mso-position-horizontal-relative:text;mso-position-vertical:absolute;mso-position-vertical-relative:text;v-text-anchor:top" o:gfxdata="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" fillcolor="#ed7d31 [3205]" strokecolor="#823b0b [1605]" strokeweight="1pt">
+                <w10:wrap type="through"/>
+              </v:rect>
+            </w:pict>
+          </mc:Fallback>
+        </mc:AlternateContent>
+      </w:r>
+      <w:r>
+        <w:rPr>
+          <w:rFonts w:eastAsia="Times New Roman"/>
+          <w:sz w:val="32"/>
+          <w:szCs w:val="32"/>
+        </w:rPr>
         <w:br/>
+      </w:r>
+    </w:p>
+    <w:p>
+      <w:pPr>
+        <w:spacing w:before="100" w:beforeAutospacing="1" w:after="100" w:afterAutospacing="1"/>
+        <w:rPr>
+          <w:rFonts w:eastAsia="Times New Roman"/>
+          <w:sz w:val="32"/>
+          <w:szCs w:val="32"/>
+        </w:rPr>
+      </w:pPr>
+      <w:r>
+        <w:rPr>
+          <w:rFonts w:eastAsia="Times New Roman"/>
+          <w:noProof/>
+          <w:sz w:val="32"/>
+          <w:szCs w:val="32"/>
+        </w:rPr>
+        <mc:AlternateContent>
+          <mc:Choice Requires="wps">
+            <w:drawing>
+              <wp:anchor distT="0" distB="0" distL="114300" distR="114300" simplePos="0" relativeHeight="251722752" behindDoc="0" locked="0" layoutInCell="1" allowOverlap="1" wp14:anchorId="225571D0" wp14:editId="3CA35483">
+                <wp:simplePos x="0" y="0"/>
+                <wp:positionH relativeFrom="column">
+                  <wp:posOffset>3823335</wp:posOffset>
+                </wp:positionH>
+                <wp:positionV relativeFrom="paragraph">
+                  <wp:posOffset>67310</wp:posOffset>
+                </wp:positionV>
+                <wp:extent cx="571500" cy="0"/>
+                <wp:effectExtent l="25400" t="76200" r="38100" b="101600"/>
+                <wp:wrapNone/>
+                <wp:docPr id="21" name="Straight Arrow Connector 21"/>
+                <wp:cNvGraphicFramePr/>
+                <a:graphic xmlns:a="http://schemas.openxmlformats.org/drawingml/2006/main">
+                  <a:graphicData uri="http://schemas.microsoft.com/office/word/2010/wordprocessingShape">
+                    <wps:wsp>
+                      <wps:cNvCnPr/>
+                      <wps:spPr>
+                        <a:xfrm>
+                          <a:off x="0" y="0"/>
+                          <a:ext cx="571500" cy="0"/>
+                        </a:xfrm>
+                        <a:prstGeom prst="straightConnector1">
+                          <a:avLst/>
+                        </a:prstGeom>
+                        <a:ln>
+                          <a:headEnd type="triangle"/>
+                          <a:tailEnd type="triangle"/>
+                        </a:ln>
+                      </wps:spPr>
+                      <wps:style>
+                        <a:lnRef idx="1">
+                          <a:schemeClr val="accent1"/>
+                        </a:lnRef>
+                        <a:fillRef idx="0">
+                          <a:schemeClr val="accent1"/>
+                        </a:fillRef>
+                        <a:effectRef idx="0">
+                          <a:schemeClr val="accent1"/>
+                        </a:effectRef>
+                        <a:fontRef idx="minor">
+                          <a:schemeClr val="tx1"/>
+                        </a:fontRef>
+                      </wps:style>
+                      <wps:bodyPr/>
+                    </wps:wsp>
+                  </a:graphicData>
+                </a:graphic>
+              </wp:anchor>
+            </w:drawing>
+          </mc:Choice>
+          <mc:Fallback>
+            <w:pict>
+              <v:shapetype w14:anchorId="4DF8402A" id="_x0000_t32" coordsize="21600,21600" o:spt="32" o:oned="t" path="m0,0l21600,21600e" filled="f">
+                <v:path arrowok="t" fillok="f" o:connecttype="none"/>
+                <o:lock v:ext="edit" shapetype="t"/>
+              </v:shapetype>
+              <v:shape id="Straight Arrow Connector 21" o:spid="_x0000_s1026" type="#_x0000_t32" style="position:absolute;margin-left:301.05pt;margin-top:5.3pt;width:45pt;height:0;z-index:251722752;visibility:visible;mso-wrap-style:square;mso-wrap-distance-left:9pt;mso-wrap-distance-top:0;mso-wrap-distance-right:9pt;mso-wrap-distance-bottom:0;mso-position-horizontal:absolute;mso-position-horizontal-relative:text;mso-position-vertical:absolute;mso-position-vertical-relative:text" o:gfxdata="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" strokecolor="#5b9bd5 [3204]" strokeweight=".5pt">
+                <v:stroke startarrow="block" endarrow="block" joinstyle="miter"/>
+              </v:shape>
+            </w:pict>
+          </mc:Fallback>
+        </mc:AlternateContent>
+      </w:r>
+    </w:p>
+    <w:p>
+      <w:pPr>
+        <w:spacing w:before="100" w:beforeAutospacing="1" w:after="100" w:afterAutospacing="1"/>
+        <w:rPr>
+          <w:rFonts w:eastAsia="Times New Roman"/>
+          <w:sz w:val="32"/>
+          <w:szCs w:val="32"/>
+        </w:rPr>
+      </w:pPr>
+      <w:r>
+        <w:rPr>
+          <w:rFonts w:eastAsia="Times New Roman"/>
+          <w:noProof/>
+          <w:sz w:val="32"/>
+          <w:szCs w:val="32"/>
+        </w:rPr>
+        <mc:AlternateContent>
+          <mc:Choice Requires="wps">
+            <w:drawing>
+              <wp:anchor distT="0" distB="0" distL="114300" distR="114300" simplePos="0" relativeHeight="251714560" behindDoc="0" locked="0" layoutInCell="1" allowOverlap="1" wp14:anchorId="2AB34699" wp14:editId="4D7DEA74">
+                <wp:simplePos x="0" y="0"/>
+                <wp:positionH relativeFrom="column">
+                  <wp:posOffset>2452370</wp:posOffset>
+                </wp:positionH>
+                <wp:positionV relativeFrom="paragraph">
+                  <wp:posOffset>49530</wp:posOffset>
+                </wp:positionV>
+                <wp:extent cx="623570" cy="340360"/>
+                <wp:effectExtent l="0" t="0" r="0" b="0"/>
+                <wp:wrapSquare wrapText="bothSides"/>
+                <wp:docPr id="10" name="Text Box 10"/>
+                <wp:cNvGraphicFramePr/>
+                <a:graphic xmlns:a="http://schemas.openxmlformats.org/drawingml/2006/main">
+                  <a:graphicData uri="http://schemas.microsoft.com/office/word/2010/wordprocessingShape">
+                    <wps:wsp>
+                      <wps:cNvSpPr txBox="1"/>
+                      <wps:spPr>
+                        <a:xfrm>
+                          <a:off x="0" y="0"/>
+                          <a:ext cx="623570" cy="340360"/>
+                        </a:xfrm>
+                        <a:prstGeom prst="rect">
+                          <a:avLst/>
+                        </a:prstGeom>
+                        <a:noFill/>
+                        <a:ln>
+                          <a:noFill/>
+                        </a:ln>
+                        <a:effectLst/>
+                      </wps:spPr>
+                      <wps:style>
+                        <a:lnRef idx="0">
+                          <a:schemeClr val="accent1"/>
+                        </a:lnRef>
+                        <a:fillRef idx="0">
+                          <a:schemeClr val="accent1"/>
+                        </a:fillRef>
+                        <a:effectRef idx="0">
+                          <a:schemeClr val="accent1"/>
+                        </a:effectRef>
+                        <a:fontRef idx="minor">
+                          <a:schemeClr val="dk1"/>
+                        </a:fontRef>
+                      </wps:style>
+                      <wps:txbx>
+                        <w:txbxContent>
+                          <w:p>
+                            <w:r>
+                              <w:t>AMQP</w:t>
+                            </w:r>
+                          </w:p>
+                        </w:txbxContent>
+                      </wps:txbx>
+                      <wps:bodyPr rot="0" spcFirstLastPara="0" vertOverflow="overflow" horzOverflow="overflow" vert="horz" wrap="none" lIns="91440" tIns="45720" rIns="91440" bIns="45720" numCol="1" spcCol="0" rtlCol="0" fromWordArt="0" anchor="t" anchorCtr="0" forceAA="0" compatLnSpc="1">
+                        <a:prstTxWarp prst="textNoShape">
+                          <a:avLst/>
+                        </a:prstTxWarp>
+                        <a:noAutofit/>
+                      </wps:bodyPr>
+                    </wps:wsp>
+                  </a:graphicData>
+                </a:graphic>
+                <wp14:sizeRelV relativeFrom="margin">
+                  <wp14:pctHeight>0</wp14:pctHeight>
+                </wp14:sizeRelV>
+              </wp:anchor>
+            </w:drawing>
+          </mc:Choice>
+          <mc:Fallback>
+            <w:pict>
+              <v:shape w14:anchorId="2AB34699" id="Text Box 10" o:spid="_x0000_s1029" type="#_x0000_t202" style="position:absolute;margin-left:193.1pt;margin-top:3.9pt;width:49.1pt;height:26.8pt;z-index:251714560;visibility:visible;mso-wrap-style:none;mso-height-percent:0;mso-wrap-distance-left:9pt;mso-wrap-distance-top:0;mso-wrap-distance-right:9pt;mso-wrap-distance-bottom:0;mso-position-horizontal:absolute;mso-position-horizontal-relative:text;mso-position-vertical:absolute;mso-position-vertical-relative:text;mso-height-percent:0;mso-height-relative:margin;v-text-anchor:top" o:gfxdata="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" filled="f" stroked="f">
+                <v:textbox>
+                  <w:txbxContent>
+                    <w:p>
+                      <w:r>
+                        <w:t>AMQP</w:t>
+                      </w:r>
+                    </w:p>
+                  </w:txbxContent>
+                </v:textbox>
+                <w10:wrap type="square"/>
+              </v:shape>
+            </w:pict>
+          </mc:Fallback>
+        </mc:AlternateContent>
+      </w:r>
+      <w:r>
+        <w:rPr>
+          <w:rFonts w:eastAsia="Times New Roman"/>
+          <w:noProof/>
+          <w:sz w:val="32"/>
+          <w:szCs w:val="32"/>
+        </w:rPr>
+        <mc:AlternateContent>
+          <mc:Choice Requires="wps">
+            <w:drawing>
+              <wp:anchor distT="0" distB="0" distL="114300" distR="114300" simplePos="0" relativeHeight="251742208" behindDoc="0" locked="0" layoutInCell="1" allowOverlap="1" wp14:anchorId="560E0821" wp14:editId="71FB6F78">
+                <wp:simplePos x="0" y="0"/>
+                <wp:positionH relativeFrom="column">
+                  <wp:posOffset>5191760</wp:posOffset>
+                </wp:positionH>
+                <wp:positionV relativeFrom="paragraph">
+                  <wp:posOffset>328930</wp:posOffset>
+                </wp:positionV>
+                <wp:extent cx="574675" cy="571500"/>
+                <wp:effectExtent l="0" t="0" r="34925" b="38100"/>
+                <wp:wrapThrough wrapText="bothSides">
+                  <wp:wrapPolygon edited="0">
+                    <wp:start x="0" y="0"/>
+                    <wp:lineTo x="0" y="22080"/>
+                    <wp:lineTo x="21958" y="22080"/>
+                    <wp:lineTo x="21958" y="0"/>
+                    <wp:lineTo x="0" y="0"/>
+                  </wp:wrapPolygon>
+                </wp:wrapThrough>
+                <wp:docPr id="74" name="Rectangle 74"/>
+                <wp:cNvGraphicFramePr/>
+                <a:graphic xmlns:a="http://schemas.openxmlformats.org/drawingml/2006/main">
+                  <a:graphicData uri="http://schemas.microsoft.com/office/word/2010/wordprocessingShape">
+                    <wps:wsp>
+                      <wps:cNvSpPr/>
+                      <wps:spPr>
+                        <a:xfrm>
+                          <a:off x="0" y="0"/>
+                          <a:ext cx="574675" cy="571500"/>
+                        </a:xfrm>
+                        <a:prstGeom prst="rect">
+                          <a:avLst/>
+                        </a:prstGeom>
+                      </wps:spPr>
+                      <wps:style>
+                        <a:lnRef idx="2">
+                          <a:schemeClr val="accent1">
+                            <a:shade val="50000"/>
+                          </a:schemeClr>
+                        </a:lnRef>
+                        <a:fillRef idx="1">
+                          <a:schemeClr val="accent1"/>
+                        </a:fillRef>
+                        <a:effectRef idx="0">
+                          <a:schemeClr val="accent1"/>
+                        </a:effectRef>
+                        <a:fontRef idx="minor">
+                          <a:schemeClr val="lt1"/>
+                        </a:fontRef>
+                      </wps:style>
+                      <wps:txbx>
+                        <w:txbxContent>
+                          <w:p>
+                            <w:r>
+                              <w:t>Etc</w:t>
+                            </w:r>
+                          </w:p>
+                        </w:txbxContent>
+                      </wps:txbx>
+                      <wps:bodyPr rot="0" spcFirstLastPara="0" vertOverflow="overflow" horzOverflow="overflow" vert="horz" wrap="square" lIns="91440" tIns="45720" rIns="91440" bIns="45720" numCol="1" spcCol="0" rtlCol="0" fromWordArt="0" anchor="ctr" anchorCtr="0" forceAA="0" compatLnSpc="1">
+                        <a:prstTxWarp prst="textNoShape">
+                          <a:avLst/>
+                        </a:prstTxWarp>
+                        <a:noAutofit/>
+                      </wps:bodyPr>
+                    </wps:wsp>
+                  </a:graphicData>
+                </a:graphic>
+                <wp14:sizeRelH relativeFrom="margin">
+                  <wp14:pctWidth>0</wp14:pctWidth>
+                </wp14:sizeRelH>
+              </wp:anchor>
+            </w:drawing>
+          </mc:Choice>
+          <mc:Fallback>
+            <w:pict>
+              <v:rect w14:anchorId="560E0821" id="Rectangle 74" o:spid="_x0000_s1030" style="position:absolute;margin-left:408.8pt;margin-top:25.9pt;width:45.25pt;height:45pt;z-index:251742208;visibility:visible;mso-wrap-style:square;mso-width-percent:0;mso-wrap-distance-left:9pt;mso-wrap-distance-top:0;mso-wrap-distance-right:9pt;mso-wrap-distance-bottom:0;mso-position-horizontal:absolute;mso-position-horizontal-relative:text;mso-position-vertical:absolute;mso-position-vertical-relative:text;mso-width-percent:0;mso-width-relative:margin;v-text-anchor:middle" o:gfxdata="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" fillcolor="#5b9bd5 [3204]" strokecolor="#1f4d78 [1604]" strokeweight="1pt">
+                <v:textbox>
+                  <w:txbxContent>
+                    <w:p>
+                      <w:proofErr w:type="spellStart"/>
+                      <w:r>
+                        <w:t>Etc</w:t>
+                      </w:r>
+                      <w:proofErr w:type="spellEnd"/>
+                    </w:p>
+                  </w:txbxContent>
+                </v:textbox>
+                <w10:wrap type="through"/>
+              </v:rect>
+            </w:pict>
+          </mc:Fallback>
+        </mc:AlternateContent>
+      </w:r>
+      <w:r>
+        <w:rPr>
+          <w:rFonts w:eastAsia="Times New Roman"/>
+          <w:noProof/>
+          <w:sz w:val="32"/>
+          <w:szCs w:val="32"/>
+        </w:rPr>
+        <mc:AlternateContent>
+          <mc:Choice Requires="wps">
+            <w:drawing>
+              <wp:anchor distT="0" distB="0" distL="114300" distR="114300" simplePos="0" relativeHeight="251720704" behindDoc="0" locked="0" layoutInCell="1" allowOverlap="1" wp14:anchorId="7DAB2FE7" wp14:editId="6BECA219">
+                <wp:simplePos x="0" y="0"/>
+                <wp:positionH relativeFrom="column">
+                  <wp:posOffset>2794635</wp:posOffset>
+                </wp:positionH>
+                <wp:positionV relativeFrom="paragraph">
+                  <wp:posOffset>341630</wp:posOffset>
+                </wp:positionV>
+                <wp:extent cx="0" cy="457200"/>
+                <wp:effectExtent l="50800" t="50800" r="76200" b="76200"/>
+                <wp:wrapNone/>
+                <wp:docPr id="18" name="Straight Arrow Connector 18"/>
+                <wp:cNvGraphicFramePr/>
+                <a:graphic xmlns:a="http://schemas.openxmlformats.org/drawingml/2006/main">
+                  <a:graphicData uri="http://schemas.microsoft.com/office/word/2010/wordprocessingShape">
+                    <wps:wsp>
+                      <wps:cNvCnPr/>
+                      <wps:spPr>
+                        <a:xfrm>
+                          <a:off x="0" y="0"/>
+                          <a:ext cx="0" cy="457200"/>
+                        </a:xfrm>
+                        <a:prstGeom prst="straightConnector1">
+                          <a:avLst/>
+                        </a:prstGeom>
+                        <a:ln>
+                          <a:headEnd type="triangle"/>
+                          <a:tailEnd type="triangle"/>
+                        </a:ln>
+                      </wps:spPr>
+                      <wps:style>
+                        <a:lnRef idx="1">
+                          <a:schemeClr val="accent1"/>
+                        </a:lnRef>
+                        <a:fillRef idx="0">
+                          <a:schemeClr val="accent1"/>
+                        </a:fillRef>
+                        <a:effectRef idx="0">
+                          <a:schemeClr val="accent1"/>
+                        </a:effectRef>
+                        <a:fontRef idx="minor">
+                          <a:schemeClr val="tx1"/>
+                        </a:fontRef>
+                      </wps:style>
+                      <wps:bodyPr/>
+                    </wps:wsp>
+                  </a:graphicData>
+                </a:graphic>
+              </wp:anchor>
+            </w:drawing>
+          </mc:Choice>
+          <mc:Fallback>
+            <w:pict>
+              <v:shape w14:anchorId="48C35497" id="Straight Arrow Connector 18" o:spid="_x0000_s1026" type="#_x0000_t32" style="position:absolute;margin-left:220.05pt;margin-top:26.9pt;width:0;height:36pt;z-index:251720704;visibility:visible;mso-wrap-style:square;mso-wrap-distance-left:9pt;mso-wrap-distance-top:0;mso-wrap-distance-right:9pt;mso-wrap-distance-bottom:0;mso-position-horizontal:absolute;mso-position-horizontal-relative:text;mso-position-vertical:absolute;mso-position-vertical-relative:text" o:gfxdata="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" strokecolor="#5b9bd5 [3204]" strokeweight=".5pt">
+                <v:stroke startarrow="block" endarrow="block" joinstyle="miter"/>
+              </v:shape>
+            </w:pict>
+          </mc:Fallback>
+        </mc:AlternateContent>
+      </w:r>
+      <w:r>
+        <w:rPr>
+          <w:rFonts w:eastAsia="Times New Roman"/>
+          <w:noProof/>
+          <w:sz w:val="32"/>
+          <w:szCs w:val="32"/>
+        </w:rPr>
+        <mc:AlternateContent>
+          <mc:Choice Requires="wps">
+            <w:drawing>
+              <wp:anchor distT="0" distB="0" distL="114300" distR="114300" simplePos="0" relativeHeight="251708416" behindDoc="0" locked="0" layoutInCell="1" allowOverlap="1" wp14:anchorId="5E2B0F0A" wp14:editId="34ECDED5">
+                <wp:simplePos x="0" y="0"/>
+                <wp:positionH relativeFrom="column">
+                  <wp:posOffset>1880235</wp:posOffset>
+                </wp:positionH>
+                <wp:positionV relativeFrom="paragraph">
+                  <wp:posOffset>-1270</wp:posOffset>
+                </wp:positionV>
+                <wp:extent cx="1943100" cy="347980"/>
+                <wp:effectExtent l="0" t="0" r="38100" b="33020"/>
+                <wp:wrapThrough wrapText="bothSides">
+                  <wp:wrapPolygon edited="0">
+                    <wp:start x="0" y="0"/>
+                    <wp:lineTo x="0" y="22073"/>
+                    <wp:lineTo x="21741" y="22073"/>
+                    <wp:lineTo x="21741" y="0"/>
+                    <wp:lineTo x="0" y="0"/>
+                  </wp:wrapPolygon>
+                </wp:wrapThrough>
+                <wp:docPr id="2" name="Rectangle 2"/>
+                <wp:cNvGraphicFramePr/>
+                <a:graphic xmlns:a="http://schemas.openxmlformats.org/drawingml/2006/main">
+                  <a:graphicData uri="http://schemas.microsoft.com/office/word/2010/wordprocessingShape">
+                    <wps:wsp>
+                      <wps:cNvSpPr/>
+                      <wps:spPr>
+                        <a:xfrm>
+                          <a:off x="0" y="0"/>
+                          <a:ext cx="1943100" cy="347980"/>
+                        </a:xfrm>
+                        <a:prstGeom prst="rect">
+                          <a:avLst/>
+                        </a:prstGeom>
+                      </wps:spPr>
+                      <wps:style>
+                        <a:lnRef idx="2">
+                          <a:schemeClr val="accent3">
+                            <a:shade val="50000"/>
+                          </a:schemeClr>
+                        </a:lnRef>
+                        <a:fillRef idx="1">
+                          <a:schemeClr val="accent3"/>
+                        </a:fillRef>
+                        <a:effectRef idx="0">
+                          <a:schemeClr val="accent3"/>
+                        </a:effectRef>
+                        <a:fontRef idx="minor">
+                          <a:schemeClr val="lt1"/>
+                        </a:fontRef>
+                      </wps:style>
+                      <wps:bodyPr rot="0" spcFirstLastPara="0" vertOverflow="overflow" horzOverflow="overflow" vert="horz" wrap="square" lIns="91440" tIns="45720" rIns="91440" bIns="45720" numCol="1" spcCol="0" rtlCol="0" fromWordArt="0" anchor="ctr" anchorCtr="0" forceAA="0" compatLnSpc="1">
+                        <a:prstTxWarp prst="textNoShape">
+                          <a:avLst/>
+                        </a:prstTxWarp>
+                        <a:noAutofit/>
+                      </wps:bodyPr>
+                    </wps:wsp>
+                  </a:graphicData>
+                </a:graphic>
+                <wp14:sizeRelV relativeFrom="margin">
+                  <wp14:pctHeight>0</wp14:pctHeight>
+                </wp14:sizeRelV>
+              </wp:anchor>
+            </w:drawing>
+          </mc:Choice>
+          <mc:Fallback>
+            <w:pict>
+              <v:rect w14:anchorId="09E88537" id="Rectangle 2" o:spid="_x0000_s1026" style="position:absolute;margin-left:148.05pt;margin-top:-.05pt;width:153pt;height:27.4pt;z-index:251708416;visibility:visible;mso-wrap-style:square;mso-height-percent:0;mso-wrap-distance-left:9pt;mso-wrap-distance-top:0;mso-wrap-distance-right:9pt;mso-wrap-distance-bottom:0;mso-position-horizontal:absolute;mso-position-horizontal-relative:text;mso-position-vertical:absolute;mso-position-vertical-relative:text;mso-height-percent:0;mso-height-relative:margin;v-text-anchor:middle" o:gfxdata="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" fillcolor="#a5a5a5 [3206]" strokecolor="#525252 [1606]" strokeweight="1pt">
+                <w10:wrap type="through"/>
+              </v:rect>
+            </w:pict>
+          </mc:Fallback>
+        </mc:AlternateContent>
+      </w:r>
+    </w:p>
+    <w:p>
+      <w:pPr>
+        <w:spacing w:before="100" w:beforeAutospacing="1" w:after="100" w:afterAutospacing="1"/>
+        <w:rPr>
+          <w:rFonts w:eastAsia="Times New Roman"/>
+          <w:sz w:val="32"/>
+          <w:szCs w:val="32"/>
+        </w:rPr>
+      </w:pPr>
+      <w:r>
+        <w:rPr>
+          <w:rFonts w:eastAsia="Times New Roman"/>
+          <w:noProof/>
+          <w:sz w:val="32"/>
+          <w:szCs w:val="32"/>
+        </w:rPr>
+        <mc:AlternateContent>
+          <mc:Choice Requires="wps">
+            <w:drawing>
+              <wp:anchor distT="0" distB="0" distL="114300" distR="114300" simplePos="0" relativeHeight="251741184" behindDoc="0" locked="0" layoutInCell="1" allowOverlap="1" wp14:anchorId="7E2D4FF1" wp14:editId="154AEA99">
+                <wp:simplePos x="0" y="0"/>
+                <wp:positionH relativeFrom="column">
+                  <wp:posOffset>4966335</wp:posOffset>
+                </wp:positionH>
+                <wp:positionV relativeFrom="paragraph">
+                  <wp:posOffset>140970</wp:posOffset>
+                </wp:positionV>
+                <wp:extent cx="228600" cy="685800"/>
+                <wp:effectExtent l="0" t="76200" r="50800" b="25400"/>
+                <wp:wrapNone/>
+                <wp:docPr id="73" name="Elbow Connector 73"/>
+                <wp:cNvGraphicFramePr/>
+                <a:graphic xmlns:a="http://schemas.openxmlformats.org/drawingml/2006/main">
+                  <a:graphicData uri="http://schemas.microsoft.com/office/word/2010/wordprocessingShape">
+                    <wps:wsp>
+                      <wps:cNvCnPr/>
+                      <wps:spPr>
+                        <a:xfrm flipV="1">
+                          <a:off x="0" y="0"/>
+                          <a:ext cx="228600" cy="685800"/>
+                        </a:xfrm>
+                        <a:prstGeom prst="bentConnector3">
+                          <a:avLst/>
+                        </a:prstGeom>
+                        <a:ln>
+                          <a:tailEnd type="triangle"/>
+                        </a:ln>
+                      </wps:spPr>
+                      <wps:style>
+                        <a:lnRef idx="1">
+                          <a:schemeClr val="accent1"/>
+                        </a:lnRef>
+                        <a:fillRef idx="0">
+                          <a:schemeClr val="accent1"/>
+                        </a:fillRef>
+                        <a:effectRef idx="0">
+                          <a:schemeClr val="accent1"/>
+                        </a:effectRef>
+                        <a:fontRef idx="minor">
+                          <a:schemeClr val="tx1"/>
+                        </a:fontRef>
+                      </wps:style>
+                      <wps:bodyPr/>
+                    </wps:wsp>
+                  </a:graphicData>
+                </a:graphic>
+              </wp:anchor>
+            </w:drawing>
+          </mc:Choice>
+          <mc:Fallback>
+            <w:pict>
+              <v:shapetype w14:anchorId="14D90884" id="_x0000_t34" coordsize="21600,21600" o:spt="34" o:oned="t" adj="10800" path="m0,0l@0,0@0,21600,21600,21600e" filled="f">
+                <v:stroke joinstyle="miter"/>
+                <v:formulas>
+                  <v:f eqn="val #0"/>
+                </v:formulas>
+                <v:path arrowok="t" fillok="f" o:connecttype="none"/>
+                <v:handles>
+                  <v:h position="#0,center"/>
+                </v:handles>
+                <o:lock v:ext="edit" shapetype="t"/>
+              </v:shapetype>
+              <v:shape id="Elbow Connector 73" o:spid="_x0000_s1026" type="#_x0000_t34" style="position:absolute;margin-left:391.05pt;margin-top:11.1pt;width:18pt;height:54pt;flip:y;z-index:251741184;visibility:visible;mso-wrap-style:square;mso-wrap-distance-left:9pt;mso-wrap-distance-top:0;mso-wrap-distance-right:9pt;mso-wrap-distance-bottom:0;mso-position-horizontal:absolute;mso-position-horizontal-relative:text;mso-position-vertical:absolute;mso-position-vertical-relative:text" o:gfxdata="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" strokecolor="#5b9bd5 [3204]" strokeweight=".5pt">
+                <v:stroke endarrow="block"/>
+              </v:shape>
+            </w:pict>
+          </mc:Fallback>
+        </mc:AlternateContent>
+      </w:r>
+      <w:r>
+        <w:rPr>
+          <w:rFonts w:eastAsia="Times New Roman"/>
+          <w:noProof/>
+          <w:sz w:val="32"/>
+          <w:szCs w:val="32"/>
+        </w:rPr>
+        <mc:AlternateContent>
+          <mc:Choice Requires="wps">
+            <w:drawing>
+              <wp:anchor distT="0" distB="0" distL="114300" distR="114300" simplePos="0" relativeHeight="251705344" behindDoc="0" locked="0" layoutInCell="1" allowOverlap="1" wp14:anchorId="3A4F83CB" wp14:editId="177FC9A2">
+                <wp:simplePos x="0" y="0"/>
+                <wp:positionH relativeFrom="column">
+                  <wp:posOffset>165735</wp:posOffset>
+                </wp:positionH>
+                <wp:positionV relativeFrom="paragraph">
+                  <wp:posOffset>369570</wp:posOffset>
+                </wp:positionV>
+                <wp:extent cx="1370965" cy="1605280"/>
+                <wp:effectExtent l="0" t="0" r="26035" b="20320"/>
+                <wp:wrapThrough wrapText="bothSides">
+                  <wp:wrapPolygon edited="0">
+                    <wp:start x="0" y="0"/>
+                    <wp:lineTo x="0" y="21532"/>
+                    <wp:lineTo x="21610" y="21532"/>
+                    <wp:lineTo x="21610" y="0"/>
+                    <wp:lineTo x="0" y="0"/>
+                  </wp:wrapPolygon>
+                </wp:wrapThrough>
+                <wp:docPr id="37" name="Rectangle 37"/>
+                <wp:cNvGraphicFramePr/>
+                <a:graphic xmlns:a="http://schemas.openxmlformats.org/drawingml/2006/main">
+                  <a:graphicData uri="http://schemas.microsoft.com/office/word/2010/wordprocessingShape">
+                    <wps:wsp>
+                      <wps:cNvSpPr/>
+                      <wps:spPr>
+                        <a:xfrm>
+                          <a:off x="0" y="0"/>
+                          <a:ext cx="1370965" cy="1605280"/>
+                        </a:xfrm>
+                        <a:prstGeom prst="rect">
+                          <a:avLst/>
+                        </a:prstGeom>
+                        <a:ln>
+                          <a:prstDash val="lgDash"/>
+                        </a:ln>
+                      </wps:spPr>
+                      <wps:style>
+                        <a:lnRef idx="2">
+                          <a:schemeClr val="accent6"/>
+                        </a:lnRef>
+                        <a:fillRef idx="1">
+                          <a:schemeClr val="lt1"/>
+                        </a:fillRef>
+                        <a:effectRef idx="0">
+                          <a:schemeClr val="accent6"/>
+                        </a:effectRef>
+                        <a:fontRef idx="minor">
+                          <a:schemeClr val="dk1"/>
+                        </a:fontRef>
+                      </wps:style>
+                      <wps:bodyPr rot="0" spcFirstLastPara="0" vertOverflow="overflow" horzOverflow="overflow" vert="horz" wrap="square" lIns="91440" tIns="45720" rIns="91440" bIns="45720" numCol="1" spcCol="0" rtlCol="0" fromWordArt="0" anchor="ctr" anchorCtr="0" forceAA="0" compatLnSpc="1">
+                        <a:prstTxWarp prst="textNoShape">
+                          <a:avLst/>
+                        </a:prstTxWarp>
+                        <a:noAutofit/>
+                      </wps:bodyPr>
+                    </wps:wsp>
+                  </a:graphicData>
+                </a:graphic>
+                <wp14:sizeRelH relativeFrom="margin">
+                  <wp14:pctWidth>0</wp14:pctWidth>
+                </wp14:sizeRelH>
+                <wp14:sizeRelV relativeFrom="margin">
+                  <wp14:pctHeight>0</wp14:pctHeight>
+                </wp14:sizeRelV>
+              </wp:anchor>
+            </w:drawing>
+          </mc:Choice>
+          <mc:Fallback>
+            <w:pict>
+              <v:rect w14:anchorId="3B55A1F2" id="Rectangle 37" o:spid="_x0000_s1026" style="position:absolute;margin-left:13.05pt;margin-top:29.1pt;width:107.95pt;height:126.4pt;z-index:251705344;visibility:visible;mso-wrap-style:square;mso-width-percent:0;mso-height-percent:0;mso-wrap-distance-left:9pt;mso-wrap-distance-top:0;mso-wrap-distance-right:9pt;mso-wrap-distance-bottom:0;mso-position-horizontal:absolute;mso-position-horizontal-relative:text;mso-position-vertical:absolute;mso-position-vertical-relative:text;mso-width-percent:0;mso-height-percent:0;mso-width-relative:margin;mso-height-relative:margin;v-text-anchor:middle" o:gfxdata="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" fillcolor="white [3201]" strokecolor="#70ad47 [3209]" strokeweight="1pt">
+                <v:stroke dashstyle="longDash"/>
+                <w10:wrap type="through"/>
+              </v:rect>
+            </w:pict>
+          </mc:Fallback>
+        </mc:AlternateContent>
+      </w:r>
+      <w:r>
+        <w:rPr>
+          <w:rFonts w:eastAsia="Times New Roman"/>
+          <w:noProof/>
+          <w:sz w:val="32"/>
+          <w:szCs w:val="32"/>
+        </w:rPr>
+        <mc:AlternateContent>
+          <mc:Choice Requires="wps">
+            <w:drawing>
+              <wp:anchor distT="0" distB="0" distL="114300" distR="114300" simplePos="0" relativeHeight="251706368" behindDoc="0" locked="0" layoutInCell="1" allowOverlap="1" wp14:anchorId="1C66F8E3" wp14:editId="3566D64F">
+                <wp:simplePos x="0" y="0"/>
+                <wp:positionH relativeFrom="column">
+                  <wp:posOffset>1534160</wp:posOffset>
+                </wp:positionH>
+                <wp:positionV relativeFrom="paragraph">
+                  <wp:posOffset>364490</wp:posOffset>
+                </wp:positionV>
+                <wp:extent cx="3200400" cy="1605280"/>
+                <wp:effectExtent l="0" t="0" r="25400" b="20320"/>
+                <wp:wrapThrough wrapText="bothSides">
+                  <wp:wrapPolygon edited="0">
+                    <wp:start x="0" y="0"/>
+                    <wp:lineTo x="0" y="21532"/>
+                    <wp:lineTo x="21600" y="21532"/>
+                    <wp:lineTo x="21600" y="0"/>
+                    <wp:lineTo x="0" y="0"/>
+                  </wp:wrapPolygon>
+                </wp:wrapThrough>
+                <wp:docPr id="33" name="Rectangle 33"/>
+                <wp:cNvGraphicFramePr/>
+                <a:graphic xmlns:a="http://schemas.openxmlformats.org/drawingml/2006/main">
+                  <a:graphicData uri="http://schemas.microsoft.com/office/word/2010/wordprocessingShape">
+                    <wps:wsp>
+                      <wps:cNvSpPr/>
+                      <wps:spPr>
+                        <a:xfrm>
+                          <a:off x="0" y="0"/>
+                          <a:ext cx="3200400" cy="1605280"/>
+                        </a:xfrm>
+                        <a:prstGeom prst="rect">
+                          <a:avLst/>
+                        </a:prstGeom>
+                        <a:ln>
+                          <a:prstDash val="lgDash"/>
+                        </a:ln>
+                      </wps:spPr>
+                      <wps:style>
+                        <a:lnRef idx="2">
+                          <a:schemeClr val="dk1"/>
+                        </a:lnRef>
+                        <a:fillRef idx="1">
+                          <a:schemeClr val="lt1"/>
+                        </a:fillRef>
+                        <a:effectRef idx="0">
+                          <a:schemeClr val="dk1"/>
+                        </a:effectRef>
+                        <a:fontRef idx="minor">
+                          <a:schemeClr val="dk1"/>
+                        </a:fontRef>
+                      </wps:style>
+                      <wps:bodyPr rot="0" spcFirstLastPara="0" vertOverflow="overflow" horzOverflow="overflow" vert="horz" wrap="square" lIns="91440" tIns="45720" rIns="91440" bIns="45720" numCol="1" spcCol="0" rtlCol="0" fromWordArt="0" anchor="ctr" anchorCtr="0" forceAA="0" compatLnSpc="1">
+                        <a:prstTxWarp prst="textNoShape">
+                          <a:avLst/>
+                        </a:prstTxWarp>
+                        <a:noAutofit/>
+                      </wps:bodyPr>
+                    </wps:wsp>
+                  </a:graphicData>
+                </a:graphic>
+                <wp14:sizeRelV relativeFrom="margin">
+                  <wp14:pctHeight>0</wp14:pctHeight>
+                </wp14:sizeRelV>
+              </wp:anchor>
+            </w:drawing>
+          </mc:Choice>
+          <mc:Fallback>
+            <w:pict>
+              <v:rect w14:anchorId="14F98205" id="Rectangle 33" o:spid="_x0000_s1026" style="position:absolute;margin-left:120.8pt;margin-top:28.7pt;width:252pt;height:126.4pt;z-index:251706368;visibility:visible;mso-wrap-style:square;mso-height-percent:0;mso-wrap-distance-left:9pt;mso-wrap-distance-top:0;mso-wrap-distance-right:9pt;mso-wrap-distance-bottom:0;mso-position-horizontal:absolute;mso-position-horizontal-relative:text;mso-position-vertical:absolute;mso-position-vertical-relative:text;mso-height-percent:0;mso-height-relative:margin;v-text-anchor:middle" o:gfxdata="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" fillcolor="white [3201]" strokecolor="black [3200]" strokeweight="1pt">
+                <v:stroke dashstyle="longDash"/>
+                <w10:wrap type="through"/>
+              </v:rect>
+            </w:pict>
+          </mc:Fallback>
+        </mc:AlternateContent>
+      </w:r>
+      <w:r>
+        <w:rPr>
+          <w:rFonts w:eastAsia="Times New Roman"/>
+          <w:noProof/>
+          <w:sz w:val="32"/>
+          <w:szCs w:val="32"/>
+        </w:rPr>
+        <mc:AlternateContent>
+          <mc:Choice Requires="wps">
+            <w:drawing>
+              <wp:anchor distT="0" distB="0" distL="114300" distR="114300" simplePos="0" relativeHeight="251709440" behindDoc="0" locked="0" layoutInCell="1" allowOverlap="1" wp14:anchorId="4538773B" wp14:editId="2242E6CE">
+                <wp:simplePos x="0" y="0"/>
+                <wp:positionH relativeFrom="column">
+                  <wp:posOffset>966470</wp:posOffset>
+                </wp:positionH>
+                <wp:positionV relativeFrom="paragraph">
+                  <wp:posOffset>392430</wp:posOffset>
+                </wp:positionV>
+                <wp:extent cx="3772535" cy="327660"/>
+                <wp:effectExtent l="0" t="0" r="37465" b="27940"/>
+                <wp:wrapThrough wrapText="bothSides">
+                  <wp:wrapPolygon edited="0">
+                    <wp:start x="0" y="0"/>
+                    <wp:lineTo x="0" y="21767"/>
+                    <wp:lineTo x="21669" y="21767"/>
+                    <wp:lineTo x="21669" y="0"/>
+                    <wp:lineTo x="0" y="0"/>
+                  </wp:wrapPolygon>
+                </wp:wrapThrough>
+                <wp:docPr id="3" name="Rectangle 3"/>
+                <wp:cNvGraphicFramePr/>
+                <a:graphic xmlns:a="http://schemas.openxmlformats.org/drawingml/2006/main">
+                  <a:graphicData uri="http://schemas.microsoft.com/office/word/2010/wordprocessingShape">
+                    <wps:wsp>
+                      <wps:cNvSpPr/>
+                      <wps:spPr>
+                        <a:xfrm>
+                          <a:off x="0" y="0"/>
+                          <a:ext cx="3772535" cy="327660"/>
+                        </a:xfrm>
+                        <a:prstGeom prst="rect">
+                          <a:avLst/>
+                        </a:prstGeom>
+                      </wps:spPr>
+                      <wps:style>
+                        <a:lnRef idx="2">
+                          <a:schemeClr val="accent3">
+                            <a:shade val="50000"/>
+                          </a:schemeClr>
+                        </a:lnRef>
+                        <a:fillRef idx="1">
+                          <a:schemeClr val="accent3"/>
+                        </a:fillRef>
+                        <a:effectRef idx="0">
+                          <a:schemeClr val="accent3"/>
+                        </a:effectRef>
+                        <a:fontRef idx="minor">
+                          <a:schemeClr val="lt1"/>
+                        </a:fontRef>
+                      </wps:style>
+                      <wps:bodyPr rot="0" spcFirstLastPara="0" vertOverflow="overflow" horzOverflow="overflow" vert="horz" wrap="square" lIns="91440" tIns="45720" rIns="91440" bIns="45720" numCol="1" spcCol="0" rtlCol="0" fromWordArt="0" anchor="ctr" anchorCtr="0" forceAA="0" compatLnSpc="1">
+                        <a:prstTxWarp prst="textNoShape">
+                          <a:avLst/>
+                        </a:prstTxWarp>
+                        <a:noAutofit/>
+                      </wps:bodyPr>
+                    </wps:wsp>
+                  </a:graphicData>
+                </a:graphic>
+                <wp14:sizeRelH relativeFrom="margin">
+                  <wp14:pctWidth>0</wp14:pctWidth>
+                </wp14:sizeRelH>
+                <wp14:sizeRelV relativeFrom="margin">
+                  <wp14:pctHeight>0</wp14:pctHeight>
+                </wp14:sizeRelV>
+              </wp:anchor>
+            </w:drawing>
+          </mc:Choice>
+          <mc:Fallback>
+            <w:pict>
+              <v:rect w14:anchorId="1BAB8E31" id="Rectangle 3" o:spid="_x0000_s1026" style="position:absolute;margin-left:76.1pt;margin-top:30.9pt;width:297.05pt;height:25.8pt;z-index:251709440;visibility:visible;mso-wrap-style:square;mso-width-percent:0;mso-height-percent:0;mso-wrap-distance-left:9pt;mso-wrap-distance-top:0;mso-wrap-distance-right:9pt;mso-wrap-distance-bottom:0;mso-position-horizontal:absolute;mso-position-horizontal-relative:text;mso-position-vertical:absolute;mso-position-vertical-relative:text;mso-width-percent:0;mso-height-percent:0;mso-width-relative:margin;mso-height-relative:margin;v-text-anchor:middle" o:gfxdata="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" fillcolor="#a5a5a5 [3206]" strokecolor="#525252 [1606]" strokeweight="1pt">
+                <w10:wrap type="through"/>
+              </v:rect>
+            </w:pict>
+          </mc:Fallback>
+        </mc:AlternateContent>
+      </w:r>
+      <w:r>
+        <w:rPr>
+          <w:rFonts w:eastAsia="Times New Roman"/>
+          <w:noProof/>
+          <w:sz w:val="32"/>
+          <w:szCs w:val="32"/>
+        </w:rPr>
+        <mc:AlternateContent>
+          <mc:Choice Requires="wps">
+            <w:drawing>
+              <wp:anchor distT="0" distB="0" distL="114300" distR="114300" simplePos="0" relativeHeight="251715584" behindDoc="0" locked="0" layoutInCell="1" allowOverlap="1" wp14:anchorId="7B9D348A" wp14:editId="58F58BD1">
+                <wp:simplePos x="0" y="0"/>
+                <wp:positionH relativeFrom="column">
+                  <wp:posOffset>2451735</wp:posOffset>
+                </wp:positionH>
+                <wp:positionV relativeFrom="paragraph">
+                  <wp:posOffset>382905</wp:posOffset>
+                </wp:positionV>
+                <wp:extent cx="623570" cy="340360"/>
+                <wp:effectExtent l="0" t="0" r="0" b="0"/>
+                <wp:wrapSquare wrapText="bothSides"/>
+                <wp:docPr id="11" name="Text Box 11"/>
+                <wp:cNvGraphicFramePr/>
+                <a:graphic xmlns:a="http://schemas.openxmlformats.org/drawingml/2006/main">
+                  <a:graphicData uri="http://schemas.microsoft.com/office/word/2010/wordprocessingShape">
+                    <wps:wsp>
+                      <wps:cNvSpPr txBox="1"/>
+                      <wps:spPr>
+                        <a:xfrm>
+                          <a:off x="0" y="0"/>
+                          <a:ext cx="623570" cy="340360"/>
+                        </a:xfrm>
+                        <a:prstGeom prst="rect">
+                          <a:avLst/>
+                        </a:prstGeom>
+                        <a:noFill/>
+                        <a:ln>
+                          <a:noFill/>
+                        </a:ln>
+                        <a:effectLst/>
+                      </wps:spPr>
+                      <wps:style>
+                        <a:lnRef idx="0">
+                          <a:schemeClr val="accent1"/>
+                        </a:lnRef>
+                        <a:fillRef idx="0">
+                          <a:schemeClr val="accent1"/>
+                        </a:fillRef>
+                        <a:effectRef idx="0">
+                          <a:schemeClr val="accent1"/>
+                        </a:effectRef>
+                        <a:fontRef idx="minor">
+                          <a:schemeClr val="dk1"/>
+                        </a:fontRef>
+                      </wps:style>
+                      <wps:txbx>
+                        <w:txbxContent>
+                          <w:p>
+                            <w:r>
+                              <w:t>AMQP</w:t>
+                            </w:r>
+                          </w:p>
+                        </w:txbxContent>
+                      </wps:txbx>
+                      <wps:bodyPr rot="0" spcFirstLastPara="0" vertOverflow="overflow" horzOverflow="overflow" vert="horz" wrap="none" lIns="91440" tIns="45720" rIns="91440" bIns="45720" numCol="1" spcCol="0" rtlCol="0" fromWordArt="0" anchor="t" anchorCtr="0" forceAA="0" compatLnSpc="1">
+                        <a:prstTxWarp prst="textNoShape">
+                          <a:avLst/>
+                        </a:prstTxWarp>
+                        <a:noAutofit/>
+                      </wps:bodyPr>
+                    </wps:wsp>
+                  </a:graphicData>
+                </a:graphic>
+                <wp14:sizeRelV relativeFrom="margin">
+                  <wp14:pctHeight>0</wp14:pctHeight>
+                </wp14:sizeRelV>
+              </wp:anchor>
+            </w:drawing>
+          </mc:Choice>
+          <mc:Fallback>
+            <w:pict>
+              <v:shape w14:anchorId="7B9D348A" id="Text Box 11" o:spid="_x0000_s1031" type="#_x0000_t202" style="position:absolute;margin-left:193.05pt;margin-top:30.15pt;width:49.1pt;height:26.8pt;z-index:251715584;visibility:visible;mso-wrap-style:none;mso-height-percent:0;mso-wrap-distance-left:9pt;mso-wrap-distance-top:0;mso-wrap-distance-right:9pt;mso-wrap-distance-bottom:0;mso-position-horizontal:absolute;mso-position-horizontal-relative:text;mso-position-vertical:absolute;mso-position-vertical-relative:text;mso-height-percent:0;mso-height-relative:margin;v-text-anchor:top" o:gfxdata="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" filled="f" stroked="f">
+                <v:textbox>
+                  <w:txbxContent>
+                    <w:p>
+                      <w:r>
+                        <w:t>AMQP</w:t>
+                      </w:r>
+                    </w:p>
+                  </w:txbxContent>
+                </v:textbox>
+                <w10:wrap type="square"/>
+              </v:shape>
+            </w:pict>
+          </mc:Fallback>
+        </mc:AlternateContent>
+      </w:r>
+    </w:p>
+    <w:p>
+      <w:pPr>
+        <w:spacing w:before="100" w:beforeAutospacing="1" w:after="100" w:afterAutospacing="1"/>
+        <w:rPr>
+          <w:rFonts w:eastAsia="Times New Roman"/>
+          <w:sz w:val="32"/>
+          <w:szCs w:val="32"/>
+        </w:rPr>
+      </w:pPr>
+      <w:r>
+        <w:rPr>
+          <w:rFonts w:eastAsia="Times New Roman"/>
+          <w:noProof/>
+          <w:sz w:val="32"/>
+          <w:szCs w:val="32"/>
+        </w:rPr>
+        <mc:AlternateContent>
+          <mc:Choice Requires="wps">
+            <w:drawing>
+              <wp:anchor distT="0" distB="0" distL="114300" distR="114300" simplePos="0" relativeHeight="251717632" behindDoc="0" locked="0" layoutInCell="1" allowOverlap="1" wp14:anchorId="5F01AA2A" wp14:editId="5DE9F3E8">
+                <wp:simplePos x="0" y="0"/>
+                <wp:positionH relativeFrom="column">
+                  <wp:posOffset>3370580</wp:posOffset>
+                </wp:positionH>
+                <wp:positionV relativeFrom="paragraph">
+                  <wp:posOffset>511810</wp:posOffset>
+                </wp:positionV>
+                <wp:extent cx="339725" cy="481330"/>
+                <wp:effectExtent l="0" t="0" r="0" b="0"/>
+                <wp:wrapSquare wrapText="bothSides"/>
+                <wp:docPr id="13" name="Text Box 13"/>
+                <wp:cNvGraphicFramePr/>
+                <a:graphic xmlns:a="http://schemas.openxmlformats.org/drawingml/2006/main">
+                  <a:graphicData uri="http://schemas.microsoft.com/office/word/2010/wordprocessingShape">
+                    <wps:wsp>
+                      <wps:cNvSpPr txBox="1"/>
+                      <wps:spPr>
+                        <a:xfrm>
+                          <a:off x="0" y="0"/>
+                          <a:ext cx="339725" cy="481330"/>
+                        </a:xfrm>
+                        <a:prstGeom prst="rect">
+                          <a:avLst/>
+                        </a:prstGeom>
+                        <a:noFill/>
+                        <a:ln>
+                          <a:noFill/>
+                        </a:ln>
+                        <a:effectLst/>
+                      </wps:spPr>
+                      <wps:style>
+                        <a:lnRef idx="0">
+                          <a:schemeClr val="accent1"/>
+                        </a:lnRef>
+                        <a:fillRef idx="0">
+                          <a:schemeClr val="accent1"/>
+                        </a:fillRef>
+                        <a:effectRef idx="0">
+                          <a:schemeClr val="accent1"/>
+                        </a:effectRef>
+                        <a:fontRef idx="minor">
+                          <a:schemeClr val="dk1"/>
+                        </a:fontRef>
+                      </wps:style>
+                      <wps:txbx>
+                        <w:txbxContent>
+                          <w:p>
+                            <w:r>
+                              <w:t>plugin</w:t>
+                            </w:r>
+                          </w:p>
+                        </w:txbxContent>
+                      </wps:txbx>
+                      <wps:bodyPr rot="0" spcFirstLastPara="0" vertOverflow="overflow" horzOverflow="overflow" vert="eaVert" wrap="none" lIns="91440" tIns="45720" rIns="91440" bIns="45720" numCol="1" spcCol="0" rtlCol="0" fromWordArt="0" anchor="t" anchorCtr="0" forceAA="0" compatLnSpc="1">
+                        <a:prstTxWarp prst="textNoShape">
+                          <a:avLst/>
+                        </a:prstTxWarp>
+                        <a:noAutofit/>
+                      </wps:bodyPr>
+                    </wps:wsp>
+                  </a:graphicData>
+                </a:graphic>
+                <wp14:sizeRelH relativeFrom="margin">
+                  <wp14:pctWidth>0</wp14:pctWidth>
+                </wp14:sizeRelH>
+              </wp:anchor>
+            </w:drawing>
+          </mc:Choice>
+          <mc:Fallback>
+            <w:pict>
+              <v:shape w14:anchorId="5F01AA2A" id="Text Box 13" o:spid="_x0000_s1032" type="#_x0000_t202" style="position:absolute;margin-left:265.4pt;margin-top:40.3pt;width:26.75pt;height:37.9pt;z-index:251717632;visibility:visible;mso-wrap-style:none;mso-width-percent:0;mso-wrap-distance-left:9pt;mso-wrap-distance-top:0;mso-wrap-distance-right:9pt;mso-wrap-distance-bottom:0;mso-position-horizontal:absolute;mso-position-horizontal-relative:text;mso-position-vertical:absolute;mso-position-vertical-relative:text;mso-width-percent:0;mso-width-relative:margin;v-text-anchor:top" o:gfxdata="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" filled="f" stroked="f">
+                <v:textbox style="layout-flow:vertical-ideographic">
+                  <w:txbxContent>
+                    <w:p>
+                      <w:r>
+                        <w:t>plugin</w:t>
+                      </w:r>
+                    </w:p>
+                  </w:txbxContent>
+                </v:textbox>
+                <w10:wrap type="square"/>
+              </v:shape>
+            </w:pict>
+          </mc:Fallback>
+        </mc:AlternateContent>
+      </w:r>
+      <w:r>
+        <w:rPr>
+          <w:rFonts w:eastAsia="Times New Roman"/>
+          <w:noProof/>
+          <w:sz w:val="32"/>
+          <w:szCs w:val="32"/>
+        </w:rPr>
+        <mc:AlternateContent>
+          <mc:Choice Requires="wps">
+            <w:drawing>
+              <wp:anchor distT="0" distB="0" distL="114300" distR="114300" simplePos="0" relativeHeight="251719680" behindDoc="0" locked="0" layoutInCell="1" allowOverlap="1" wp14:anchorId="733F05A3" wp14:editId="53C82FCE">
+                <wp:simplePos x="0" y="0"/>
+                <wp:positionH relativeFrom="column">
+                  <wp:posOffset>1997710</wp:posOffset>
+                </wp:positionH>
+                <wp:positionV relativeFrom="paragraph">
+                  <wp:posOffset>509905</wp:posOffset>
+                </wp:positionV>
+                <wp:extent cx="339725" cy="481330"/>
+                <wp:effectExtent l="0" t="0" r="0" b="0"/>
+                <wp:wrapSquare wrapText="bothSides"/>
+                <wp:docPr id="17" name="Text Box 17"/>
+                <wp:cNvGraphicFramePr/>
+                <a:graphic xmlns:a="http://schemas.openxmlformats.org/drawingml/2006/main">
+                  <a:graphicData uri="http://schemas.microsoft.com/office/word/2010/wordprocessingShape">
+                    <wps:wsp>
+                      <wps:cNvSpPr txBox="1"/>
+                      <wps:spPr>
+                        <a:xfrm>
+                          <a:off x="0" y="0"/>
+                          <a:ext cx="339725" cy="481330"/>
+                        </a:xfrm>
+                        <a:prstGeom prst="rect">
+                          <a:avLst/>
+                        </a:prstGeom>
+                        <a:noFill/>
+                        <a:ln>
+                          <a:noFill/>
+                        </a:ln>
+                        <a:effectLst/>
+                      </wps:spPr>
+                      <wps:style>
+                        <a:lnRef idx="0">
+                          <a:schemeClr val="accent1"/>
+                        </a:lnRef>
+                        <a:fillRef idx="0">
+                          <a:schemeClr val="accent1"/>
+                        </a:fillRef>
+                        <a:effectRef idx="0">
+                          <a:schemeClr val="accent1"/>
+                        </a:effectRef>
+                        <a:fontRef idx="minor">
+                          <a:schemeClr val="dk1"/>
+                        </a:fontRef>
+                      </wps:style>
+                      <wps:txbx>
+                        <w:txbxContent>
+                          <w:p>
+                            <w:r>
+                              <w:t>plugin</w:t>
+                            </w:r>
+                          </w:p>
+                        </w:txbxContent>
+                      </wps:txbx>
+                      <wps:bodyPr rot="0" spcFirstLastPara="0" vertOverflow="overflow" horzOverflow="overflow" vert="eaVert" wrap="none" lIns="91440" tIns="45720" rIns="91440" bIns="45720" numCol="1" spcCol="0" rtlCol="0" fromWordArt="0" anchor="t" anchorCtr="0" forceAA="0" compatLnSpc="1">
+                        <a:prstTxWarp prst="textNoShape">
+                          <a:avLst/>
+                        </a:prstTxWarp>
+                        <a:noAutofit/>
+                      </wps:bodyPr>
+                    </wps:wsp>
+                  </a:graphicData>
+                </a:graphic>
+                <wp14:sizeRelH relativeFrom="margin">
+                  <wp14:pctWidth>0</wp14:pctWidth>
+                </wp14:sizeRelH>
+              </wp:anchor>
+            </w:drawing>
+          </mc:Choice>
+          <mc:Fallback>
+            <w:pict>
+              <v:shape w14:anchorId="733F05A3" id="Text Box 17" o:spid="_x0000_s1033" type="#_x0000_t202" style="position:absolute;margin-left:157.3pt;margin-top:40.15pt;width:26.75pt;height:37.9pt;z-index:251719680;visibility:visible;mso-wrap-style:none;mso-width-percent:0;mso-wrap-distance-left:9pt;mso-wrap-distance-top:0;mso-wrap-distance-right:9pt;mso-wrap-distance-bottom:0;mso-position-horizontal:absolute;mso-position-horizontal-relative:text;mso-position-vertical:absolute;mso-position-vertical-relative:text;mso-width-percent:0;mso-width-relative:margin;v-text-anchor:top" o:gfxdata="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" filled="f" stroked="f">
+                <v:textbox style="layout-flow:vertical-ideographic">
+                  <w:txbxContent>
+                    <w:p>
+                      <w:r>
+                        <w:t>plugin</w:t>
+                      </w:r>
+                    </w:p>
+                  </w:txbxContent>
+                </v:textbox>
+                <w10:wrap type="square"/>
+              </v:shape>
+            </w:pict>
+          </mc:Fallback>
+        </mc:AlternateContent>
+      </w:r>
+      <w:r>
+        <w:rPr>
+          <w:rFonts w:eastAsia="Times New Roman"/>
+          <w:noProof/>
+          <w:sz w:val="32"/>
+          <w:szCs w:val="32"/>
+        </w:rPr>
+        <mc:AlternateContent>
+          <mc:Choice Requires="wps">
+            <w:drawing>
+              <wp:anchor distT="0" distB="0" distL="114300" distR="114300" simplePos="0" relativeHeight="251724800" behindDoc="0" locked="0" layoutInCell="1" allowOverlap="1" wp14:anchorId="41DED9C3" wp14:editId="1D54E535">
+                <wp:simplePos x="0" y="0"/>
+                <wp:positionH relativeFrom="column">
+                  <wp:posOffset>1189990</wp:posOffset>
+                </wp:positionH>
+                <wp:positionV relativeFrom="paragraph">
+                  <wp:posOffset>511810</wp:posOffset>
+                </wp:positionV>
+                <wp:extent cx="574675" cy="345440"/>
+                <wp:effectExtent l="0" t="0" r="0" b="10160"/>
+                <wp:wrapSquare wrapText="bothSides"/>
+                <wp:docPr id="25" name="Text Box 25"/>
+                <wp:cNvGraphicFramePr/>
+                <a:graphic xmlns:a="http://schemas.openxmlformats.org/drawingml/2006/main">
+                  <a:graphicData uri="http://schemas.microsoft.com/office/word/2010/wordprocessingShape">
+                    <wps:wsp>
+                      <wps:cNvSpPr txBox="1"/>
+                      <wps:spPr>
+                        <a:xfrm>
+                          <a:off x="0" y="0"/>
+                          <a:ext cx="574675" cy="345440"/>
+                        </a:xfrm>
+                        <a:prstGeom prst="rect">
+                          <a:avLst/>
+                        </a:prstGeom>
+                        <a:noFill/>
+                        <a:ln>
+                          <a:noFill/>
+                        </a:ln>
+                        <a:effectLst/>
+                      </wps:spPr>
+                      <wps:style>
+                        <a:lnRef idx="0">
+                          <a:schemeClr val="accent1"/>
+                        </a:lnRef>
+                        <a:fillRef idx="0">
+                          <a:schemeClr val="accent1"/>
+                        </a:fillRef>
+                        <a:effectRef idx="0">
+                          <a:schemeClr val="accent1"/>
+                        </a:effectRef>
+                        <a:fontRef idx="minor">
+                          <a:schemeClr val="dk1"/>
+                        </a:fontRef>
+                      </wps:style>
+                      <wps:txbx>
+                        <w:txbxContent>
+                          <w:p>
+                            <w:r>
+                              <w:t>IPPS</w:t>
+                            </w:r>
+                          </w:p>
+                        </w:txbxContent>
+                      </wps:txbx>
+                      <wps:bodyPr rot="0" spcFirstLastPara="0" vertOverflow="overflow" horzOverflow="overflow" vert="horz" wrap="square" lIns="91440" tIns="45720" rIns="91440" bIns="45720" numCol="1" spcCol="0" rtlCol="0" fromWordArt="0" anchor="t" anchorCtr="0" forceAA="0" compatLnSpc="1">
+                        <a:prstTxWarp prst="textNoShape">
+                          <a:avLst/>
+                        </a:prstTxWarp>
+                        <a:noAutofit/>
+                      </wps:bodyPr>
+                    </wps:wsp>
+                  </a:graphicData>
+                </a:graphic>
+                <wp14:sizeRelH relativeFrom="margin">
+                  <wp14:pctWidth>0</wp14:pctWidth>
+                </wp14:sizeRelH>
+                <wp14:sizeRelV relativeFrom="margin">
+                  <wp14:pctHeight>0</wp14:pctHeight>
+                </wp14:sizeRelV>
+              </wp:anchor>
+            </w:drawing>
+          </mc:Choice>
+          <mc:Fallback>
+            <w:pict>
+              <v:shape w14:anchorId="41DED9C3" id="Text Box 25" o:spid="_x0000_s1034" type="#_x0000_t202" style="position:absolute;margin-left:93.7pt;margin-top:40.3pt;width:45.25pt;height:27.2pt;z-index:251724800;visibility:visible;mso-wrap-style:square;mso-width-percent:0;mso-height-percent:0;mso-wrap-distance-left:9pt;mso-wrap-distance-top:0;mso-wrap-distance-right:9pt;mso-wrap-distance-bottom:0;mso-position-horizontal:absolute;mso-position-horizontal-relative:text;mso-position-vertical:absolute;mso-position-vertical-relative:text;mso-width-percent:0;mso-height-percent:0;mso-width-relative:margin;mso-height-relative:margin;v-text-anchor:top" o:gfxdata="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" filled="f" stroked="f">
+                <v:textbox>
+                  <w:txbxContent>
+                    <w:p>
+                      <w:r>
+                        <w:t>IPPS</w:t>
+                      </w:r>
+                    </w:p>
+                  </w:txbxContent>
+                </v:textbox>
+                <w10:wrap type="square"/>
+              </v:shape>
+            </w:pict>
+          </mc:Fallback>
+        </mc:AlternateContent>
+      </w:r>
+      <w:r>
+        <w:rPr>
+          <w:rFonts w:eastAsia="Times New Roman"/>
+          <w:noProof/>
+          <w:sz w:val="32"/>
+          <w:szCs w:val="32"/>
+        </w:rPr>
+        <mc:AlternateContent>
+          <mc:Choice Requires="wps">
+            <w:drawing>
+              <wp:anchor distT="0" distB="0" distL="114300" distR="114300" simplePos="0" relativeHeight="251725824" behindDoc="0" locked="0" layoutInCell="1" allowOverlap="1" wp14:anchorId="5CE9F426" wp14:editId="1648441A">
+                <wp:simplePos x="0" y="0"/>
+                <wp:positionH relativeFrom="column">
+                  <wp:posOffset>2561590</wp:posOffset>
+                </wp:positionH>
+                <wp:positionV relativeFrom="paragraph">
+                  <wp:posOffset>511810</wp:posOffset>
+                </wp:positionV>
+                <wp:extent cx="460375" cy="233680"/>
+                <wp:effectExtent l="0" t="0" r="0" b="0"/>
+                <wp:wrapSquare wrapText="bothSides"/>
+                <wp:docPr id="26" name="Text Box 26"/>
+                <wp:cNvGraphicFramePr/>
+                <a:graphic xmlns:a="http://schemas.openxmlformats.org/drawingml/2006/main">
+                  <a:graphicData uri="http://schemas.microsoft.com/office/word/2010/wordprocessingShape">
+                    <wps:wsp>
+                      <wps:cNvSpPr txBox="1"/>
+                      <wps:spPr>
+                        <a:xfrm>
+                          <a:off x="0" y="0"/>
+                          <a:ext cx="460375" cy="233680"/>
+                        </a:xfrm>
+                        <a:prstGeom prst="rect">
+                          <a:avLst/>
+                        </a:prstGeom>
+                        <a:noFill/>
+                        <a:ln>
+                          <a:noFill/>
+                        </a:ln>
+                        <a:effectLst/>
+                      </wps:spPr>
+                      <wps:style>
+                        <a:lnRef idx="0">
+                          <a:schemeClr val="accent1"/>
+                        </a:lnRef>
+                        <a:fillRef idx="0">
+                          <a:schemeClr val="accent1"/>
+                        </a:fillRef>
+                        <a:effectRef idx="0">
+                          <a:schemeClr val="accent1"/>
+                        </a:effectRef>
+                        <a:fontRef idx="minor">
+                          <a:schemeClr val="dk1"/>
+                        </a:fontRef>
+                      </wps:style>
+                      <wps:txbx>
+                        <w:txbxContent>
+                          <w:p>
+                            <w:r>
+                              <w:t>PPP</w:t>
+                            </w:r>
+                          </w:p>
+                        </w:txbxContent>
+                      </wps:txbx>
+                      <wps:bodyPr rot="0" spcFirstLastPara="0" vertOverflow="overflow" horzOverflow="overflow" vert="horz" wrap="square" lIns="91440" tIns="45720" rIns="91440" bIns="45720" numCol="1" spcCol="0" rtlCol="0" fromWordArt="0" anchor="t" anchorCtr="0" forceAA="0" compatLnSpc="1">
+                        <a:prstTxWarp prst="textNoShape">
+                          <a:avLst/>
+                        </a:prstTxWarp>
+                        <a:noAutofit/>
+                      </wps:bodyPr>
+                    </wps:wsp>
+                  </a:graphicData>
+                </a:graphic>
+                <wp14:sizeRelH relativeFrom="margin">
+                  <wp14:pctWidth>0</wp14:pctWidth>
+                </wp14:sizeRelH>
+                <wp14:sizeRelV relativeFrom="margin">
+                  <wp14:pctHeight>0</wp14:pctHeight>
+                </wp14:sizeRelV>
+              </wp:anchor>
+            </w:drawing>
+          </mc:Choice>
+          <mc:Fallback>
+            <w:pict>
+              <v:shape w14:anchorId="5CE9F426" id="Text Box 26" o:spid="_x0000_s1035" type="#_x0000_t202" style="position:absolute;margin-left:201.7pt;margin-top:40.3pt;width:36.25pt;height:18.4pt;z-index:251725824;visibility:visible;mso-wrap-style:square;mso-width-percent:0;mso-height-percent:0;mso-wrap-distance-left:9pt;mso-wrap-distance-top:0;mso-wrap-distance-right:9pt;mso-wrap-distance-bottom:0;mso-position-horizontal:absolute;mso-position-horizontal-relative:text;mso-position-vertical:absolute;mso-position-vertical-relative:text;mso-width-percent:0;mso-height-percent:0;mso-width-relative:margin;mso-height-relative:margin;v-text-anchor:top" o:gfxdata="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" filled="f" stroked="f">
+                <v:textbox>
+                  <w:txbxContent>
+                    <w:p>
+                      <w:r>
+                        <w:t>PPP</w:t>
+                      </w:r>
+                    </w:p>
+                  </w:txbxContent>
+                </v:textbox>
+                <w10:wrap type="square"/>
+              </v:shape>
+            </w:pict>
+          </mc:Fallback>
+        </mc:AlternateContent>
+      </w:r>
+      <w:r>
+        <w:rPr>
+          <w:rFonts w:eastAsia="Times New Roman"/>
+          <w:noProof/>
+          <w:sz w:val="32"/>
+          <w:szCs w:val="32"/>
+        </w:rPr>
+        <mc:AlternateContent>
+          <mc:Choice Requires="wps">
+            <w:drawing>
+              <wp:anchor distT="0" distB="0" distL="114300" distR="114300" simplePos="0" relativeHeight="251726848" behindDoc="0" locked="0" layoutInCell="1" allowOverlap="1" wp14:anchorId="6D695B4E" wp14:editId="7DE0B292">
+                <wp:simplePos x="0" y="0"/>
+                <wp:positionH relativeFrom="column">
+                  <wp:posOffset>3933190</wp:posOffset>
+                </wp:positionH>
+                <wp:positionV relativeFrom="paragraph">
+                  <wp:posOffset>511810</wp:posOffset>
+                </wp:positionV>
+                <wp:extent cx="508635" cy="238760"/>
+                <wp:effectExtent l="0" t="0" r="0" b="0"/>
+                <wp:wrapSquare wrapText="bothSides"/>
+                <wp:docPr id="27" name="Text Box 27"/>
+                <wp:cNvGraphicFramePr/>
+                <a:graphic xmlns:a="http://schemas.openxmlformats.org/drawingml/2006/main">
+                  <a:graphicData uri="http://schemas.microsoft.com/office/word/2010/wordprocessingShape">
+                    <wps:wsp>
+                      <wps:cNvSpPr txBox="1"/>
+                      <wps:spPr>
+                        <a:xfrm>
+                          <a:off x="0" y="0"/>
+                          <a:ext cx="508635" cy="238760"/>
+                        </a:xfrm>
+                        <a:prstGeom prst="rect">
+                          <a:avLst/>
+                        </a:prstGeom>
+                        <a:noFill/>
+                        <a:ln>
+                          <a:noFill/>
+                        </a:ln>
+                        <a:effectLst/>
+                      </wps:spPr>
+                      <wps:style>
+                        <a:lnRef idx="0">
+                          <a:schemeClr val="accent1"/>
+                        </a:lnRef>
+                        <a:fillRef idx="0">
+                          <a:schemeClr val="accent1"/>
+                        </a:fillRef>
+                        <a:effectRef idx="0">
+                          <a:schemeClr val="accent1"/>
+                        </a:effectRef>
+                        <a:fontRef idx="minor">
+                          <a:schemeClr val="dk1"/>
+                        </a:fontRef>
+                      </wps:style>
+                      <wps:txbx>
+                        <w:txbxContent>
+                          <w:p>
+                            <w:r>
+                              <w:t>PHS</w:t>
+                            </w:r>
+                          </w:p>
+                        </w:txbxContent>
+                      </wps:txbx>
+                      <wps:bodyPr rot="0" spcFirstLastPara="0" vertOverflow="overflow" horzOverflow="overflow" vert="horz" wrap="square" lIns="91440" tIns="45720" rIns="91440" bIns="45720" numCol="1" spcCol="0" rtlCol="0" fromWordArt="0" anchor="t" anchorCtr="0" forceAA="0" compatLnSpc="1">
+                        <a:prstTxWarp prst="textNoShape">
+                          <a:avLst/>
+                        </a:prstTxWarp>
+                        <a:noAutofit/>
+                      </wps:bodyPr>
+                    </wps:wsp>
+                  </a:graphicData>
+                </a:graphic>
+                <wp14:sizeRelH relativeFrom="margin">
+                  <wp14:pctWidth>0</wp14:pctWidth>
+                </wp14:sizeRelH>
+                <wp14:sizeRelV relativeFrom="margin">
+                  <wp14:pctHeight>0</wp14:pctHeight>
+                </wp14:sizeRelV>
+              </wp:anchor>
+            </w:drawing>
+          </mc:Choice>
+          <mc:Fallback>
+            <w:pict>
+              <v:shape w14:anchorId="6D695B4E" id="Text Box 27" o:spid="_x0000_s1036" type="#_x0000_t202" style="position:absolute;margin-left:309.7pt;margin-top:40.3pt;width:40.05pt;height:18.8pt;z-index:251726848;visibility:visible;mso-wrap-style:square;mso-width-percent:0;mso-height-percent:0;mso-wrap-distance-left:9pt;mso-wrap-distance-top:0;mso-wrap-distance-right:9pt;mso-wrap-distance-bottom:0;mso-position-horizontal:absolute;mso-position-horizontal-relative:text;mso-position-vertical:absolute;mso-position-vertical-relative:text;mso-width-percent:0;mso-height-percent:0;mso-width-relative:margin;mso-height-relative:margin;v-text-anchor:top" o:gfxdata="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" filled="f" stroked="f">
+                <v:textbox>
+                  <w:txbxContent>
+                    <w:p>
+                      <w:r>
+                        <w:t>PHS</w:t>
+                      </w:r>
+                    </w:p>
+                  </w:txbxContent>
+                </v:textbox>
+                <w10:wrap type="square"/>
+              </v:shape>
+            </w:pict>
+          </mc:Fallback>
+        </mc:AlternateContent>
+      </w:r>
+      <w:r>
+        <w:rPr>
+          <w:rFonts w:eastAsia="Times New Roman"/>
+          <w:noProof/>
+        </w:rPr>
+        <mc:AlternateContent>
+          <mc:Choice Requires="wps">
+            <w:drawing>
+              <wp:anchor distT="0" distB="0" distL="114300" distR="114300" simplePos="0" relativeHeight="251727872" behindDoc="0" locked="0" layoutInCell="1" allowOverlap="1" wp14:anchorId="302F9954" wp14:editId="2D1A02F5">
+                <wp:simplePos x="0" y="0"/>
+                <wp:positionH relativeFrom="column">
+                  <wp:posOffset>165735</wp:posOffset>
+                </wp:positionH>
+                <wp:positionV relativeFrom="paragraph">
+                  <wp:posOffset>528955</wp:posOffset>
+                </wp:positionV>
+                <wp:extent cx="793115" cy="342900"/>
+                <wp:effectExtent l="0" t="25400" r="45085" b="63500"/>
+                <wp:wrapThrough wrapText="bothSides">
+                  <wp:wrapPolygon edited="0">
+                    <wp:start x="14527" y="-1600"/>
+                    <wp:lineTo x="0" y="1600"/>
+                    <wp:lineTo x="0" y="17600"/>
+                    <wp:lineTo x="14527" y="24000"/>
+                    <wp:lineTo x="18677" y="24000"/>
+                    <wp:lineTo x="22136" y="11200"/>
+                    <wp:lineTo x="22136" y="8000"/>
+                    <wp:lineTo x="18677" y="-1600"/>
+                    <wp:lineTo x="14527" y="-1600"/>
+                  </wp:wrapPolygon>
+                </wp:wrapThrough>
+                <wp:docPr id="29" name="Striped Right Arrow 29"/>
+                <wp:cNvGraphicFramePr/>
+                <a:graphic xmlns:a="http://schemas.openxmlformats.org/drawingml/2006/main">
+                  <a:graphicData uri="http://schemas.microsoft.com/office/word/2010/wordprocessingShape">
+                    <wps:wsp>
+                      <wps:cNvSpPr/>
+                      <wps:spPr>
+                        <a:xfrm>
+                          <a:off x="0" y="0"/>
+                          <a:ext cx="793115" cy="342900"/>
+                        </a:xfrm>
+                        <a:prstGeom prst="stripedRightArrow">
+                          <a:avLst/>
+                        </a:prstGeom>
+                      </wps:spPr>
+                      <wps:style>
+                        <a:lnRef idx="2">
+                          <a:schemeClr val="accent1">
+                            <a:shade val="50000"/>
+                          </a:schemeClr>
+                        </a:lnRef>
+                        <a:fillRef idx="1">
+                          <a:schemeClr val="accent1"/>
+                        </a:fillRef>
+                        <a:effectRef idx="0">
+                          <a:schemeClr val="accent1"/>
+                        </a:effectRef>
+                        <a:fontRef idx="minor">
+                          <a:schemeClr val="lt1"/>
+                        </a:fontRef>
+                      </wps:style>
+                      <wps:bodyPr rot="0" spcFirstLastPara="0" vertOverflow="overflow" horzOverflow="overflow" vert="horz" wrap="square" lIns="91440" tIns="45720" rIns="91440" bIns="45720" numCol="1" spcCol="0" rtlCol="0" fromWordArt="0" anchor="ctr" anchorCtr="0" forceAA="0" compatLnSpc="1">
+                        <a:prstTxWarp prst="textNoShape">
+                          <a:avLst/>
+                        </a:prstTxWarp>
+                        <a:noAutofit/>
+                      </wps:bodyPr>
+                    </wps:wsp>
+                  </a:graphicData>
+                </a:graphic>
+                <wp14:sizeRelH relativeFrom="margin">
+                  <wp14:pctWidth>0</wp14:pctWidth>
+                </wp14:sizeRelH>
+              </wp:anchor>
+            </w:drawing>
+          </mc:Choice>
+          <mc:Fallback>
+            <w:pict>
+              <v:shapetype w14:anchorId="52D2AEF9" id="_x0000_t93" coordsize="21600,21600" o:spt="93" adj="16200,5400" path="m@0,0l@0@1,3375@1,3375@2@0@2@0,21600,21600,10800xem1350@1l1350@2,2700@2,2700@1xem0@1l0@2,675@2,675@1xe">
+                <v:stroke joinstyle="miter"/>
+                <v:formulas>
+                  <v:f eqn="val #0"/>
+                  <v:f eqn="val #1"/>
+                  <v:f eqn="sum height 0 #1"/>
+                  <v:f eqn="sum 10800 0 #1"/>
+                  <v:f eqn="sum width 0 #0"/>
+                  <v:f eqn="prod @4 @3 10800"/>
+                  <v:f eqn="sum width 0 @5"/>
+                </v:formulas>
+                <v:path o:connecttype="custom" o:connectlocs="@0,0;0,10800;@0,21600;21600,10800" o:connectangles="270,180,90,0" textboxrect="3375,@1,@6,@2"/>
+                <v:handles>
+                  <v:h position="#0,#1" xrange="3375,21600" yrange="0,10800"/>
+                </v:handles>
+              </v:shapetype>
+              <v:shape id="Striped Right Arrow 29" o:spid="_x0000_s1026" type="#_x0000_t93" style="position:absolute;margin-left:13.05pt;margin-top:41.65pt;width:62.45pt;height:27pt;z-index:251727872;visibility:visible;mso-wrap-style:square;mso-width-percent:0;mso-wrap-distance-left:9pt;mso-wrap-distance-top:0;mso-wrap-distance-right:9pt;mso-wrap-distance-bottom:0;mso-position-horizontal:absolute;mso-position-horizontal-relative:text;mso-position-vertical:absolute;mso-position-vertical-relative:text;mso-width-percent:0;mso-width-relative:margin;v-text-anchor:middle" o:gfxdata="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" adj="16931" fillcolor="#5b9bd5 [3204]" strokecolor="#1f4d78 [1604]" strokeweight="1pt">
+                <w10:wrap type="through"/>
+              </v:shape>
+            </w:pict>
+          </mc:Fallback>
+        </mc:AlternateContent>
+      </w:r>
+      <w:r>
+        <w:rPr>
+          <w:rFonts w:eastAsia="Times New Roman"/>
+          <w:noProof/>
+          <w:sz w:val="32"/>
+          <w:szCs w:val="32"/>
+        </w:rPr>
+        <mc:AlternateContent>
+          <mc:Choice Requires="wps">
+            <w:drawing>
+              <wp:anchor distT="0" distB="0" distL="114300" distR="114300" simplePos="0" relativeHeight="251736064" behindDoc="0" locked="0" layoutInCell="1" allowOverlap="1" wp14:anchorId="59F049DE" wp14:editId="724EB3D2">
+                <wp:simplePos x="0" y="0"/>
+                <wp:positionH relativeFrom="column">
+                  <wp:posOffset>167005</wp:posOffset>
+                </wp:positionH>
+                <wp:positionV relativeFrom="paragraph">
+                  <wp:posOffset>300355</wp:posOffset>
+                </wp:positionV>
+                <wp:extent cx="771525" cy="347980"/>
+                <wp:effectExtent l="0" t="0" r="0" b="7620"/>
+                <wp:wrapSquare wrapText="bothSides"/>
+                <wp:docPr id="66" name="Text Box 66"/>
+                <wp:cNvGraphicFramePr/>
+                <a:graphic xmlns:a="http://schemas.openxmlformats.org/drawingml/2006/main">
+                  <a:graphicData uri="http://schemas.microsoft.com/office/word/2010/wordprocessingShape">
+                    <wps:wsp>
+                      <wps:cNvSpPr txBox="1"/>
+                      <wps:spPr>
+                        <a:xfrm>
+                          <a:off x="0" y="0"/>
+                          <a:ext cx="771525" cy="347980"/>
+                        </a:xfrm>
+                        <a:prstGeom prst="rect">
+                          <a:avLst/>
+                        </a:prstGeom>
+                        <a:noFill/>
+                        <a:ln>
+                          <a:noFill/>
+                        </a:ln>
+                        <a:effectLst/>
+                      </wps:spPr>
+                      <wps:style>
+                        <a:lnRef idx="0">
+                          <a:schemeClr val="accent1"/>
+                        </a:lnRef>
+                        <a:fillRef idx="0">
+                          <a:schemeClr val="accent1"/>
+                        </a:fillRef>
+                        <a:effectRef idx="0">
+                          <a:schemeClr val="accent1"/>
+                        </a:effectRef>
+                        <a:fontRef idx="minor">
+                          <a:schemeClr val="dk1"/>
+                        </a:fontRef>
+                      </wps:style>
+                      <wps:txbx>
+                        <w:txbxContent>
+                          <w:p>
+                            <w:r>
+                              <w:t>Netw Intf</w:t>
+                            </w:r>
+                          </w:p>
+                        </w:txbxContent>
+                      </wps:txbx>
+                      <wps:bodyPr rot="0" spcFirstLastPara="0" vertOverflow="overflow" horzOverflow="overflow" vert="horz" wrap="none" lIns="91440" tIns="45720" rIns="91440" bIns="45720" numCol="1" spcCol="0" rtlCol="0" fromWordArt="0" anchor="t" anchorCtr="0" forceAA="0" compatLnSpc="1">
+                        <a:prstTxWarp prst="textNoShape">
+                          <a:avLst/>
+                        </a:prstTxWarp>
+                        <a:noAutofit/>
+                      </wps:bodyPr>
+                    </wps:wsp>
+                  </a:graphicData>
+                </a:graphic>
+                <wp14:sizeRelV relativeFrom="margin">
+                  <wp14:pctHeight>0</wp14:pctHeight>
+                </wp14:sizeRelV>
+              </wp:anchor>
+            </w:drawing>
+          </mc:Choice>
+          <mc:Fallback>
+            <w:pict>
+              <v:shape w14:anchorId="59F049DE" id="Text Box 66" o:spid="_x0000_s1037" type="#_x0000_t202" style="position:absolute;margin-left:13.15pt;margin-top:23.65pt;width:60.75pt;height:27.4pt;z-index:251736064;visibility:visible;mso-wrap-style:none;mso-height-percent:0;mso-wrap-distance-left:9pt;mso-wrap-distance-top:0;mso-wrap-distance-right:9pt;mso-wrap-distance-bottom:0;mso-position-horizontal:absolute;mso-position-horizontal-relative:text;mso-position-vertical:absolute;mso-position-vertical-relative:text;mso-height-percent:0;mso-height-relative:margin;v-text-anchor:top" o:gfxdata="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" filled="f" stroked="f">
+                <v:textbox>
+                  <w:txbxContent>
+                    <w:p>
+                      <w:proofErr w:type="spellStart"/>
+                      <w:r>
+                        <w:t>Netw</w:t>
+                      </w:r>
+                      <w:proofErr w:type="spellEnd"/>
+                      <w:r>
+                        <w:t xml:space="preserve"> </w:t>
+                      </w:r>
+                      <w:proofErr w:type="spellStart"/>
+                      <w:r>
+                        <w:t>Intf</w:t>
+                      </w:r>
+                      <w:proofErr w:type="spellEnd"/>
+                    </w:p>
+                  </w:txbxContent>
+                </v:textbox>
+                <w10:wrap type="square"/>
+              </v:shape>
+            </w:pict>
+          </mc:Fallback>
+        </mc:AlternateContent>
+      </w:r>
+      <w:r>
+        <w:rPr>
+          <w:rFonts w:eastAsia="Times New Roman"/>
+          <w:noProof/>
+          <w:sz w:val="32"/>
+          <w:szCs w:val="32"/>
+        </w:rPr>
+        <mc:AlternateContent>
+          <mc:Choice Requires="wps">
+            <w:drawing>
+              <wp:anchor distT="0" distB="0" distL="114300" distR="114300" simplePos="0" relativeHeight="251743232" behindDoc="0" locked="0" layoutInCell="1" allowOverlap="1" wp14:anchorId="505567E3" wp14:editId="777F5F2E">
+                <wp:simplePos x="0" y="0"/>
+                <wp:positionH relativeFrom="column">
+                  <wp:posOffset>4966335</wp:posOffset>
+                </wp:positionH>
+                <wp:positionV relativeFrom="paragraph">
+                  <wp:posOffset>1101090</wp:posOffset>
+                </wp:positionV>
+                <wp:extent cx="337185" cy="1036320"/>
+                <wp:effectExtent l="0" t="0" r="69215" b="106680"/>
+                <wp:wrapNone/>
+                <wp:docPr id="75" name="Elbow Connector 75"/>
+                <wp:cNvGraphicFramePr/>
+                <a:graphic xmlns:a="http://schemas.openxmlformats.org/drawingml/2006/main">
+                  <a:graphicData uri="http://schemas.microsoft.com/office/word/2010/wordprocessingShape">
+                    <wps:wsp>
+                      <wps:cNvCnPr/>
+                      <wps:spPr>
+                        <a:xfrm>
+                          <a:off x="0" y="0"/>
+                          <a:ext cx="337185" cy="1036320"/>
+                        </a:xfrm>
+                        <a:prstGeom prst="bentConnector3">
+                          <a:avLst/>
+                        </a:prstGeom>
+                        <a:ln>
+                          <a:tailEnd type="triangle"/>
+                        </a:ln>
+                      </wps:spPr>
+                      <wps:style>
+                        <a:lnRef idx="1">
+                          <a:schemeClr val="accent1"/>
+                        </a:lnRef>
+                        <a:fillRef idx="0">
+                          <a:schemeClr val="accent1"/>
+                        </a:fillRef>
+                        <a:effectRef idx="0">
+                          <a:schemeClr val="accent1"/>
+                        </a:effectRef>
+                        <a:fontRef idx="minor">
+                          <a:schemeClr val="tx1"/>
+                        </a:fontRef>
+                      </wps:style>
+                      <wps:bodyPr/>
+                    </wps:wsp>
+                  </a:graphicData>
+                </a:graphic>
+                <wp14:sizeRelH relativeFrom="margin">
+                  <wp14:pctWidth>0</wp14:pctWidth>
+                </wp14:sizeRelH>
+                <wp14:sizeRelV relativeFrom="margin">
+                  <wp14:pctHeight>0</wp14:pctHeight>
+                </wp14:sizeRelV>
+              </wp:anchor>
+            </w:drawing>
+          </mc:Choice>
+          <mc:Fallback>
+            <w:pict>
+              <v:shape w14:anchorId="69DD0490" id="Elbow Connector 75" o:spid="_x0000_s1026" type="#_x0000_t34" style="position:absolute;margin-left:391.05pt;margin-top:86.7pt;width:26.55pt;height:81.6pt;z-index:251743232;visibility:visible;mso-wrap-style:square;mso-width-percent:0;mso-height-percent:0;mso-wrap-distance-left:9pt;mso-wrap-distance-top:0;mso-wrap-distance-right:9pt;mso-wrap-distance-bottom:0;mso-position-horizontal:absolute;mso-position-horizontal-relative:text;mso-position-vertical:absolute;mso-position-vertical-relative:text;mso-width-percent:0;mso-height-percent:0;mso-width-relative:margin;mso-height-relative:margin" o:gfxdata="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" strokecolor="#5b9bd5 [3204]" strokeweight=".5pt">
+                <v:stroke endarrow="block"/>
+              </v:shape>
+            </w:pict>
+          </mc:Fallback>
+        </mc:AlternateContent>
+      </w:r>
+      <w:r>
+        <w:rPr>
+          <w:rFonts w:eastAsia="Times New Roman"/>
+          <w:noProof/>
+          <w:sz w:val="32"/>
+          <w:szCs w:val="32"/>
+        </w:rPr>
+        <mc:AlternateContent>
+          <mc:Choice Requires="wps">
+            <w:drawing>
+              <wp:anchor distT="0" distB="0" distL="114300" distR="114300" simplePos="0" relativeHeight="251738112" behindDoc="0" locked="0" layoutInCell="1" allowOverlap="1" wp14:anchorId="6C73613E" wp14:editId="21667957">
+                <wp:simplePos x="0" y="0"/>
+                <wp:positionH relativeFrom="column">
+                  <wp:posOffset>4852035</wp:posOffset>
+                </wp:positionH>
+                <wp:positionV relativeFrom="paragraph">
+                  <wp:posOffset>757555</wp:posOffset>
+                </wp:positionV>
+                <wp:extent cx="795655" cy="347980"/>
+                <wp:effectExtent l="0" t="0" r="0" b="7620"/>
+                <wp:wrapSquare wrapText="bothSides"/>
+                <wp:docPr id="70" name="Text Box 70"/>
+                <wp:cNvGraphicFramePr/>
+                <a:graphic xmlns:a="http://schemas.openxmlformats.org/drawingml/2006/main">
+                  <a:graphicData uri="http://schemas.microsoft.com/office/word/2010/wordprocessingShape">
+                    <wps:wsp>
+                      <wps:cNvSpPr txBox="1"/>
+                      <wps:spPr>
+                        <a:xfrm>
+                          <a:off x="0" y="0"/>
+                          <a:ext cx="795655" cy="347980"/>
+                        </a:xfrm>
+                        <a:prstGeom prst="rect">
+                          <a:avLst/>
+                        </a:prstGeom>
+                        <a:noFill/>
+                        <a:ln>
+                          <a:noFill/>
+                        </a:ln>
+                        <a:effectLst/>
+                      </wps:spPr>
+                      <wps:style>
+                        <a:lnRef idx="0">
+                          <a:schemeClr val="accent1"/>
+                        </a:lnRef>
+                        <a:fillRef idx="0">
+                          <a:schemeClr val="accent1"/>
+                        </a:fillRef>
+                        <a:effectRef idx="0">
+                          <a:schemeClr val="accent1"/>
+                        </a:effectRef>
+                        <a:fontRef idx="minor">
+                          <a:schemeClr val="dk1"/>
+                        </a:fontRef>
+                      </wps:style>
+                      <wps:txbx>
+                        <w:txbxContent>
+                          <w:p>
+                            <w:r>
+                              <w:t>Netw Intf</w:t>
+                            </w:r>
+                          </w:p>
+                        </w:txbxContent>
+                      </wps:txbx>
+                      <wps:bodyPr rot="0" spcFirstLastPara="0" vertOverflow="overflow" horzOverflow="overflow" vert="horz" wrap="square" lIns="91440" tIns="45720" rIns="91440" bIns="45720" numCol="1" spcCol="0" rtlCol="0" fromWordArt="0" anchor="t" anchorCtr="0" forceAA="0" compatLnSpc="1">
+                        <a:prstTxWarp prst="textNoShape">
+                          <a:avLst/>
+                        </a:prstTxWarp>
+                        <a:noAutofit/>
+                      </wps:bodyPr>
+                    </wps:wsp>
+                  </a:graphicData>
+                </a:graphic>
+                <wp14:sizeRelH relativeFrom="margin">
+                  <wp14:pctWidth>0</wp14:pctWidth>
+                </wp14:sizeRelH>
+                <wp14:sizeRelV relativeFrom="margin">
+                  <wp14:pctHeight>0</wp14:pctHeight>
+                </wp14:sizeRelV>
+              </wp:anchor>
+            </w:drawing>
+          </mc:Choice>
+          <mc:Fallback>
+            <w:pict>
+              <v:shape w14:anchorId="6C73613E" id="Text Box 70" o:spid="_x0000_s1038" type="#_x0000_t202" style="position:absolute;margin-left:382.05pt;margin-top:59.65pt;width:62.65pt;height:27.4pt;z-index:251738112;visibility:visible;mso-wrap-style:square;mso-width-percent:0;mso-height-percent:0;mso-wrap-distance-left:9pt;mso-wrap-distance-top:0;mso-wrap-distance-right:9pt;mso-wrap-distance-bottom:0;mso-position-horizontal:absolute;mso-position-horizontal-relative:text;mso-position-vertical:absolute;mso-position-vertical-relative:text;mso-width-percent:0;mso-height-percent:0;mso-width-relative:margin;mso-height-relative:margin;v-text-anchor:top" o:gfxdata="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" filled="f" stroked="f">
+                <v:textbox>
+                  <w:txbxContent>
+                    <w:p>
+                      <w:proofErr w:type="spellStart"/>
+                      <w:r>
+                        <w:t>Netw</w:t>
+                      </w:r>
+                      <w:proofErr w:type="spellEnd"/>
+                      <w:r>
+                        <w:t xml:space="preserve"> </w:t>
+                      </w:r>
+                      <w:proofErr w:type="spellStart"/>
+                      <w:r>
+                        <w:t>Intf</w:t>
+                      </w:r>
+                      <w:proofErr w:type="spellEnd"/>
+                    </w:p>
+                  </w:txbxContent>
+                </v:textbox>
+                <w10:wrap type="square"/>
+              </v:shape>
+            </w:pict>
+          </mc:Fallback>
+        </mc:AlternateContent>
+      </w:r>
+      <w:r>
+        <w:rPr>
+          <w:rFonts w:eastAsia="Times New Roman"/>
+          <w:noProof/>
+        </w:rPr>
+        <mc:AlternateContent>
+          <mc:Choice Requires="wps">
+            <w:drawing>
+              <wp:anchor distT="0" distB="0" distL="114300" distR="114300" simplePos="0" relativeHeight="251737088" behindDoc="0" locked="0" layoutInCell="1" allowOverlap="1" wp14:anchorId="7349D525" wp14:editId="7282E4C6">
+                <wp:simplePos x="0" y="0"/>
+                <wp:positionH relativeFrom="column">
+                  <wp:posOffset>4966335</wp:posOffset>
+                </wp:positionH>
+                <wp:positionV relativeFrom="paragraph">
+                  <wp:posOffset>528955</wp:posOffset>
+                </wp:positionV>
+                <wp:extent cx="569595" cy="342900"/>
+                <wp:effectExtent l="0" t="25400" r="40005" b="63500"/>
+                <wp:wrapThrough wrapText="bothSides">
+                  <wp:wrapPolygon edited="0">
+                    <wp:start x="11559" y="-1600"/>
+                    <wp:lineTo x="0" y="1600"/>
+                    <wp:lineTo x="0" y="17600"/>
+                    <wp:lineTo x="11559" y="24000"/>
+                    <wp:lineTo x="17338" y="24000"/>
+                    <wp:lineTo x="22154" y="11200"/>
+                    <wp:lineTo x="22154" y="8000"/>
+                    <wp:lineTo x="17338" y="-1600"/>
+                    <wp:lineTo x="11559" y="-1600"/>
+                  </wp:wrapPolygon>
+                </wp:wrapThrough>
+                <wp:docPr id="67" name="Striped Right Arrow 67"/>
+                <wp:cNvGraphicFramePr/>
+                <a:graphic xmlns:a="http://schemas.openxmlformats.org/drawingml/2006/main">
+                  <a:graphicData uri="http://schemas.microsoft.com/office/word/2010/wordprocessingShape">
+                    <wps:wsp>
+                      <wps:cNvSpPr/>
+                      <wps:spPr>
+                        <a:xfrm>
+                          <a:off x="0" y="0"/>
+                          <a:ext cx="569595" cy="342900"/>
+                        </a:xfrm>
+                        <a:prstGeom prst="stripedRightArrow">
+                          <a:avLst/>
+                        </a:prstGeom>
+                      </wps:spPr>
+                      <wps:style>
+                        <a:lnRef idx="2">
+                          <a:schemeClr val="accent1">
+                            <a:shade val="50000"/>
+                          </a:schemeClr>
+                        </a:lnRef>
+                        <a:fillRef idx="1">
+                          <a:schemeClr val="accent1"/>
+                        </a:fillRef>
+                        <a:effectRef idx="0">
+                          <a:schemeClr val="accent1"/>
+                        </a:effectRef>
+                        <a:fontRef idx="minor">
+                          <a:schemeClr val="lt1"/>
+                        </a:fontRef>
+                      </wps:style>
+                      <wps:bodyPr rot="0" spcFirstLastPara="0" vertOverflow="overflow" horzOverflow="overflow" vert="horz" wrap="square" lIns="91440" tIns="45720" rIns="91440" bIns="45720" numCol="1" spcCol="0" rtlCol="0" fromWordArt="0" anchor="ctr" anchorCtr="0" forceAA="0" compatLnSpc="1">
+                        <a:prstTxWarp prst="textNoShape">
+                          <a:avLst/>
+                        </a:prstTxWarp>
+                        <a:noAutofit/>
+                      </wps:bodyPr>
+                    </wps:wsp>
+                  </a:graphicData>
+                </a:graphic>
+                <wp14:sizeRelH relativeFrom="margin">
+                  <wp14:pctWidth>0</wp14:pctWidth>
+                </wp14:sizeRelH>
+              </wp:anchor>
+            </w:drawing>
+          </mc:Choice>
+          <mc:Fallback>
+            <w:pict>
+              <v:shape w14:anchorId="15CBE661" id="Striped Right Arrow 67" o:spid="_x0000_s1026" type="#_x0000_t93" style="position:absolute;margin-left:391.05pt;margin-top:41.65pt;width:44.85pt;height:27pt;z-index:251737088;visibility:visible;mso-wrap-style:square;mso-width-percent:0;mso-wrap-distance-left:9pt;mso-wrap-distance-top:0;mso-wrap-distance-right:9pt;mso-wrap-distance-bottom:0;mso-position-horizontal:absolute;mso-position-horizontal-relative:text;mso-position-vertical:absolute;mso-position-vertical-relative:text;mso-width-percent:0;mso-width-relative:margin;v-text-anchor:middle" o:gfxdata="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" adj="15098" fillcolor="#5b9bd5 [3204]" strokecolor="#1f4d78 [1604]" strokeweight="1pt">
+                <w10:wrap type="through"/>
+              </v:shape>
+            </w:pict>
+          </mc:Fallback>
+        </mc:AlternateContent>
+      </w:r>
+      <w:r>
+        <w:rPr>
+          <w:rFonts w:eastAsia="Times New Roman"/>
+          <w:noProof/>
+        </w:rPr>
+        <mc:AlternateContent>
+          <mc:Choice Requires="wps">
+            <w:drawing>
+              <wp:anchor distT="0" distB="0" distL="114300" distR="114300" simplePos="0" relativeHeight="251732992" behindDoc="0" locked="0" layoutInCell="1" allowOverlap="1" wp14:anchorId="228F7558" wp14:editId="74957CB8">
+                <wp:simplePos x="0" y="0"/>
+                <wp:positionH relativeFrom="column">
+                  <wp:posOffset>4737100</wp:posOffset>
+                </wp:positionH>
+                <wp:positionV relativeFrom="paragraph">
+                  <wp:posOffset>186690</wp:posOffset>
+                </wp:positionV>
+                <wp:extent cx="231775" cy="1028700"/>
+                <wp:effectExtent l="0" t="0" r="22225" b="38100"/>
+                <wp:wrapThrough wrapText="bothSides">
+                  <wp:wrapPolygon edited="0">
+                    <wp:start x="0" y="0"/>
+                    <wp:lineTo x="0" y="21867"/>
+                    <wp:lineTo x="21304" y="21867"/>
+                    <wp:lineTo x="21304" y="0"/>
+                    <wp:lineTo x="0" y="0"/>
+                  </wp:wrapPolygon>
+                </wp:wrapThrough>
+                <wp:docPr id="59" name="Rectangle 59"/>
+                <wp:cNvGraphicFramePr/>
+                <a:graphic xmlns:a="http://schemas.openxmlformats.org/drawingml/2006/main">
+                  <a:graphicData uri="http://schemas.microsoft.com/office/word/2010/wordprocessingShape">
+                    <wps:wsp>
+                      <wps:cNvSpPr/>
+                      <wps:spPr>
+                        <a:xfrm>
+                          <a:off x="0" y="0"/>
+                          <a:ext cx="231775" cy="1028700"/>
+                        </a:xfrm>
+                        <a:prstGeom prst="rect">
+                          <a:avLst/>
+                        </a:prstGeom>
+                      </wps:spPr>
+                      <wps:style>
+                        <a:lnRef idx="2">
+                          <a:schemeClr val="accent6"/>
+                        </a:lnRef>
+                        <a:fillRef idx="1">
+                          <a:schemeClr val="lt1"/>
+                        </a:fillRef>
+                        <a:effectRef idx="0">
+                          <a:schemeClr val="accent6"/>
+                        </a:effectRef>
+                        <a:fontRef idx="minor">
+                          <a:schemeClr val="dk1"/>
+                        </a:fontRef>
+                      </wps:style>
+                      <wps:txbx>
+                        <w:txbxContent>
+                          <w:p>
+                            <w:pPr>
+                              <w:jc w:val="center"/>
+                            </w:pPr>
+                            <w:r>
+                              <w:t>intf</w:t>
+                            </w:r>
+                          </w:p>
+                        </w:txbxContent>
+                      </wps:txbx>
+                      <wps:bodyPr rot="0" spcFirstLastPara="0" vertOverflow="overflow" horzOverflow="overflow" vert="horz" wrap="square" lIns="91440" tIns="45720" rIns="91440" bIns="45720" numCol="1" spcCol="0" rtlCol="0" fromWordArt="0" anchor="ctr" anchorCtr="0" forceAA="0" compatLnSpc="1">
+                        <a:prstTxWarp prst="textNoShape">
+                          <a:avLst/>
+                        </a:prstTxWarp>
+                        <a:noAutofit/>
+                      </wps:bodyPr>
+                    </wps:wsp>
+                  </a:graphicData>
+                </a:graphic>
+                <wp14:sizeRelH relativeFrom="margin">
+                  <wp14:pctWidth>0</wp14:pctWidth>
+                </wp14:sizeRelH>
+                <wp14:sizeRelV relativeFrom="margin">
+                  <wp14:pctHeight>0</wp14:pctHeight>
+                </wp14:sizeRelV>
+              </wp:anchor>
+            </w:drawing>
+          </mc:Choice>
+          <mc:Fallback>
+            <w:pict>
+              <v:rect w14:anchorId="228F7558" id="Rectangle 59" o:spid="_x0000_s1039" style="position:absolute;margin-left:373pt;margin-top:14.7pt;width:18.25pt;height:81pt;z-index:251732992;visibility:visible;mso-wrap-style:square;mso-width-percent:0;mso-height-percent:0;mso-wrap-distance-left:9pt;mso-wrap-distance-top:0;mso-wrap-distance-right:9pt;mso-wrap-distance-bottom:0;mso-position-horizontal:absolute;mso-position-horizontal-relative:text;mso-position-vertical:absolute;mso-position-vertical-relative:text;mso-width-percent:0;mso-height-percent:0;mso-width-relative:margin;mso-height-relative:margin;v-text-anchor:middle" o:gfxdata="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" fillcolor="white [3201]" strokecolor="#70ad47 [3209]" strokeweight="1pt">
+                <v:textbox>
+                  <w:txbxContent>
+                    <w:p>
+                      <w:pPr>
+                        <w:jc w:val="center"/>
+                      </w:pPr>
+                      <w:proofErr w:type="spellStart"/>
+                      <w:r>
+                        <w:t>intf</w:t>
+                      </w:r>
+                      <w:proofErr w:type="spellEnd"/>
+                    </w:p>
+                  </w:txbxContent>
+                </v:textbox>
+                <w10:wrap type="through"/>
+              </v:rect>
+            </w:pict>
+          </mc:Fallback>
+        </mc:AlternateContent>
+      </w:r>
+      <w:r>
+        <w:rPr>
+          <w:rFonts w:eastAsia="Times New Roman"/>
+          <w:noProof/>
+          <w:sz w:val="32"/>
+          <w:szCs w:val="32"/>
+        </w:rPr>
+        <mc:AlternateContent>
+          <mc:Choice Requires="wps">
+            <w:drawing>
+              <wp:anchor distT="0" distB="0" distL="114300" distR="114300" simplePos="0" relativeHeight="251712512" behindDoc="0" locked="0" layoutInCell="1" allowOverlap="1" wp14:anchorId="25DE9130" wp14:editId="6674991B">
+                <wp:simplePos x="0" y="0"/>
+                <wp:positionH relativeFrom="column">
+                  <wp:posOffset>3709670</wp:posOffset>
+                </wp:positionH>
+                <wp:positionV relativeFrom="paragraph">
+                  <wp:posOffset>318770</wp:posOffset>
+                </wp:positionV>
+                <wp:extent cx="1025525" cy="800100"/>
+                <wp:effectExtent l="0" t="0" r="15875" b="38100"/>
+                <wp:wrapThrough wrapText="bothSides">
+                  <wp:wrapPolygon edited="0">
+                    <wp:start x="0" y="0"/>
+                    <wp:lineTo x="0" y="21943"/>
+                    <wp:lineTo x="21399" y="21943"/>
+                    <wp:lineTo x="21399" y="0"/>
+                    <wp:lineTo x="0" y="0"/>
+                  </wp:wrapPolygon>
+                </wp:wrapThrough>
+                <wp:docPr id="6" name="Rectangle 6"/>
+                <wp:cNvGraphicFramePr/>
+                <a:graphic xmlns:a="http://schemas.openxmlformats.org/drawingml/2006/main">
+                  <a:graphicData uri="http://schemas.microsoft.com/office/word/2010/wordprocessingShape">
+                    <wps:wsp>
+                      <wps:cNvSpPr/>
+                      <wps:spPr>
+                        <a:xfrm>
+                          <a:off x="0" y="0"/>
+                          <a:ext cx="1025525" cy="800100"/>
+                        </a:xfrm>
+                        <a:prstGeom prst="rect">
+                          <a:avLst/>
+                        </a:prstGeom>
+                      </wps:spPr>
+                      <wps:style>
+                        <a:lnRef idx="2">
+                          <a:schemeClr val="accent1">
+                            <a:shade val="50000"/>
+                          </a:schemeClr>
+                        </a:lnRef>
+                        <a:fillRef idx="1">
+                          <a:schemeClr val="accent1"/>
+                        </a:fillRef>
+                        <a:effectRef idx="0">
+                          <a:schemeClr val="accent1"/>
+                        </a:effectRef>
+                        <a:fontRef idx="minor">
+                          <a:schemeClr val="lt1"/>
+                        </a:fontRef>
+                      </wps:style>
+                      <wps:txbx>
+                        <w:txbxContent>
+                          <w:p>
+                            <w:pPr>
+                              <w:jc w:val="center"/>
+                            </w:pPr>
+                          </w:p>
+                        </w:txbxContent>
+                      </wps:txbx>
+                      <wps:bodyPr rot="0" spcFirstLastPara="0" vertOverflow="overflow" horzOverflow="overflow" vert="horz" wrap="square" lIns="91440" tIns="45720" rIns="91440" bIns="45720" numCol="1" spcCol="0" rtlCol="0" fromWordArt="0" anchor="ctr" anchorCtr="0" forceAA="0" compatLnSpc="1">
+                        <a:prstTxWarp prst="textNoShape">
+                          <a:avLst/>
+                        </a:prstTxWarp>
+                        <a:noAutofit/>
+                      </wps:bodyPr>
+                    </wps:wsp>
+                  </a:graphicData>
+                </a:graphic>
+                <wp14:sizeRelH relativeFrom="margin">
+                  <wp14:pctWidth>0</wp14:pctWidth>
+                </wp14:sizeRelH>
+              </wp:anchor>
+            </w:drawing>
+          </mc:Choice>
+          <mc:Fallback>
+            <w:pict>
+              <v:rect w14:anchorId="25DE9130" id="Rectangle 6" o:spid="_x0000_s1040" style="position:absolute;margin-left:292.1pt;margin-top:25.1pt;width:80.75pt;height:63pt;z-index:251712512;visibility:visible;mso-wrap-style:square;mso-width-percent:0;mso-wrap-distance-left:9pt;mso-wrap-distance-top:0;mso-wrap-distance-right:9pt;mso-wrap-distance-bottom:0;mso-position-horizontal:absolute;mso-position-horizontal-relative:text;mso-position-vertical:absolute;mso-position-vertical-relative:text;mso-width-percent:0;mso-width-relative:margin;v-text-anchor:middle" o:gfxdata="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" fillcolor="#5b9bd5 [3204]" strokecolor="#1f4d78 [1604]" strokeweight="1pt">
+                <v:textbox>
+                  <w:txbxContent>
+                    <w:p>
+                      <w:pPr>
+                        <w:jc w:val="center"/>
+                      </w:pPr>
+                    </w:p>
+                  </w:txbxContent>
+                </v:textbox>
+                <w10:wrap type="through"/>
+              </v:rect>
+            </w:pict>
+          </mc:Fallback>
+        </mc:AlternateContent>
+      </w:r>
+      <w:r>
+        <w:rPr>
+          <w:rFonts w:eastAsia="Times New Roman"/>
+          <w:noProof/>
+          <w:sz w:val="32"/>
+          <w:szCs w:val="32"/>
+        </w:rPr>
+        <mc:AlternateContent>
+          <mc:Choice Requires="wps">
+            <w:drawing>
+              <wp:anchor distT="0" distB="0" distL="114300" distR="114300" simplePos="0" relativeHeight="251718656" behindDoc="0" locked="0" layoutInCell="1" allowOverlap="1" wp14:anchorId="22228344" wp14:editId="2112951B">
+                <wp:simplePos x="0" y="0"/>
+                <wp:positionH relativeFrom="column">
+                  <wp:posOffset>1994535</wp:posOffset>
+                </wp:positionH>
+                <wp:positionV relativeFrom="paragraph">
+                  <wp:posOffset>318770</wp:posOffset>
+                </wp:positionV>
+                <wp:extent cx="342900" cy="800100"/>
+                <wp:effectExtent l="0" t="0" r="38100" b="38100"/>
+                <wp:wrapThrough wrapText="bothSides">
+                  <wp:wrapPolygon edited="0">
+                    <wp:start x="0" y="0"/>
+                    <wp:lineTo x="0" y="21943"/>
+                    <wp:lineTo x="22400" y="21943"/>
+                    <wp:lineTo x="22400" y="0"/>
+                    <wp:lineTo x="0" y="0"/>
+                  </wp:wrapPolygon>
+                </wp:wrapThrough>
+                <wp:docPr id="16" name="Rectangle 16"/>
+                <wp:cNvGraphicFramePr/>
+                <a:graphic xmlns:a="http://schemas.openxmlformats.org/drawingml/2006/main">
+                  <a:graphicData uri="http://schemas.microsoft.com/office/word/2010/wordprocessingShape">
+                    <wps:wsp>
+                      <wps:cNvSpPr/>
+                      <wps:spPr>
+                        <a:xfrm>
+                          <a:off x="0" y="0"/>
+                          <a:ext cx="342900" cy="800100"/>
+                        </a:xfrm>
+                        <a:prstGeom prst="rect">
+                          <a:avLst/>
+                        </a:prstGeom>
+                      </wps:spPr>
+                      <wps:style>
+                        <a:lnRef idx="2">
+                          <a:schemeClr val="accent6"/>
+                        </a:lnRef>
+                        <a:fillRef idx="1">
+                          <a:schemeClr val="lt1"/>
+                        </a:fillRef>
+                        <a:effectRef idx="0">
+                          <a:schemeClr val="accent6"/>
+                        </a:effectRef>
+                        <a:fontRef idx="minor">
+                          <a:schemeClr val="dk1"/>
+                        </a:fontRef>
+                      </wps:style>
+                      <wps:bodyPr rot="0" spcFirstLastPara="0" vertOverflow="overflow" horzOverflow="overflow" vert="horz" wrap="square" lIns="91440" tIns="45720" rIns="91440" bIns="45720" numCol="1" spcCol="0" rtlCol="0" fromWordArt="0" anchor="ctr" anchorCtr="0" forceAA="0" compatLnSpc="1">
+                        <a:prstTxWarp prst="textNoShape">
+                          <a:avLst/>
+                        </a:prstTxWarp>
+                        <a:noAutofit/>
+                      </wps:bodyPr>
+                    </wps:wsp>
+                  </a:graphicData>
+                </a:graphic>
+              </wp:anchor>
+            </w:drawing>
+          </mc:Choice>
+          <mc:Fallback>
+            <w:pict>
+              <v:rect w14:anchorId="325EF0A1" id="Rectangle 16" o:spid="_x0000_s1026" style="position:absolute;margin-left:157.05pt;margin-top:25.1pt;width:27pt;height:63pt;z-index:251718656;visibility:visible;mso-wrap-style:square;mso-wrap-distance-left:9pt;mso-wrap-distance-top:0;mso-wrap-distance-right:9pt;mso-wrap-distance-bottom:0;mso-position-horizontal:absolute;mso-position-horizontal-relative:text;mso-position-vertical:absolute;mso-position-vertical-relative:text;v-text-anchor:middle" o:gfxdata="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" fillcolor="white [3201]" strokecolor="#70ad47 [3209]" strokeweight="1pt">
+                <w10:wrap type="through"/>
+              </v:rect>
+            </w:pict>
+          </mc:Fallback>
+        </mc:AlternateContent>
+      </w:r>
+      <w:r>
+        <w:rPr>
+          <w:rFonts w:eastAsia="Times New Roman"/>
+          <w:noProof/>
+          <w:sz w:val="32"/>
+          <w:szCs w:val="32"/>
+        </w:rPr>
+        <mc:AlternateContent>
+          <mc:Choice Requires="wps">
+            <w:drawing>
+              <wp:anchor distT="0" distB="0" distL="114300" distR="114300" simplePos="0" relativeHeight="251711488" behindDoc="0" locked="0" layoutInCell="1" allowOverlap="1" wp14:anchorId="60EEF8A2" wp14:editId="4AC55829">
+                <wp:simplePos x="0" y="0"/>
+                <wp:positionH relativeFrom="column">
+                  <wp:posOffset>2337435</wp:posOffset>
+                </wp:positionH>
+                <wp:positionV relativeFrom="paragraph">
+                  <wp:posOffset>318770</wp:posOffset>
+                </wp:positionV>
+                <wp:extent cx="1028700" cy="800100"/>
+                <wp:effectExtent l="0" t="0" r="38100" b="38100"/>
+                <wp:wrapThrough wrapText="bothSides">
+                  <wp:wrapPolygon edited="0">
+                    <wp:start x="0" y="0"/>
+                    <wp:lineTo x="0" y="21943"/>
+                    <wp:lineTo x="21867" y="21943"/>
+                    <wp:lineTo x="21867" y="0"/>
+                    <wp:lineTo x="0" y="0"/>
+                  </wp:wrapPolygon>
+                </wp:wrapThrough>
+                <wp:docPr id="5" name="Rectangle 5"/>
+                <wp:cNvGraphicFramePr/>
+                <a:graphic xmlns:a="http://schemas.openxmlformats.org/drawingml/2006/main">
+                  <a:graphicData uri="http://schemas.microsoft.com/office/word/2010/wordprocessingShape">
+                    <wps:wsp>
+                      <wps:cNvSpPr/>
+                      <wps:spPr>
+                        <a:xfrm>
+                          <a:off x="0" y="0"/>
+                          <a:ext cx="1028700" cy="800100"/>
+                        </a:xfrm>
+                        <a:prstGeom prst="rect">
+                          <a:avLst/>
+                        </a:prstGeom>
+                      </wps:spPr>
+                      <wps:style>
+                        <a:lnRef idx="2">
+                          <a:schemeClr val="accent4">
+                            <a:shade val="50000"/>
+                          </a:schemeClr>
+                        </a:lnRef>
+                        <a:fillRef idx="1">
+                          <a:schemeClr val="accent4"/>
+                        </a:fillRef>
+                        <a:effectRef idx="0">
+                          <a:schemeClr val="accent4"/>
+                        </a:effectRef>
+                        <a:fontRef idx="minor">
+                          <a:schemeClr val="lt1"/>
+                        </a:fontRef>
+                      </wps:style>
+                      <wps:bodyPr rot="0" spcFirstLastPara="0" vertOverflow="overflow" horzOverflow="overflow" vert="horz" wrap="square" lIns="91440" tIns="45720" rIns="91440" bIns="45720" numCol="1" spcCol="0" rtlCol="0" fromWordArt="0" anchor="ctr" anchorCtr="0" forceAA="0" compatLnSpc="1">
+                        <a:prstTxWarp prst="textNoShape">
+                          <a:avLst/>
+                        </a:prstTxWarp>
+                        <a:noAutofit/>
+                      </wps:bodyPr>
+                    </wps:wsp>
+                  </a:graphicData>
+                </a:graphic>
+                <wp14:sizeRelH relativeFrom="margin">
+                  <wp14:pctWidth>0</wp14:pctWidth>
+                </wp14:sizeRelH>
+              </wp:anchor>
+            </w:drawing>
+          </mc:Choice>
+          <mc:Fallback>
+            <w:pict>
+              <v:rect w14:anchorId="7954ABF1" id="Rectangle 5" o:spid="_x0000_s1026" style="position:absolute;margin-left:184.05pt;margin-top:25.1pt;width:81pt;height:63pt;z-index:251711488;visibility:visible;mso-wrap-style:square;mso-width-percent:0;mso-wrap-distance-left:9pt;mso-wrap-distance-top:0;mso-wrap-distance-right:9pt;mso-wrap-distance-bottom:0;mso-position-horizontal:absolute;mso-position-horizontal-relative:text;mso-position-vertical:absolute;mso-position-vertical-relative:text;mso-width-percent:0;mso-width-relative:margin;v-text-anchor:middle" o:gfxdata="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" fillcolor="#ffc000 [3207]" strokecolor="#7f5f00 [1607]" strokeweight="1pt">
+                <w10:wrap type="through"/>
+              </v:rect>
+            </w:pict>
+          </mc:Fallback>
+        </mc:AlternateContent>
+      </w:r>
+      <w:r>
+        <w:rPr>
+          <w:rFonts w:eastAsia="Times New Roman"/>
+          <w:noProof/>
+          <w:sz w:val="32"/>
+          <w:szCs w:val="32"/>
+        </w:rPr>
+        <mc:AlternateContent>
+          <mc:Choice Requires="wps">
+            <w:drawing>
+              <wp:anchor distT="0" distB="0" distL="114300" distR="114300" simplePos="0" relativeHeight="251710464" behindDoc="0" locked="0" layoutInCell="1" allowOverlap="1" wp14:anchorId="0FD3F9A9" wp14:editId="521D76ED">
+                <wp:simplePos x="0" y="0"/>
+                <wp:positionH relativeFrom="column">
+                  <wp:posOffset>965200</wp:posOffset>
+                </wp:positionH>
+                <wp:positionV relativeFrom="paragraph">
+                  <wp:posOffset>318770</wp:posOffset>
+                </wp:positionV>
+                <wp:extent cx="1029335" cy="800100"/>
+                <wp:effectExtent l="0" t="0" r="37465" b="38100"/>
+                <wp:wrapThrough wrapText="bothSides">
+                  <wp:wrapPolygon edited="0">
+                    <wp:start x="0" y="0"/>
+                    <wp:lineTo x="0" y="21943"/>
+                    <wp:lineTo x="21853" y="21943"/>
+                    <wp:lineTo x="21853" y="0"/>
+                    <wp:lineTo x="0" y="0"/>
+                  </wp:wrapPolygon>
+                </wp:wrapThrough>
+                <wp:docPr id="4" name="Rectangle 4"/>
+                <wp:cNvGraphicFramePr/>
+                <a:graphic xmlns:a="http://schemas.openxmlformats.org/drawingml/2006/main">
+                  <a:graphicData uri="http://schemas.microsoft.com/office/word/2010/wordprocessingShape">
+                    <wps:wsp>
+                      <wps:cNvSpPr/>
+                      <wps:spPr>
+                        <a:xfrm>
+                          <a:off x="0" y="0"/>
+                          <a:ext cx="1029335" cy="800100"/>
+                        </a:xfrm>
+                        <a:prstGeom prst="rect">
+                          <a:avLst/>
+                        </a:prstGeom>
+                      </wps:spPr>
+                      <wps:style>
+                        <a:lnRef idx="2">
+                          <a:schemeClr val="accent6">
+                            <a:shade val="50000"/>
+                          </a:schemeClr>
+                        </a:lnRef>
+                        <a:fillRef idx="1">
+                          <a:schemeClr val="accent6"/>
+                        </a:fillRef>
+                        <a:effectRef idx="0">
+                          <a:schemeClr val="accent6"/>
+                        </a:effectRef>
+                        <a:fontRef idx="minor">
+                          <a:schemeClr val="lt1"/>
+                        </a:fontRef>
+                      </wps:style>
+                      <wps:bodyPr rot="0" spcFirstLastPara="0" vertOverflow="overflow" horzOverflow="overflow" vert="horz" wrap="square" lIns="91440" tIns="45720" rIns="91440" bIns="45720" numCol="1" spcCol="0" rtlCol="0" fromWordArt="0" anchor="ctr" anchorCtr="0" forceAA="0" compatLnSpc="1">
+                        <a:prstTxWarp prst="textNoShape">
+                          <a:avLst/>
+                        </a:prstTxWarp>
+                        <a:noAutofit/>
+                      </wps:bodyPr>
+                    </wps:wsp>
+                  </a:graphicData>
+                </a:graphic>
+                <wp14:sizeRelH relativeFrom="margin">
+                  <wp14:pctWidth>0</wp14:pctWidth>
+                </wp14:sizeRelH>
+              </wp:anchor>
+            </w:drawing>
+          </mc:Choice>
+          <mc:Fallback>
+            <w:pict>
+              <v:rect w14:anchorId="71ED51DC" id="Rectangle 4" o:spid="_x0000_s1026" style="position:absolute;margin-left:76pt;margin-top:25.1pt;width:81.05pt;height:63pt;z-index:251710464;visibility:visible;mso-wrap-style:square;mso-width-percent:0;mso-wrap-distance-left:9pt;mso-wrap-distance-top:0;mso-wrap-distance-right:9pt;mso-wrap-distance-bottom:0;mso-position-horizontal:absolute;mso-position-horizontal-relative:text;mso-position-vertical:absolute;mso-position-vertical-relative:text;mso-width-percent:0;mso-width-relative:margin;v-text-anchor:middle" o:gfxdata="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" fillcolor="#70ad47 [3209]" strokecolor="#375623 [1609]" strokeweight="1pt">
+                <w10:wrap type="through"/>
+              </v:rect>
+            </w:pict>
+          </mc:Fallback>
+        </mc:AlternateContent>
+      </w:r>
+      <w:r>
+        <w:rPr>
+          <w:rFonts w:eastAsia="Times New Roman"/>
+          <w:noProof/>
+          <w:sz w:val="32"/>
+          <w:szCs w:val="32"/>
+        </w:rPr>
+        <mc:AlternateContent>
+          <mc:Choice Requires="wps">
+            <w:drawing>
+              <wp:anchor distT="0" distB="0" distL="114300" distR="114300" simplePos="0" relativeHeight="251716608" behindDoc="0" locked="0" layoutInCell="1" allowOverlap="1" wp14:anchorId="4F683438" wp14:editId="6BA8252D">
+                <wp:simplePos x="0" y="0"/>
+                <wp:positionH relativeFrom="column">
+                  <wp:posOffset>3365500</wp:posOffset>
+                </wp:positionH>
+                <wp:positionV relativeFrom="paragraph">
+                  <wp:posOffset>318770</wp:posOffset>
+                </wp:positionV>
+                <wp:extent cx="344805" cy="800100"/>
+                <wp:effectExtent l="0" t="0" r="36195" b="38100"/>
+                <wp:wrapThrough wrapText="bothSides">
+                  <wp:wrapPolygon edited="0">
+                    <wp:start x="0" y="0"/>
+                    <wp:lineTo x="0" y="21943"/>
+                    <wp:lineTo x="22276" y="21943"/>
+                    <wp:lineTo x="22276" y="0"/>
+                    <wp:lineTo x="0" y="0"/>
+                  </wp:wrapPolygon>
+                </wp:wrapThrough>
+                <wp:docPr id="12" name="Rectangle 12"/>
+                <wp:cNvGraphicFramePr/>
+                <a:graphic xmlns:a="http://schemas.openxmlformats.org/drawingml/2006/main">
+                  <a:graphicData uri="http://schemas.microsoft.com/office/word/2010/wordprocessingShape">
+                    <wps:wsp>
+                      <wps:cNvSpPr/>
+                      <wps:spPr>
+                        <a:xfrm>
+                          <a:off x="0" y="0"/>
+                          <a:ext cx="344805" cy="800100"/>
+                        </a:xfrm>
+                        <a:prstGeom prst="rect">
+                          <a:avLst/>
+                        </a:prstGeom>
+                      </wps:spPr>
+                      <wps:style>
+                        <a:lnRef idx="2">
+                          <a:schemeClr val="accent6"/>
+                        </a:lnRef>
+                        <a:fillRef idx="1">
+                          <a:schemeClr val="lt1"/>
+                        </a:fillRef>
+                        <a:effectRef idx="0">
+                          <a:schemeClr val="accent6"/>
+                        </a:effectRef>
+                        <a:fontRef idx="minor">
+                          <a:schemeClr val="dk1"/>
+                        </a:fontRef>
+                      </wps:style>
+                      <wps:bodyPr rot="0" spcFirstLastPara="0" vertOverflow="overflow" horzOverflow="overflow" vert="horz" wrap="square" lIns="91440" tIns="45720" rIns="91440" bIns="45720" numCol="1" spcCol="0" rtlCol="0" fromWordArt="0" anchor="ctr" anchorCtr="0" forceAA="0" compatLnSpc="1">
+                        <a:prstTxWarp prst="textNoShape">
+                          <a:avLst/>
+                        </a:prstTxWarp>
+                        <a:noAutofit/>
+                      </wps:bodyPr>
+                    </wps:wsp>
+                  </a:graphicData>
+                </a:graphic>
+                <wp14:sizeRelH relativeFrom="margin">
+                  <wp14:pctWidth>0</wp14:pctWidth>
+                </wp14:sizeRelH>
+              </wp:anchor>
+            </w:drawing>
+          </mc:Choice>
+          <mc:Fallback>
+            <w:pict>
+              <v:rect w14:anchorId="7BF9635F" id="Rectangle 12" o:spid="_x0000_s1026" style="position:absolute;margin-left:265pt;margin-top:25.1pt;width:27.15pt;height:63pt;z-index:251716608;visibility:visible;mso-wrap-style:square;mso-width-percent:0;mso-wrap-distance-left:9pt;mso-wrap-distance-top:0;mso-wrap-distance-right:9pt;mso-wrap-distance-bottom:0;mso-position-horizontal:absolute;mso-position-horizontal-relative:text;mso-position-vertical:absolute;mso-position-vertical-relative:text;mso-width-percent:0;mso-width-relative:margin;v-text-anchor:middle" o:gfxdata="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" fillcolor="white [3201]" strokecolor="#70ad47 [3209]" strokeweight="1pt">
+                <w10:wrap type="through"/>
+              </v:rect>
+            </w:pict>
+          </mc:Fallback>
+        </mc:AlternateContent>
       </w:r>
     </w:p>
     <w:p>
@@ -890,9 +3927,737 @@
       <w:r>
         <w:rPr>
           <w:rFonts w:eastAsia="Times New Roman"/>
-        </w:rPr>
-        <w:t>&lt;&lt;&lt;Figure1 here &gt;&gt;&gt;</w:t>
-      </w:r>
+          <w:noProof/>
+        </w:rPr>
+        <mc:AlternateContent>
+          <mc:Choice Requires="wps">
+            <w:drawing>
+              <wp:anchor distT="0" distB="0" distL="114300" distR="114300" simplePos="0" relativeHeight="251730944" behindDoc="0" locked="0" layoutInCell="1" allowOverlap="1" wp14:anchorId="2CA73193" wp14:editId="2525A28E">
+                <wp:simplePos x="0" y="0"/>
+                <wp:positionH relativeFrom="column">
+                  <wp:posOffset>280035</wp:posOffset>
+                </wp:positionH>
+                <wp:positionV relativeFrom="paragraph">
+                  <wp:posOffset>570230</wp:posOffset>
+                </wp:positionV>
+                <wp:extent cx="1021715" cy="345440"/>
+                <wp:effectExtent l="0" t="0" r="0" b="10160"/>
+                <wp:wrapSquare wrapText="bothSides"/>
+                <wp:docPr id="39" name="Text Box 39"/>
+                <wp:cNvGraphicFramePr/>
+                <a:graphic xmlns:a="http://schemas.openxmlformats.org/drawingml/2006/main">
+                  <a:graphicData uri="http://schemas.microsoft.com/office/word/2010/wordprocessingShape">
+                    <wps:wsp>
+                      <wps:cNvSpPr txBox="1"/>
+                      <wps:spPr>
+                        <a:xfrm>
+                          <a:off x="0" y="0"/>
+                          <a:ext cx="1021715" cy="345440"/>
+                        </a:xfrm>
+                        <a:prstGeom prst="rect">
+                          <a:avLst/>
+                        </a:prstGeom>
+                        <a:noFill/>
+                        <a:ln>
+                          <a:noFill/>
+                        </a:ln>
+                        <a:effectLst/>
+                      </wps:spPr>
+                      <wps:style>
+                        <a:lnRef idx="0">
+                          <a:schemeClr val="accent1"/>
+                        </a:lnRef>
+                        <a:fillRef idx="0">
+                          <a:schemeClr val="accent1"/>
+                        </a:fillRef>
+                        <a:effectRef idx="0">
+                          <a:schemeClr val="accent1"/>
+                        </a:effectRef>
+                        <a:fontRef idx="minor">
+                          <a:schemeClr val="dk1"/>
+                        </a:fontRef>
+                      </wps:style>
+                      <wps:txbx>
+                        <w:txbxContent>
+                          <w:p>
+                            <w:r>
+                              <w:t>Kernel Space</w:t>
+                            </w:r>
+                          </w:p>
+                          <w:p/>
+                        </w:txbxContent>
+                      </wps:txbx>
+                      <wps:bodyPr rot="0" spcFirstLastPara="0" vertOverflow="overflow" horzOverflow="overflow" vert="horz" wrap="square" lIns="91440" tIns="45720" rIns="91440" bIns="45720" numCol="1" spcCol="0" rtlCol="0" fromWordArt="0" anchor="t" anchorCtr="0" forceAA="0" compatLnSpc="1">
+                        <a:prstTxWarp prst="textNoShape">
+                          <a:avLst/>
+                        </a:prstTxWarp>
+                        <a:noAutofit/>
+                      </wps:bodyPr>
+                    </wps:wsp>
+                  </a:graphicData>
+                </a:graphic>
+                <wp14:sizeRelH relativeFrom="margin">
+                  <wp14:pctWidth>0</wp14:pctWidth>
+                </wp14:sizeRelH>
+                <wp14:sizeRelV relativeFrom="margin">
+                  <wp14:pctHeight>0</wp14:pctHeight>
+                </wp14:sizeRelV>
+              </wp:anchor>
+            </w:drawing>
+          </mc:Choice>
+          <mc:Fallback>
+            <w:pict>
+              <v:shape w14:anchorId="2CA73193" id="Text Box 39" o:spid="_x0000_s1041" type="#_x0000_t202" style="position:absolute;left:0;text-align:left;margin-left:22.05pt;margin-top:44.9pt;width:80.45pt;height:27.2pt;z-index:251730944;visibility:visible;mso-wrap-style:square;mso-width-percent:0;mso-height-percent:0;mso-wrap-distance-left:9pt;mso-wrap-distance-top:0;mso-wrap-distance-right:9pt;mso-wrap-distance-bottom:0;mso-position-horizontal:absolute;mso-position-horizontal-relative:text;mso-position-vertical:absolute;mso-position-vertical-relative:text;mso-width-percent:0;mso-height-percent:0;mso-width-relative:margin;mso-height-relative:margin;v-text-anchor:top" o:gfxdata="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" filled="f" stroked="f">
+                <v:textbox>
+                  <w:txbxContent>
+                    <w:p>
+                      <w:r>
+                        <w:t>Kernel Space</w:t>
+                      </w:r>
+                    </w:p>
+                    <w:p/>
+                  </w:txbxContent>
+                </v:textbox>
+                <w10:wrap type="square"/>
+              </v:shape>
+            </w:pict>
+          </mc:Fallback>
+        </mc:AlternateContent>
+      </w:r>
+      <w:r>
+        <w:rPr>
+          <w:rFonts w:eastAsia="Times New Roman"/>
+          <w:noProof/>
+        </w:rPr>
+        <mc:AlternateContent>
+          <mc:Choice Requires="wps">
+            <w:drawing>
+              <wp:anchor distT="0" distB="0" distL="114300" distR="114300" simplePos="0" relativeHeight="251729920" behindDoc="0" locked="0" layoutInCell="1" allowOverlap="1" wp14:anchorId="2FD9E65F" wp14:editId="55679A9C">
+                <wp:simplePos x="0" y="0"/>
+                <wp:positionH relativeFrom="column">
+                  <wp:posOffset>2680335</wp:posOffset>
+                </wp:positionH>
+                <wp:positionV relativeFrom="paragraph">
+                  <wp:posOffset>570230</wp:posOffset>
+                </wp:positionV>
+                <wp:extent cx="1483995" cy="345440"/>
+                <wp:effectExtent l="0" t="0" r="0" b="10160"/>
+                <wp:wrapSquare wrapText="bothSides"/>
+                <wp:docPr id="38" name="Text Box 38"/>
+                <wp:cNvGraphicFramePr/>
+                <a:graphic xmlns:a="http://schemas.openxmlformats.org/drawingml/2006/main">
+                  <a:graphicData uri="http://schemas.microsoft.com/office/word/2010/wordprocessingShape">
+                    <wps:wsp>
+                      <wps:cNvSpPr txBox="1"/>
+                      <wps:spPr>
+                        <a:xfrm>
+                          <a:off x="0" y="0"/>
+                          <a:ext cx="1483995" cy="345440"/>
+                        </a:xfrm>
+                        <a:prstGeom prst="rect">
+                          <a:avLst/>
+                        </a:prstGeom>
+                        <a:noFill/>
+                        <a:ln>
+                          <a:noFill/>
+                        </a:ln>
+                        <a:effectLst/>
+                      </wps:spPr>
+                      <wps:style>
+                        <a:lnRef idx="0">
+                          <a:schemeClr val="accent1"/>
+                        </a:lnRef>
+                        <a:fillRef idx="0">
+                          <a:schemeClr val="accent1"/>
+                        </a:fillRef>
+                        <a:effectRef idx="0">
+                          <a:schemeClr val="accent1"/>
+                        </a:effectRef>
+                        <a:fontRef idx="minor">
+                          <a:schemeClr val="dk1"/>
+                        </a:fontRef>
+                      </wps:style>
+                      <wps:txbx>
+                        <w:txbxContent>
+                          <w:p>
+                            <w:r>
+                              <w:t>User Space</w:t>
+                            </w:r>
+                          </w:p>
+                          <w:p/>
+                        </w:txbxContent>
+                      </wps:txbx>
+                      <wps:bodyPr rot="0" spcFirstLastPara="0" vertOverflow="overflow" horzOverflow="overflow" vert="horz" wrap="square" lIns="91440" tIns="45720" rIns="91440" bIns="45720" numCol="1" spcCol="0" rtlCol="0" fromWordArt="0" anchor="t" anchorCtr="0" forceAA="0" compatLnSpc="1">
+                        <a:prstTxWarp prst="textNoShape">
+                          <a:avLst/>
+                        </a:prstTxWarp>
+                        <a:noAutofit/>
+                      </wps:bodyPr>
+                    </wps:wsp>
+                  </a:graphicData>
+                </a:graphic>
+                <wp14:sizeRelH relativeFrom="margin">
+                  <wp14:pctWidth>0</wp14:pctWidth>
+                </wp14:sizeRelH>
+                <wp14:sizeRelV relativeFrom="margin">
+                  <wp14:pctHeight>0</wp14:pctHeight>
+                </wp14:sizeRelV>
+              </wp:anchor>
+            </w:drawing>
+          </mc:Choice>
+          <mc:Fallback>
+            <w:pict>
+              <v:shape w14:anchorId="2FD9E65F" id="Text Box 38" o:spid="_x0000_s1042" type="#_x0000_t202" style="position:absolute;left:0;text-align:left;margin-left:211.05pt;margin-top:44.9pt;width:116.85pt;height:27.2pt;z-index:251729920;visibility:visible;mso-wrap-style:square;mso-width-percent:0;mso-height-percent:0;mso-wrap-distance-left:9pt;mso-wrap-distance-top:0;mso-wrap-distance-right:9pt;mso-wrap-distance-bottom:0;mso-position-horizontal:absolute;mso-position-horizontal-relative:text;mso-position-vertical:absolute;mso-position-vertical-relative:text;mso-width-percent:0;mso-height-percent:0;mso-width-relative:margin;mso-height-relative:margin;v-text-anchor:top" o:gfxdata="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" filled="f" stroked="f">
+                <v:textbox>
+                  <w:txbxContent>
+                    <w:p>
+                      <w:r>
+                        <w:t>User Space</w:t>
+                      </w:r>
+                    </w:p>
+                    <w:p/>
+                  </w:txbxContent>
+                </v:textbox>
+                <w10:wrap type="square"/>
+              </v:shape>
+            </w:pict>
+          </mc:Fallback>
+        </mc:AlternateContent>
+      </w:r>
+    </w:p>
+    <w:p>
+      <w:pPr>
+        <w:spacing w:before="100" w:beforeAutospacing="1" w:after="100" w:afterAutospacing="1"/>
+        <w:jc w:val="center"/>
+        <w:rPr>
+          <w:rFonts w:eastAsia="Times New Roman"/>
+        </w:rPr>
+      </w:pPr>
+    </w:p>
+    <w:p>
+      <w:pPr>
+        <w:spacing w:before="100" w:beforeAutospacing="1" w:after="100" w:afterAutospacing="1"/>
+        <w:jc w:val="center"/>
+        <w:rPr>
+          <w:rFonts w:eastAsia="Times New Roman"/>
+        </w:rPr>
+      </w:pPr>
+      <w:r>
+        <w:rPr>
+          <w:rFonts w:eastAsia="Times New Roman"/>
+          <w:noProof/>
+        </w:rPr>
+        <mc:AlternateContent>
+          <mc:Choice Requires="wps">
+            <w:drawing>
+              <wp:anchor distT="0" distB="0" distL="114300" distR="114300" simplePos="0" relativeHeight="251735040" behindDoc="0" locked="0" layoutInCell="1" allowOverlap="1" wp14:anchorId="02A3332F" wp14:editId="49EF43C0">
+                <wp:simplePos x="0" y="0"/>
+                <wp:positionH relativeFrom="column">
+                  <wp:posOffset>5080635</wp:posOffset>
+                </wp:positionH>
+                <wp:positionV relativeFrom="paragraph">
+                  <wp:posOffset>604520</wp:posOffset>
+                </wp:positionV>
+                <wp:extent cx="457200" cy="571500"/>
+                <wp:effectExtent l="0" t="0" r="25400" b="38100"/>
+                <wp:wrapThrough wrapText="bothSides">
+                  <wp:wrapPolygon edited="0">
+                    <wp:start x="0" y="0"/>
+                    <wp:lineTo x="0" y="22080"/>
+                    <wp:lineTo x="21600" y="22080"/>
+                    <wp:lineTo x="21600" y="0"/>
+                    <wp:lineTo x="0" y="0"/>
+                  </wp:wrapPolygon>
+                </wp:wrapThrough>
+                <wp:docPr id="62" name="Can 62"/>
+                <wp:cNvGraphicFramePr/>
+                <a:graphic xmlns:a="http://schemas.openxmlformats.org/drawingml/2006/main">
+                  <a:graphicData uri="http://schemas.microsoft.com/office/word/2010/wordprocessingShape">
+                    <wps:wsp>
+                      <wps:cNvSpPr/>
+                      <wps:spPr>
+                        <a:xfrm>
+                          <a:off x="0" y="0"/>
+                          <a:ext cx="457200" cy="571500"/>
+                        </a:xfrm>
+                        <a:prstGeom prst="can">
+                          <a:avLst/>
+                        </a:prstGeom>
+                      </wps:spPr>
+                      <wps:style>
+                        <a:lnRef idx="2">
+                          <a:schemeClr val="accent1">
+                            <a:shade val="50000"/>
+                          </a:schemeClr>
+                        </a:lnRef>
+                        <a:fillRef idx="1">
+                          <a:schemeClr val="accent1"/>
+                        </a:fillRef>
+                        <a:effectRef idx="0">
+                          <a:schemeClr val="accent1"/>
+                        </a:effectRef>
+                        <a:fontRef idx="minor">
+                          <a:schemeClr val="lt1"/>
+                        </a:fontRef>
+                      </wps:style>
+                      <wps:bodyPr rot="0" spcFirstLastPara="0" vertOverflow="overflow" horzOverflow="overflow" vert="horz" wrap="square" lIns="91440" tIns="45720" rIns="91440" bIns="45720" numCol="1" spcCol="0" rtlCol="0" fromWordArt="0" anchor="ctr" anchorCtr="0" forceAA="0" compatLnSpc="1">
+                        <a:prstTxWarp prst="textNoShape">
+                          <a:avLst/>
+                        </a:prstTxWarp>
+                        <a:noAutofit/>
+                      </wps:bodyPr>
+                    </wps:wsp>
+                  </a:graphicData>
+                </a:graphic>
+              </wp:anchor>
+            </w:drawing>
+          </mc:Choice>
+          <mc:Fallback>
+            <w:pict>
+              <v:shape w14:anchorId="5090744B" id="Can 62" o:spid="_x0000_s1026" type="#_x0000_t22" style="position:absolute;margin-left:400.05pt;margin-top:47.6pt;width:36pt;height:45pt;z-index:251735040;visibility:visible;mso-wrap-style:square;mso-wrap-distance-left:9pt;mso-wrap-distance-top:0;mso-wrap-distance-right:9pt;mso-wrap-distance-bottom:0;mso-position-horizontal:absolute;mso-position-horizontal-relative:text;mso-position-vertical:absolute;mso-position-vertical-relative:text;v-text-anchor:middle" o:gfxdata="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" adj="4320" fillcolor="#5b9bd5 [3204]" strokecolor="#1f4d78 [1604]" strokeweight="1pt">
+                <v:stroke joinstyle="miter"/>
+                <w10:wrap type="through"/>
+              </v:shape>
+            </w:pict>
+          </mc:Fallback>
+        </mc:AlternateContent>
+      </w:r>
+      <w:r>
+        <w:rPr>
+          <w:rFonts w:eastAsia="Times New Roman"/>
+          <w:noProof/>
+        </w:rPr>
+        <mc:AlternateContent>
+          <mc:Choice Requires="wps">
+            <w:drawing>
+              <wp:anchor distT="0" distB="0" distL="114300" distR="114300" simplePos="0" relativeHeight="251734016" behindDoc="0" locked="0" layoutInCell="1" allowOverlap="1" wp14:anchorId="7B0706FF" wp14:editId="57A46B35">
+                <wp:simplePos x="0" y="0"/>
+                <wp:positionH relativeFrom="column">
+                  <wp:posOffset>5196840</wp:posOffset>
+                </wp:positionH>
+                <wp:positionV relativeFrom="paragraph">
+                  <wp:posOffset>419100</wp:posOffset>
+                </wp:positionV>
+                <wp:extent cx="457200" cy="571500"/>
+                <wp:effectExtent l="0" t="0" r="25400" b="38100"/>
+                <wp:wrapThrough wrapText="bothSides">
+                  <wp:wrapPolygon edited="0">
+                    <wp:start x="0" y="0"/>
+                    <wp:lineTo x="0" y="22080"/>
+                    <wp:lineTo x="21600" y="22080"/>
+                    <wp:lineTo x="21600" y="0"/>
+                    <wp:lineTo x="0" y="0"/>
+                  </wp:wrapPolygon>
+                </wp:wrapThrough>
+                <wp:docPr id="61" name="Can 61"/>
+                <wp:cNvGraphicFramePr/>
+                <a:graphic xmlns:a="http://schemas.openxmlformats.org/drawingml/2006/main">
+                  <a:graphicData uri="http://schemas.microsoft.com/office/word/2010/wordprocessingShape">
+                    <wps:wsp>
+                      <wps:cNvSpPr/>
+                      <wps:spPr>
+                        <a:xfrm>
+                          <a:off x="0" y="0"/>
+                          <a:ext cx="457200" cy="571500"/>
+                        </a:xfrm>
+                        <a:prstGeom prst="can">
+                          <a:avLst/>
+                        </a:prstGeom>
+                      </wps:spPr>
+                      <wps:style>
+                        <a:lnRef idx="2">
+                          <a:schemeClr val="accent1">
+                            <a:shade val="50000"/>
+                          </a:schemeClr>
+                        </a:lnRef>
+                        <a:fillRef idx="1">
+                          <a:schemeClr val="accent1"/>
+                        </a:fillRef>
+                        <a:effectRef idx="0">
+                          <a:schemeClr val="accent1"/>
+                        </a:effectRef>
+                        <a:fontRef idx="minor">
+                          <a:schemeClr val="lt1"/>
+                        </a:fontRef>
+                      </wps:style>
+                      <wps:bodyPr rot="0" spcFirstLastPara="0" vertOverflow="overflow" horzOverflow="overflow" vert="horz" wrap="square" lIns="91440" tIns="45720" rIns="91440" bIns="45720" numCol="1" spcCol="0" rtlCol="0" fromWordArt="0" anchor="ctr" anchorCtr="0" forceAA="0" compatLnSpc="1">
+                        <a:prstTxWarp prst="textNoShape">
+                          <a:avLst/>
+                        </a:prstTxWarp>
+                        <a:noAutofit/>
+                      </wps:bodyPr>
+                    </wps:wsp>
+                  </a:graphicData>
+                </a:graphic>
+              </wp:anchor>
+            </w:drawing>
+          </mc:Choice>
+          <mc:Fallback>
+            <w:pict>
+              <v:shape w14:anchorId="0A2DAAB4" id="Can 61" o:spid="_x0000_s1026" type="#_x0000_t22" style="position:absolute;margin-left:409.2pt;margin-top:33pt;width:36pt;height:45pt;z-index:251734016;visibility:visible;mso-wrap-style:square;mso-wrap-distance-left:9pt;mso-wrap-distance-top:0;mso-wrap-distance-right:9pt;mso-wrap-distance-bottom:0;mso-position-horizontal:absolute;mso-position-horizontal-relative:text;mso-position-vertical:absolute;mso-position-vertical-relative:text;v-text-anchor:middle" o:gfxdata="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" adj="4320" fillcolor="#5b9bd5 [3204]" strokecolor="#1f4d78 [1604]" strokeweight="1pt">
+                <v:stroke joinstyle="miter"/>
+                <w10:wrap type="through"/>
+              </v:shape>
+            </w:pict>
+          </mc:Fallback>
+        </mc:AlternateContent>
+      </w:r>
+      <w:r>
+        <w:rPr>
+          <w:rFonts w:eastAsia="Times New Roman"/>
+          <w:noProof/>
+        </w:rPr>
+        <mc:AlternateContent>
+          <mc:Choice Requires="wps">
+            <w:drawing>
+              <wp:anchor distT="0" distB="0" distL="114300" distR="114300" simplePos="0" relativeHeight="251731968" behindDoc="0" locked="0" layoutInCell="1" allowOverlap="1" wp14:anchorId="59B1B2C9" wp14:editId="11249D64">
+                <wp:simplePos x="0" y="0"/>
+                <wp:positionH relativeFrom="column">
+                  <wp:posOffset>5307965</wp:posOffset>
+                </wp:positionH>
+                <wp:positionV relativeFrom="paragraph">
+                  <wp:posOffset>140335</wp:posOffset>
+                </wp:positionV>
+                <wp:extent cx="457200" cy="571500"/>
+                <wp:effectExtent l="0" t="0" r="25400" b="38100"/>
+                <wp:wrapThrough wrapText="bothSides">
+                  <wp:wrapPolygon edited="0">
+                    <wp:start x="0" y="0"/>
+                    <wp:lineTo x="0" y="22080"/>
+                    <wp:lineTo x="21600" y="22080"/>
+                    <wp:lineTo x="21600" y="0"/>
+                    <wp:lineTo x="0" y="0"/>
+                  </wp:wrapPolygon>
+                </wp:wrapThrough>
+                <wp:docPr id="55" name="Can 55"/>
+                <wp:cNvGraphicFramePr/>
+                <a:graphic xmlns:a="http://schemas.openxmlformats.org/drawingml/2006/main">
+                  <a:graphicData uri="http://schemas.microsoft.com/office/word/2010/wordprocessingShape">
+                    <wps:wsp>
+                      <wps:cNvSpPr/>
+                      <wps:spPr>
+                        <a:xfrm>
+                          <a:off x="0" y="0"/>
+                          <a:ext cx="457200" cy="571500"/>
+                        </a:xfrm>
+                        <a:prstGeom prst="can">
+                          <a:avLst/>
+                        </a:prstGeom>
+                      </wps:spPr>
+                      <wps:style>
+                        <a:lnRef idx="2">
+                          <a:schemeClr val="accent1">
+                            <a:shade val="50000"/>
+                          </a:schemeClr>
+                        </a:lnRef>
+                        <a:fillRef idx="1">
+                          <a:schemeClr val="accent1"/>
+                        </a:fillRef>
+                        <a:effectRef idx="0">
+                          <a:schemeClr val="accent1"/>
+                        </a:effectRef>
+                        <a:fontRef idx="minor">
+                          <a:schemeClr val="lt1"/>
+                        </a:fontRef>
+                      </wps:style>
+                      <wps:bodyPr rot="0" spcFirstLastPara="0" vertOverflow="overflow" horzOverflow="overflow" vert="horz" wrap="square" lIns="91440" tIns="45720" rIns="91440" bIns="45720" numCol="1" spcCol="0" rtlCol="0" fromWordArt="0" anchor="ctr" anchorCtr="0" forceAA="0" compatLnSpc="1">
+                        <a:prstTxWarp prst="textNoShape">
+                          <a:avLst/>
+                        </a:prstTxWarp>
+                        <a:noAutofit/>
+                      </wps:bodyPr>
+                    </wps:wsp>
+                  </a:graphicData>
+                </a:graphic>
+              </wp:anchor>
+            </w:drawing>
+          </mc:Choice>
+          <mc:Fallback>
+            <w:pict>
+              <v:shape w14:anchorId="5DC070F3" id="Can 55" o:spid="_x0000_s1026" type="#_x0000_t22" style="position:absolute;margin-left:417.95pt;margin-top:11.05pt;width:36pt;height:45pt;z-index:251731968;visibility:visible;mso-wrap-style:square;mso-wrap-distance-left:9pt;mso-wrap-distance-top:0;mso-wrap-distance-right:9pt;mso-wrap-distance-bottom:0;mso-position-horizontal:absolute;mso-position-horizontal-relative:text;mso-position-vertical:absolute;mso-position-vertical-relative:text;v-text-anchor:middle" o:gfxdata="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" adj="4320" fillcolor="#5b9bd5 [3204]" strokecolor="#1f4d78 [1604]" strokeweight="1pt">
+                <v:stroke joinstyle="miter"/>
+                <w10:wrap type="through"/>
+              </v:shape>
+            </w:pict>
+          </mc:Fallback>
+        </mc:AlternateContent>
+      </w:r>
+    </w:p>
+    <w:p>
+      <w:pPr>
+        <w:spacing w:before="100" w:beforeAutospacing="1" w:after="100" w:afterAutospacing="1"/>
+        <w:jc w:val="center"/>
+        <w:rPr>
+          <w:rFonts w:eastAsia="Times New Roman"/>
+        </w:rPr>
+      </w:pPr>
+      <w:r>
+        <w:rPr>
+          <w:rFonts w:eastAsia="Times New Roman"/>
+          <w:noProof/>
+          <w:sz w:val="32"/>
+          <w:szCs w:val="32"/>
+        </w:rPr>
+        <mc:AlternateContent>
+          <mc:Choice Requires="wps">
+            <w:drawing>
+              <wp:anchor distT="0" distB="0" distL="114300" distR="114300" simplePos="0" relativeHeight="251739136" behindDoc="0" locked="0" layoutInCell="1" allowOverlap="1" wp14:anchorId="44B6CD09" wp14:editId="33E4A597">
+                <wp:simplePos x="0" y="0"/>
+                <wp:positionH relativeFrom="column">
+                  <wp:posOffset>5075555</wp:posOffset>
+                </wp:positionH>
+                <wp:positionV relativeFrom="paragraph">
+                  <wp:posOffset>276860</wp:posOffset>
+                </wp:positionV>
+                <wp:extent cx="691515" cy="571500"/>
+                <wp:effectExtent l="0" t="0" r="0" b="12700"/>
+                <wp:wrapSquare wrapText="bothSides"/>
+                <wp:docPr id="71" name="Text Box 71"/>
+                <wp:cNvGraphicFramePr/>
+                <a:graphic xmlns:a="http://schemas.openxmlformats.org/drawingml/2006/main">
+                  <a:graphicData uri="http://schemas.microsoft.com/office/word/2010/wordprocessingShape">
+                    <wps:wsp>
+                      <wps:cNvSpPr txBox="1"/>
+                      <wps:spPr>
+                        <a:xfrm>
+                          <a:off x="0" y="0"/>
+                          <a:ext cx="691515" cy="571500"/>
+                        </a:xfrm>
+                        <a:prstGeom prst="rect">
+                          <a:avLst/>
+                        </a:prstGeom>
+                        <a:noFill/>
+                        <a:ln>
+                          <a:noFill/>
+                        </a:ln>
+                        <a:effectLst/>
+                      </wps:spPr>
+                      <wps:style>
+                        <a:lnRef idx="0">
+                          <a:schemeClr val="accent1"/>
+                        </a:lnRef>
+                        <a:fillRef idx="0">
+                          <a:schemeClr val="accent1"/>
+                        </a:fillRef>
+                        <a:effectRef idx="0">
+                          <a:schemeClr val="accent1"/>
+                        </a:effectRef>
+                        <a:fontRef idx="minor">
+                          <a:schemeClr val="dk1"/>
+                        </a:fontRef>
+                      </wps:style>
+                      <wps:txbx>
+                        <w:txbxContent>
+                          <w:p>
+                            <w:r>
+                              <w:t>Storage</w:t>
+                            </w:r>
+                          </w:p>
+                          <w:p>
+                            <w:r>
+                              <w:t>(Ceph)</w:t>
+                            </w:r>
+                          </w:p>
+                          <w:p/>
+                          <w:p/>
+                        </w:txbxContent>
+                      </wps:txbx>
+                      <wps:bodyPr rot="0" spcFirstLastPara="0" vertOverflow="overflow" horzOverflow="overflow" vert="horz" wrap="square" lIns="91440" tIns="45720" rIns="91440" bIns="45720" numCol="1" spcCol="0" rtlCol="0" fromWordArt="0" anchor="t" anchorCtr="0" forceAA="0" compatLnSpc="1">
+                        <a:prstTxWarp prst="textNoShape">
+                          <a:avLst/>
+                        </a:prstTxWarp>
+                        <a:noAutofit/>
+                      </wps:bodyPr>
+                    </wps:wsp>
+                  </a:graphicData>
+                </a:graphic>
+                <wp14:sizeRelH relativeFrom="margin">
+                  <wp14:pctWidth>0</wp14:pctWidth>
+                </wp14:sizeRelH>
+                <wp14:sizeRelV relativeFrom="margin">
+                  <wp14:pctHeight>0</wp14:pctHeight>
+                </wp14:sizeRelV>
+              </wp:anchor>
+            </w:drawing>
+          </mc:Choice>
+          <mc:Fallback>
+            <w:pict>
+              <v:shape w14:anchorId="44B6CD09" id="Text Box 71" o:spid="_x0000_s1043" type="#_x0000_t202" style="position:absolute;left:0;text-align:left;margin-left:399.65pt;margin-top:21.8pt;width:54.45pt;height:45pt;z-index:251739136;visibility:visible;mso-wrap-style:square;mso-width-percent:0;mso-height-percent:0;mso-wrap-distance-left:9pt;mso-wrap-distance-top:0;mso-wrap-distance-right:9pt;mso-wrap-distance-bottom:0;mso-position-horizontal:absolute;mso-position-horizontal-relative:text;mso-position-vertical:absolute;mso-position-vertical-relative:text;mso-width-percent:0;mso-height-percent:0;mso-width-relative:margin;mso-height-relative:margin;v-text-anchor:top" o:gfxdata="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" filled="f" stroked="f">
+                <v:textbox>
+                  <w:txbxContent>
+                    <w:p>
+                      <w:r>
+                        <w:t>Storage</w:t>
+                      </w:r>
+                    </w:p>
+                    <w:p>
+                      <w:r>
+                        <w:t>(</w:t>
+                      </w:r>
+                      <w:proofErr w:type="spellStart"/>
+                      <w:r>
+                        <w:t>Ceph</w:t>
+                      </w:r>
+                      <w:proofErr w:type="spellEnd"/>
+                      <w:r>
+                        <w:t>)</w:t>
+                      </w:r>
+                    </w:p>
+                    <w:p/>
+                    <w:p/>
+                  </w:txbxContent>
+                </v:textbox>
+                <w10:wrap type="square"/>
+              </v:shape>
+            </w:pict>
+          </mc:Fallback>
+        </mc:AlternateContent>
+      </w:r>
+    </w:p>
+    <w:p>
+      <w:pPr>
+        <w:spacing w:before="100" w:beforeAutospacing="1" w:after="100" w:afterAutospacing="1"/>
+        <w:jc w:val="center"/>
+        <w:rPr>
+          <w:rFonts w:eastAsia="Times New Roman"/>
+        </w:rPr>
+      </w:pPr>
+      <w:r>
+        <w:rPr>
+          <w:rFonts w:eastAsia="Times New Roman"/>
+          <w:noProof/>
+        </w:rPr>
+        <mc:AlternateContent>
+          <mc:Choice Requires="wps">
+            <w:drawing>
+              <wp:anchor distT="0" distB="0" distL="114300" distR="114300" simplePos="0" relativeHeight="251703296" behindDoc="0" locked="0" layoutInCell="1" allowOverlap="1" wp14:anchorId="690BCF89" wp14:editId="706FF527">
+                <wp:simplePos x="0" y="0"/>
+                <wp:positionH relativeFrom="column">
+                  <wp:posOffset>1308735</wp:posOffset>
+                </wp:positionH>
+                <wp:positionV relativeFrom="paragraph">
+                  <wp:posOffset>192405</wp:posOffset>
+                </wp:positionV>
+                <wp:extent cx="337820" cy="421640"/>
+                <wp:effectExtent l="0" t="0" r="0" b="10160"/>
+                <wp:wrapSquare wrapText="bothSides"/>
+                <wp:docPr id="49" name="Text Box 49"/>
+                <wp:cNvGraphicFramePr/>
+                <a:graphic xmlns:a="http://schemas.openxmlformats.org/drawingml/2006/main">
+                  <a:graphicData uri="http://schemas.microsoft.com/office/word/2010/wordprocessingShape">
+                    <wps:wsp>
+                      <wps:cNvSpPr txBox="1"/>
+                      <wps:spPr>
+                        <a:xfrm>
+                          <a:off x="0" y="0"/>
+                          <a:ext cx="337820" cy="421640"/>
+                        </a:xfrm>
+                        <a:prstGeom prst="rect">
+                          <a:avLst/>
+                        </a:prstGeom>
+                        <a:noFill/>
+                        <a:ln>
+                          <a:noFill/>
+                        </a:ln>
+                        <a:effectLst/>
+                      </wps:spPr>
+                      <wps:style>
+                        <a:lnRef idx="0">
+                          <a:schemeClr val="accent1"/>
+                        </a:lnRef>
+                        <a:fillRef idx="0">
+                          <a:schemeClr val="accent1"/>
+                        </a:fillRef>
+                        <a:effectRef idx="0">
+                          <a:schemeClr val="accent1"/>
+                        </a:effectRef>
+                        <a:fontRef idx="minor">
+                          <a:schemeClr val="dk1"/>
+                        </a:fontRef>
+                      </wps:style>
+                      <wps:txbx>
+                        <w:txbxContent>
+                          <w:p/>
+                        </w:txbxContent>
+                      </wps:txbx>
+                      <wps:bodyPr rot="0" spcFirstLastPara="0" vertOverflow="overflow" horzOverflow="overflow" vert="eaVert" wrap="square" lIns="91440" tIns="45720" rIns="91440" bIns="45720" numCol="1" spcCol="0" rtlCol="0" fromWordArt="0" anchor="t" anchorCtr="0" forceAA="0" compatLnSpc="1">
+                        <a:prstTxWarp prst="textNoShape">
+                          <a:avLst/>
+                        </a:prstTxWarp>
+                        <a:noAutofit/>
+                      </wps:bodyPr>
+                    </wps:wsp>
+                  </a:graphicData>
+                </a:graphic>
+                <wp14:sizeRelH relativeFrom="margin">
+                  <wp14:pctWidth>0</wp14:pctWidth>
+                </wp14:sizeRelH>
+                <wp14:sizeRelV relativeFrom="margin">
+                  <wp14:pctHeight>0</wp14:pctHeight>
+                </wp14:sizeRelV>
+              </wp:anchor>
+            </w:drawing>
+          </mc:Choice>
+          <mc:Fallback>
+            <w:pict>
+              <v:shape w14:anchorId="690BCF89" id="Text Box 49" o:spid="_x0000_s1044" type="#_x0000_t202" style="position:absolute;left:0;text-align:left;margin-left:103.05pt;margin-top:15.15pt;width:26.6pt;height:33.2pt;z-index:251703296;visibility:visible;mso-wrap-style:square;mso-width-percent:0;mso-height-percent:0;mso-wrap-distance-left:9pt;mso-wrap-distance-top:0;mso-wrap-distance-right:9pt;mso-wrap-distance-bottom:0;mso-position-horizontal:absolute;mso-position-horizontal-relative:text;mso-position-vertical:absolute;mso-position-vertical-relative:text;mso-width-percent:0;mso-height-percent:0;mso-width-relative:margin;mso-height-relative:margin;v-text-anchor:top" o:gfxdata="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" filled="f" stroked="f">
+                <v:textbox style="layout-flow:vertical-ideographic">
+                  <w:txbxContent>
+                    <w:p/>
+                  </w:txbxContent>
+                </v:textbox>
+                <w10:wrap type="square"/>
+              </v:shape>
+            </w:pict>
+          </mc:Fallback>
+        </mc:AlternateContent>
+      </w:r>
+    </w:p>
+    <w:p>
+      <w:pPr>
+        <w:spacing w:before="100" w:beforeAutospacing="1" w:after="100" w:afterAutospacing="1"/>
+        <w:rPr>
+          <w:rFonts w:eastAsia="Times New Roman"/>
+        </w:rPr>
+      </w:pPr>
+    </w:p>
+    <w:p>
+      <w:pPr>
+        <w:spacing w:before="100" w:beforeAutospacing="1" w:after="100" w:afterAutospacing="1"/>
+        <w:rPr>
+          <w:rFonts w:eastAsia="Times New Roman"/>
+        </w:rPr>
+      </w:pPr>
+    </w:p>
+    <w:p>
+      <w:pPr>
+        <w:spacing w:before="100" w:beforeAutospacing="1" w:after="100" w:afterAutospacing="1"/>
+        <w:jc w:val="center"/>
+        <w:rPr>
+          <w:rFonts w:eastAsia="Times New Roman"/>
+        </w:rPr>
+      </w:pPr>
+      <w:r>
+        <w:rPr>
+          <w:rFonts w:eastAsia="Times New Roman"/>
+        </w:rPr>
+        <w:t xml:space="preserve">Figure </w:t>
+      </w:r>
+      <w:r>
+        <w:rPr>
+          <w:rFonts w:eastAsia="Times New Roman"/>
+        </w:rPr>
+        <w:t>1</w:t>
+      </w:r>
+    </w:p>
+    <w:p>
+      <w:pPr>
+        <w:spacing w:before="100" w:beforeAutospacing="1" w:after="100" w:afterAutospacing="1"/>
+        <w:jc w:val="center"/>
+        <w:rPr>
+          <w:rFonts w:eastAsia="Times New Roman"/>
+        </w:rPr>
+      </w:pPr>
     </w:p>
     <w:p>
       <w:pPr>
@@ -907,8 +4672,6 @@
           <w:rFonts w:eastAsia="Times New Roman"/>
         </w:rPr>
       </w:pPr>
-      <w:bookmarkStart w:id="0" w:name="_GoBack"/>
-      <w:bookmarkEnd w:id="0"/>
       <w:r>
         <w:rPr>
           <w:rFonts w:eastAsia="Times New Roman"/>
@@ -1033,15 +4796,7 @@
         <w:t xml:space="preserve"> pulls </w:t>
       </w:r>
       <w:r>
-        <w:t xml:space="preserve">packets from SKB using </w:t>
-      </w:r>
-      <w:proofErr w:type="spellStart"/>
-      <w:r>
-        <w:t>pfring</w:t>
-      </w:r>
-      <w:proofErr w:type="spellEnd"/>
-      <w:r>
-        <w:t xml:space="preserve"> based on interface name</w:t>
+        <w:t>packets from SKB using pfring based on interface name</w:t>
       </w:r>
       <w:r>
         <w:t xml:space="preserve"> within kernel space</w:t>
@@ -1050,15 +4805,7 @@
         <w:t>. First filtering being</w:t>
       </w:r>
       <w:r>
-        <w:t xml:space="preserve"> done on the packet layer by specifying </w:t>
-      </w:r>
-      <w:proofErr w:type="spellStart"/>
-      <w:r>
-        <w:t>libpcap</w:t>
-      </w:r>
-      <w:proofErr w:type="spellEnd"/>
-      <w:r>
-        <w:t xml:space="preserve"> filter syntax</w:t>
+        <w:t xml:space="preserve"> done on the packet layer by specifying libpcap filter syntax</w:t>
       </w:r>
       <w:r>
         <w:t xml:space="preserve"> at the kernel level</w:t>
@@ -1073,39 +4820,7 @@
         <w:t xml:space="preserve"> on the user layer</w:t>
       </w:r>
       <w:r>
-        <w:t>. A load balancer is also added to load balance the packets per flow based on 4 tuples (</w:t>
-      </w:r>
-      <w:proofErr w:type="spellStart"/>
-      <w:r>
-        <w:t>src</w:t>
-      </w:r>
-      <w:proofErr w:type="spellEnd"/>
-      <w:r>
-        <w:t>/</w:t>
-      </w:r>
-      <w:proofErr w:type="spellStart"/>
-      <w:r>
-        <w:t>dst</w:t>
-      </w:r>
-      <w:proofErr w:type="spellEnd"/>
-      <w:r>
-        <w:t xml:space="preserve"> MAC address, </w:t>
-      </w:r>
-      <w:proofErr w:type="spellStart"/>
-      <w:r>
-        <w:t>src</w:t>
-      </w:r>
-      <w:proofErr w:type="spellEnd"/>
-      <w:r>
-        <w:t>/</w:t>
-      </w:r>
-      <w:proofErr w:type="spellStart"/>
-      <w:r>
-        <w:t>dst</w:t>
-      </w:r>
-      <w:proofErr w:type="spellEnd"/>
-      <w:r>
-        <w:t xml:space="preserve"> IP address)</w:t>
+        <w:t>. A load balancer is also added to load balance the packets per flow based on 4 tuples (src/dst MAC address, src/dst IP address)</w:t>
       </w:r>
       <w:r>
         <w:t>.</w:t>
@@ -1143,13 +4858,8 @@
       <w:r>
         <w:t xml:space="preserve">uninteresting packets </w:t>
       </w:r>
-      <w:proofErr w:type="spellStart"/>
-      <w:r>
-        <w:t>packets</w:t>
-      </w:r>
-      <w:proofErr w:type="spellEnd"/>
-      <w:r>
-        <w:t xml:space="preserve"> are</w:t>
+      <w:r>
+        <w:t>packets are</w:t>
       </w:r>
       <w:r>
         <w:t xml:space="preserve"> ignored</w:t>
@@ -1955,21 +5665,7 @@
         <w:rPr>
           <w:rFonts w:eastAsia="Times New Roman"/>
         </w:rPr>
-        <w:t xml:space="preserve"> (</w:t>
-      </w:r>
-      <w:proofErr w:type="spellStart"/>
-      <w:r>
-        <w:rPr>
-          <w:rFonts w:eastAsia="Times New Roman"/>
-        </w:rPr>
-        <w:t>rabbitMQ</w:t>
-      </w:r>
-      <w:proofErr w:type="spellEnd"/>
-      <w:r>
-        <w:rPr>
-          <w:rFonts w:eastAsia="Times New Roman"/>
-        </w:rPr>
-        <w:t>)</w:t>
+        <w:t xml:space="preserve"> (rabbitMQ)</w:t>
       </w:r>
     </w:p>
     <w:p>
@@ -2076,16 +5772,8 @@
         <w:rPr>
           <w:rFonts w:eastAsia="Times New Roman"/>
         </w:rPr>
-        <w:t xml:space="preserve">through </w:t>
-      </w:r>
-      <w:proofErr w:type="spellStart"/>
-      <w:r>
-        <w:rPr>
-          <w:rFonts w:eastAsia="Times New Roman"/>
-        </w:rPr>
-        <w:t>ZeroMQ</w:t>
-      </w:r>
-      <w:proofErr w:type="spellEnd"/>
+        <w:t>through ZeroMQ</w:t>
+      </w:r>
     </w:p>
     <w:p>
       <w:pPr>
@@ -2282,21 +5970,7 @@
         <w:rPr>
           <w:rFonts w:eastAsia="Times New Roman"/>
         </w:rPr>
-        <w:t xml:space="preserve"> server through AMQP </w:t>
-      </w:r>
-      <w:proofErr w:type="spellStart"/>
-      <w:r>
-        <w:rPr>
-          <w:rFonts w:eastAsia="Times New Roman"/>
-        </w:rPr>
-        <w:t>rabbitMQ</w:t>
-      </w:r>
-      <w:proofErr w:type="spellEnd"/>
-      <w:r>
-        <w:rPr>
-          <w:rFonts w:eastAsia="Times New Roman"/>
-        </w:rPr>
-        <w:t>. The communication channels are bi-directional.</w:t>
+        <w:t xml:space="preserve"> server through AMQP rabbitMQ. The communication channels are bi-directional.</w:t>
       </w:r>
     </w:p>
     <w:p>
@@ -2333,21 +6007,7 @@
         <w:rPr>
           <w:rFonts w:eastAsia="Times New Roman"/>
         </w:rPr>
-        <w:t xml:space="preserve"> server through AMQP </w:t>
-      </w:r>
-      <w:proofErr w:type="spellStart"/>
-      <w:r>
-        <w:rPr>
-          <w:rFonts w:eastAsia="Times New Roman"/>
-        </w:rPr>
-        <w:t>rabbitMQ</w:t>
-      </w:r>
-      <w:proofErr w:type="spellEnd"/>
-      <w:r>
-        <w:rPr>
-          <w:rFonts w:eastAsia="Times New Roman"/>
-        </w:rPr>
-        <w:t>. The communication channels are bi-directional.</w:t>
+        <w:t xml:space="preserve"> server through AMQP rabbitMQ. The communication channels are bi-directional.</w:t>
       </w:r>
     </w:p>
     <w:p>
@@ -2384,21 +6044,7 @@
         <w:rPr>
           <w:rFonts w:eastAsia="Times New Roman"/>
         </w:rPr>
-        <w:t xml:space="preserve"> server through AMQP </w:t>
-      </w:r>
-      <w:proofErr w:type="spellStart"/>
-      <w:r>
-        <w:rPr>
-          <w:rFonts w:eastAsia="Times New Roman"/>
-        </w:rPr>
-        <w:t>rabbitMQ</w:t>
-      </w:r>
-      <w:proofErr w:type="spellEnd"/>
-      <w:r>
-        <w:rPr>
-          <w:rFonts w:eastAsia="Times New Roman"/>
-        </w:rPr>
-        <w:t>. The communication channels are bi-directional.</w:t>
+        <w:t xml:space="preserve"> server through AMQP rabbitMQ. The communication channels are bi-directional.</w:t>
       </w:r>
     </w:p>
     <w:p>
@@ -2435,21 +6081,7 @@
         <w:rPr>
           <w:rFonts w:eastAsia="Times New Roman"/>
         </w:rPr>
-        <w:t xml:space="preserve"> through </w:t>
-      </w:r>
-      <w:proofErr w:type="spellStart"/>
-      <w:r>
-        <w:rPr>
-          <w:rFonts w:eastAsia="Times New Roman"/>
-        </w:rPr>
-        <w:t>ZeroMQ</w:t>
-      </w:r>
-      <w:proofErr w:type="spellEnd"/>
-      <w:r>
-        <w:rPr>
-          <w:rFonts w:eastAsia="Times New Roman"/>
-        </w:rPr>
-        <w:t>. The communication is one direction.</w:t>
+        <w:t xml:space="preserve"> through ZeroMQ. The communication is one direction.</w:t>
       </w:r>
     </w:p>
     <w:p>
@@ -2528,49 +6160,7 @@
         <w:rPr>
           <w:rFonts w:eastAsia="Times New Roman"/>
         </w:rPr>
-        <w:t>s (</w:t>
-      </w:r>
-      <w:proofErr w:type="spellStart"/>
-      <w:r>
-        <w:rPr>
-          <w:rFonts w:eastAsia="Times New Roman"/>
-        </w:rPr>
-        <w:t>nginx</w:t>
-      </w:r>
-      <w:proofErr w:type="spellEnd"/>
-      <w:r>
-        <w:rPr>
-          <w:rFonts w:eastAsia="Times New Roman"/>
-        </w:rPr>
-        <w:t xml:space="preserve">, </w:t>
-      </w:r>
-      <w:proofErr w:type="spellStart"/>
-      <w:r>
-        <w:rPr>
-          <w:rFonts w:eastAsia="Times New Roman"/>
-        </w:rPr>
-        <w:t>httpd</w:t>
-      </w:r>
-      <w:proofErr w:type="spellEnd"/>
-      <w:r>
-        <w:rPr>
-          <w:rFonts w:eastAsia="Times New Roman"/>
-        </w:rPr>
-        <w:t xml:space="preserve">, apache traffic server, </w:t>
-      </w:r>
-      <w:proofErr w:type="spellStart"/>
-      <w:r>
-        <w:rPr>
-          <w:rFonts w:eastAsia="Times New Roman"/>
-        </w:rPr>
-        <w:t>etc</w:t>
-      </w:r>
-      <w:proofErr w:type="spellEnd"/>
-      <w:r>
-        <w:rPr>
-          <w:rFonts w:eastAsia="Times New Roman"/>
-        </w:rPr>
-        <w:t>)</w:t>
+        <w:t>s (nginx, httpd, apache traffic server, etc)</w:t>
       </w:r>
     </w:p>
     <w:p>
@@ -2589,30 +6179,8 @@
         <w:rPr>
           <w:rFonts w:eastAsia="Times New Roman"/>
         </w:rPr>
-        <w:t xml:space="preserve">https (TLS) packets capturing with </w:t>
-      </w:r>
-      <w:proofErr w:type="spellStart"/>
-      <w:r>
-        <w:rPr>
-          <w:rFonts w:eastAsia="Times New Roman"/>
-        </w:rPr>
-        <w:t>datastore</w:t>
-      </w:r>
-      <w:proofErr w:type="spellEnd"/>
-      <w:r>
-        <w:rPr>
-          <w:rFonts w:eastAsia="Times New Roman"/>
-        </w:rPr>
-        <w:t>/</w:t>
-      </w:r>
-      <w:proofErr w:type="spellStart"/>
-      <w:r>
-        <w:rPr>
-          <w:rFonts w:eastAsia="Times New Roman"/>
-        </w:rPr>
-        <w:t>openstack</w:t>
-      </w:r>
-      <w:proofErr w:type="spellEnd"/>
+        <w:t>https (TLS) packets capturing with datastore/openstack</w:t>
+      </w:r>
       <w:r>
         <w:rPr>
           <w:rFonts w:eastAsia="Times New Roman"/>
@@ -4510,6 +8078,29 @@
       <w:contextualSpacing/>
     </w:pPr>
   </w:style>
+  <w:style w:type="table" w:styleId="TableGrid">
+    <w:name w:val="Table Grid"/>
+    <w:basedOn w:val="TableNormal"/>
+    <w:uiPriority w:val="39"/>
+    <w:rsid w:val="00CF75AA"/>
+    <w:tblPr>
+      <w:tblInd w:w="0" w:type="dxa"/>
+      <w:tblBorders>
+        <w:top w:val="single" w:sz="4" w:space="0" w:color="auto"/>
+        <w:left w:val="single" w:sz="4" w:space="0" w:color="auto"/>
+        <w:bottom w:val="single" w:sz="4" w:space="0" w:color="auto"/>
+        <w:right w:val="single" w:sz="4" w:space="0" w:color="auto"/>
+        <w:insideH w:val="single" w:sz="4" w:space="0" w:color="auto"/>
+        <w:insideV w:val="single" w:sz="4" w:space="0" w:color="auto"/>
+      </w:tblBorders>
+      <w:tblCellMar>
+        <w:top w:w="0" w:type="dxa"/>
+        <w:left w:w="108" w:type="dxa"/>
+        <w:bottom w:w="0" w:type="dxa"/>
+        <w:right w:w="108" w:type="dxa"/>
+      </w:tblCellMar>
+    </w:tblPr>
+  </w:style>
 </w:styles>
 </file>
 

</xml_diff>

<commit_message>
refactor design docs and add new but still work in progress
</commit_message>
<xml_diff>
--- a/design/madeline.docx
+++ b/design/madeline.docx
@@ -1065,19 +1065,11 @@
           <w:rFonts w:eastAsia="Times New Roman"/>
         </w:rPr>
       </w:pPr>
-      <w:proofErr w:type="spellStart"/>
-      <w:r>
-        <w:rPr>
-          <w:rFonts w:eastAsia="Times New Roman"/>
-        </w:rPr>
-        <w:t>Microservice</w:t>
-      </w:r>
-      <w:proofErr w:type="spellEnd"/>
-      <w:r>
-        <w:rPr>
-          <w:rFonts w:eastAsia="Times New Roman"/>
-        </w:rPr>
-        <w:t xml:space="preserve"> architecture.</w:t>
+      <w:r>
+        <w:rPr>
+          <w:rFonts w:eastAsia="Times New Roman"/>
+        </w:rPr>
+        <w:t>Microservice architecture.</w:t>
       </w:r>
     </w:p>
     <w:p>
@@ -1115,35 +1107,7 @@
         <w:rPr>
           <w:rFonts w:eastAsia="Times New Roman"/>
         </w:rPr>
-        <w:t>Rotating log files will be stored in /</w:t>
-      </w:r>
-      <w:proofErr w:type="spellStart"/>
-      <w:r>
-        <w:rPr>
-          <w:rFonts w:eastAsia="Times New Roman"/>
-        </w:rPr>
-        <w:t>var</w:t>
-      </w:r>
-      <w:proofErr w:type="spellEnd"/>
-      <w:r>
-        <w:rPr>
-          <w:rFonts w:eastAsia="Times New Roman"/>
-        </w:rPr>
-        <w:t>/log/</w:t>
-      </w:r>
-      <w:proofErr w:type="spellStart"/>
-      <w:r>
-        <w:rPr>
-          <w:rFonts w:eastAsia="Times New Roman"/>
-        </w:rPr>
-        <w:t>madeline</w:t>
-      </w:r>
-      <w:proofErr w:type="spellEnd"/>
-      <w:r>
-        <w:rPr>
-          <w:rFonts w:eastAsia="Times New Roman"/>
-        </w:rPr>
-        <w:t>/&lt;component-name&gt;.log</w:t>
+        <w:t>Rotating log files will be stored in /var/log/madeline/&lt;component-name&gt;.log</w:t>
       </w:r>
     </w:p>
     <w:p>
@@ -1162,30 +1126,8 @@
         <w:rPr>
           <w:rFonts w:eastAsia="Times New Roman"/>
         </w:rPr>
-        <w:t xml:space="preserve">Each service should use </w:t>
-      </w:r>
-      <w:proofErr w:type="spellStart"/>
-      <w:r>
-        <w:rPr>
-          <w:rFonts w:eastAsia="Times New Roman"/>
-        </w:rPr>
-        <w:t>systemd</w:t>
-      </w:r>
-      <w:proofErr w:type="spellEnd"/>
-      <w:r>
-        <w:rPr>
-          <w:rFonts w:eastAsia="Times New Roman"/>
-        </w:rPr>
-        <w:t xml:space="preserve"> and backward compatible to </w:t>
-      </w:r>
-      <w:proofErr w:type="spellStart"/>
-      <w:r>
-        <w:rPr>
-          <w:rFonts w:eastAsia="Times New Roman"/>
-        </w:rPr>
-        <w:t>sysVinit</w:t>
-      </w:r>
-      <w:proofErr w:type="spellEnd"/>
+        <w:t>Each service should use systemd and backward compatible to sysVinit</w:t>
+      </w:r>
     </w:p>
     <w:p>
       <w:pPr>
@@ -1203,21 +1145,7 @@
         <w:rPr>
           <w:rFonts w:eastAsia="Times New Roman"/>
         </w:rPr>
-        <w:t xml:space="preserve">This product should work with other http caching server. Default http caching server will be </w:t>
-      </w:r>
-      <w:proofErr w:type="spellStart"/>
-      <w:r>
-        <w:rPr>
-          <w:rFonts w:eastAsia="Times New Roman"/>
-        </w:rPr>
-        <w:t>nginx</w:t>
-      </w:r>
-      <w:proofErr w:type="spellEnd"/>
-      <w:r>
-        <w:rPr>
-          <w:rFonts w:eastAsia="Times New Roman"/>
-        </w:rPr>
-        <w:t xml:space="preserve">. </w:t>
+        <w:t xml:space="preserve">This product should work with other http caching server. Default http caching server will be nginx. </w:t>
       </w:r>
     </w:p>
     <w:p>
@@ -1300,119 +1228,7 @@
         <w:rPr>
           <w:rFonts w:eastAsia="Times New Roman"/>
         </w:rPr>
-        <w:t xml:space="preserve">Madeline is </w:t>
-      </w:r>
-      <w:proofErr w:type="spellStart"/>
-      <w:r>
-        <w:rPr>
-          <w:rFonts w:eastAsia="Times New Roman"/>
-        </w:rPr>
-        <w:t>out-of</w:t>
-      </w:r>
-      <w:proofErr w:type="spellEnd"/>
-      <w:r>
-        <w:rPr>
-          <w:rFonts w:eastAsia="Times New Roman"/>
-        </w:rPr>
-        <w:t>/in-band inline (</w:t>
-      </w:r>
-      <w:proofErr w:type="spellStart"/>
-      <w:r>
-        <w:rPr>
-          <w:rFonts w:eastAsia="Times New Roman"/>
-        </w:rPr>
-        <w:t>realtime</w:t>
-      </w:r>
-      <w:proofErr w:type="spellEnd"/>
-      <w:r>
-        <w:rPr>
-          <w:rFonts w:eastAsia="Times New Roman"/>
-        </w:rPr>
-        <w:t>) transparent caching ecosystem, which performs intelligent OTT online video (MPEG-DASH/apple HLS/</w:t>
-      </w:r>
-      <w:proofErr w:type="spellStart"/>
-      <w:r>
-        <w:rPr>
-          <w:rFonts w:eastAsia="Times New Roman"/>
-        </w:rPr>
-        <w:t>etc</w:t>
-      </w:r>
-      <w:proofErr w:type="spellEnd"/>
-      <w:r>
-        <w:rPr>
-          <w:rFonts w:eastAsia="Times New Roman"/>
-        </w:rPr>
-        <w:t xml:space="preserve">) caching based on regular expression or </w:t>
-      </w:r>
-      <w:proofErr w:type="spellStart"/>
-      <w:r>
-        <w:rPr>
-          <w:rFonts w:eastAsia="Times New Roman"/>
-        </w:rPr>
-        <w:t>ip</w:t>
-      </w:r>
-      <w:proofErr w:type="spellEnd"/>
-      <w:r>
-        <w:rPr>
-          <w:rFonts w:eastAsia="Times New Roman"/>
-        </w:rPr>
-        <w:t xml:space="preserve"> address/port tuple logic rulesets. It must be fast in order to perform intelligent routing/load-balancing and filtering of packets per flow pulled from </w:t>
-      </w:r>
-      <w:proofErr w:type="spellStart"/>
-      <w:r>
-        <w:rPr>
-          <w:rFonts w:eastAsia="Times New Roman"/>
-        </w:rPr>
-        <w:t>linux</w:t>
-      </w:r>
-      <w:proofErr w:type="spellEnd"/>
-      <w:r>
-        <w:rPr>
-          <w:rFonts w:eastAsia="Times New Roman"/>
-        </w:rPr>
-        <w:t xml:space="preserve"> socket kernel buffer (SKB) bypassing </w:t>
-      </w:r>
-      <w:proofErr w:type="spellStart"/>
-      <w:r>
-        <w:rPr>
-          <w:rFonts w:eastAsia="Times New Roman"/>
-        </w:rPr>
-        <w:t>linux</w:t>
-      </w:r>
-      <w:proofErr w:type="spellEnd"/>
-      <w:r>
-        <w:rPr>
-          <w:rFonts w:eastAsia="Times New Roman"/>
-        </w:rPr>
-        <w:t xml:space="preserve"> network stack. The packets are decoded and dissected from layer 2 to 4 while the payload is untouched and pushed from one service to another in pipelined manner. Filtering will be done on packet-processing and http processing and in the end interesting packets will be redirected to the caching web server such </w:t>
-      </w:r>
-      <w:proofErr w:type="spellStart"/>
-      <w:r>
-        <w:rPr>
-          <w:rFonts w:eastAsia="Times New Roman"/>
-        </w:rPr>
-        <w:t>nginx</w:t>
-      </w:r>
-      <w:proofErr w:type="spellEnd"/>
-      <w:r>
-        <w:rPr>
-          <w:rFonts w:eastAsia="Times New Roman"/>
-        </w:rPr>
-        <w:t>/</w:t>
-      </w:r>
-      <w:proofErr w:type="spellStart"/>
-      <w:r>
-        <w:rPr>
-          <w:rFonts w:eastAsia="Times New Roman"/>
-        </w:rPr>
-        <w:t>httpd</w:t>
-      </w:r>
-      <w:proofErr w:type="spellEnd"/>
-      <w:r>
-        <w:rPr>
-          <w:rFonts w:eastAsia="Times New Roman"/>
-        </w:rPr>
-        <w:t>/etc.</w:t>
+        <w:t>Madeline is out-of/in-band inline (realtime) transparent caching ecosystem, which performs intelligent OTT online video (MPEG-DASH/apple HLS/etc) caching based on regular expression or ip address/port tuple logic rulesets. It must be fast in order to perform intelligent routing/load-balancing and filtering of packets per flow pulled from linux socket kernel buffer (SKB) bypassing linux network stack. The packets are decoded and dissected from layer 2 to 4 while the payload is untouched and pushed from one service to another in pipelined manner. Filtering will be done on packet-processing and http processing and in the end interesting packets will be redirected to the caching web server such nginx/httpd/etc.</w:t>
       </w:r>
     </w:p>
     <w:p/>
@@ -1737,7 +1553,6 @@
           <w:szCs w:val="32"/>
         </w:rPr>
       </w:pPr>
-      <w:bookmarkStart w:id="6" w:name="_GoBack"/>
       <w:r>
         <w:rPr>
           <w:rFonts w:eastAsia="Times New Roman"/>
@@ -1748,7 +1563,7 @@
         <mc:AlternateContent>
           <mc:Choice Requires="wpg">
             <w:drawing>
-              <wp:anchor distT="0" distB="0" distL="114300" distR="114300" simplePos="0" relativeHeight="251743232" behindDoc="0" locked="1" layoutInCell="1" allowOverlap="1" wp14:anchorId="21B4F05B" wp14:editId="3D5CA53F">
+              <wp:anchor distT="0" distB="0" distL="114300" distR="114300" simplePos="0" relativeHeight="251743232" behindDoc="0" locked="1" layoutInCell="1" allowOverlap="1" wp14:anchorId="21B4F05B" wp14:editId="1305BA6D">
                 <wp:simplePos x="0" y="0"/>
                 <wp:positionH relativeFrom="column">
                   <wp:posOffset>162560</wp:posOffset>
@@ -1756,7 +1571,7 @@
                 <wp:positionV relativeFrom="paragraph">
                   <wp:posOffset>10160</wp:posOffset>
                 </wp:positionV>
-                <wp:extent cx="5605272" cy="5550408"/>
+                <wp:extent cx="5605145" cy="5549900"/>
                 <wp:effectExtent l="0" t="0" r="8255" b="12700"/>
                 <wp:wrapThrough wrapText="bothSides">
                   <wp:wrapPolygon edited="0">
@@ -1811,7 +1626,7 @@
                       <wpg:grpSpPr>
                         <a:xfrm>
                           <a:off x="0" y="0"/>
-                          <a:ext cx="5605272" cy="5550408"/>
+                          <a:ext cx="5605145" cy="5549900"/>
                           <a:chOff x="0" y="0"/>
                           <a:chExt cx="5608955" cy="5549900"/>
                         </a:xfrm>
@@ -2112,8 +1927,8 @@
                         <wps:cNvSpPr txBox="1"/>
                         <wps:spPr>
                           <a:xfrm>
-                            <a:off x="1940560" y="1046480"/>
-                            <a:ext cx="1598295" cy="464820"/>
+                            <a:off x="2405109" y="1021080"/>
+                            <a:ext cx="457511" cy="464820"/>
                           </a:xfrm>
                           <a:prstGeom prst="rect">
                             <a:avLst/>
@@ -2142,7 +1957,7 @@
                           <w:txbxContent>
                             <w:p>
                               <w:r>
-                                <w:t>Management Server</w:t>
+                                <w:t>MS</w:t>
                               </w:r>
                             </w:p>
                             <w:p/>
@@ -2929,11 +2744,9 @@
                               <w:pPr>
                                 <w:jc w:val="center"/>
                               </w:pPr>
-                              <w:proofErr w:type="spellStart"/>
                               <w:r>
                                 <w:t>intf</w:t>
                               </w:r>
-                              <w:proofErr w:type="spellEnd"/>
                             </w:p>
                           </w:txbxContent>
                         </wps:txbx>
@@ -3048,19 +2861,9 @@
                         <wps:txbx>
                           <w:txbxContent>
                             <w:p>
-                              <w:proofErr w:type="spellStart"/>
                               <w:r>
-                                <w:t>Netw</w:t>
+                                <w:t>Netw Intf</w:t>
                               </w:r>
-                              <w:proofErr w:type="spellEnd"/>
-                              <w:r>
-                                <w:t xml:space="preserve"> </w:t>
-                              </w:r>
-                              <w:proofErr w:type="spellStart"/>
-                              <w:r>
-                                <w:t>Intf</w:t>
-                              </w:r>
-                              <w:proofErr w:type="spellEnd"/>
                             </w:p>
                           </w:txbxContent>
                         </wps:txbx>
@@ -3140,19 +2943,9 @@
                         <wps:txbx>
                           <w:txbxContent>
                             <w:p>
-                              <w:proofErr w:type="spellStart"/>
                               <w:r>
-                                <w:t>Netw</w:t>
+                                <w:t>Netw Intf</w:t>
                               </w:r>
-                              <w:proofErr w:type="spellEnd"/>
-                              <w:r>
-                                <w:t xml:space="preserve"> </w:t>
-                              </w:r>
-                              <w:proofErr w:type="spellStart"/>
-                              <w:r>
-                                <w:t>Intf</w:t>
-                              </w:r>
-                              <w:proofErr w:type="spellEnd"/>
                             </w:p>
                           </w:txbxContent>
                         </wps:txbx>
@@ -3203,15 +2996,7 @@
                             </w:p>
                             <w:p>
                               <w:r>
-                                <w:t>(</w:t>
-                              </w:r>
-                              <w:proofErr w:type="spellStart"/>
-                              <w:r>
-                                <w:t>Ceph</w:t>
-                              </w:r>
-                              <w:proofErr w:type="spellEnd"/>
-                              <w:r>
-                                <w:t>)</w:t>
+                                <w:t>(Ceph)</w:t>
                               </w:r>
                             </w:p>
                             <w:p/>
@@ -3334,11 +3119,9 @@
                         <wps:txbx>
                           <w:txbxContent>
                             <w:p>
-                              <w:proofErr w:type="spellStart"/>
                               <w:r>
                                 <w:t>Etc</w:t>
                               </w:r>
-                              <w:proofErr w:type="spellEnd"/>
                             </w:p>
                           </w:txbxContent>
                         </wps:txbx>
@@ -3394,7 +3177,7 @@
           </mc:Choice>
           <mc:Fallback>
             <w:pict>
-              <v:group w14:anchorId="21B4F05B" id="Group 7" o:spid="_x0000_s1026" style="position:absolute;margin-left:12.8pt;margin-top:.8pt;width:441.35pt;height:437.05pt;z-index:251743232;mso-width-relative:margin;mso-height-relative:margin" coordsize="5608955,5549900" o:gfxdata="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">
+              <v:group w14:anchorId="21B4F05B" id="Group 7" o:spid="_x0000_s1026" style="position:absolute;margin-left:12.8pt;margin-top:.8pt;width:441.35pt;height:437pt;z-index:251743232;mso-width-relative:margin;mso-height-relative:margin" coordsize="5608955,5549900" o:gfxdata="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">
                 <v:rect id="Rectangle 37" o:spid="_x0000_s1027" style="position:absolute;top:2418080;width:1370965;height:1605280;visibility:visible;mso-wrap-style:square;v-text-anchor:middle" o:gfxdata="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" fillcolor="white [3201]" strokecolor="#70ad47 [3209]" strokeweight="1pt">
                   <v:stroke dashstyle="longDash"/>
                 </v:rect>
@@ -3421,12 +3204,12 @@
                   <v:stroke joinstyle="miter"/>
                   <v:path gradientshapeok="t" o:connecttype="rect"/>
                 </v:shapetype>
-                <v:shape id="Text Box 9" o:spid="_x0000_s1035" type="#_x0000_t202" style="position:absolute;left:1940560;top:1046480;width:1598295;height:464820;visibility:visible;mso-wrap-style:square;v-text-anchor:middle" o:gfxdata="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" filled="f" stroked="f">
+                <v:shape id="Text Box 9" o:spid="_x0000_s1035" type="#_x0000_t202" style="position:absolute;left:2405109;top:1021080;width:457511;height:464820;visibility:visible;mso-wrap-style:square;v-text-anchor:middle" o:gfxdata="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" filled="f" stroked="f">
                   <v:textbox>
                     <w:txbxContent>
                       <w:p>
                         <w:r>
-                          <w:t>Management Server</w:t>
+                          <w:t>MS</w:t>
                         </w:r>
                       </w:p>
                       <w:p/>
@@ -3616,11 +3399,9 @@
                         <w:pPr>
                           <w:jc w:val="center"/>
                         </w:pPr>
-                        <w:proofErr w:type="spellStart"/>
                         <w:r>
                           <w:t>intf</w:t>
                         </w:r>
-                        <w:proofErr w:type="spellEnd"/>
                       </w:p>
                     </w:txbxContent>
                   </v:textbox>
@@ -3635,19 +3416,9 @@
                   <v:textbox>
                     <w:txbxContent>
                       <w:p>
-                        <w:proofErr w:type="spellStart"/>
                         <w:r>
-                          <w:t>Netw</w:t>
+                          <w:t>Netw Intf</w:t>
                         </w:r>
-                        <w:proofErr w:type="spellEnd"/>
-                        <w:r>
-                          <w:t xml:space="preserve"> </w:t>
-                        </w:r>
-                        <w:proofErr w:type="spellStart"/>
-                        <w:r>
-                          <w:t>Intf</w:t>
-                        </w:r>
-                        <w:proofErr w:type="spellEnd"/>
                       </w:p>
                     </w:txbxContent>
                   </v:textbox>
@@ -3657,19 +3428,9 @@
                   <v:textbox>
                     <w:txbxContent>
                       <w:p>
-                        <w:proofErr w:type="spellStart"/>
                         <w:r>
-                          <w:t>Netw</w:t>
+                          <w:t>Netw Intf</w:t>
                         </w:r>
-                        <w:proofErr w:type="spellEnd"/>
-                        <w:r>
-                          <w:t xml:space="preserve"> </w:t>
-                        </w:r>
-                        <w:proofErr w:type="spellStart"/>
-                        <w:r>
-                          <w:t>Intf</w:t>
-                        </w:r>
-                        <w:proofErr w:type="spellEnd"/>
                       </w:p>
                     </w:txbxContent>
                   </v:textbox>
@@ -3684,15 +3445,7 @@
                       </w:p>
                       <w:p>
                         <w:r>
-                          <w:t>(</w:t>
-                        </w:r>
-                        <w:proofErr w:type="spellStart"/>
-                        <w:r>
-                          <w:t>Ceph</w:t>
-                        </w:r>
-                        <w:proofErr w:type="spellEnd"/>
-                        <w:r>
-                          <w:t>)</w:t>
+                          <w:t>(Ceph)</w:t>
                         </w:r>
                       </w:p>
                       <w:p/>
@@ -3729,11 +3482,9 @@
                   <v:textbox>
                     <w:txbxContent>
                       <w:p>
-                        <w:proofErr w:type="spellStart"/>
                         <w:r>
                           <w:t>Etc</w:t>
                         </w:r>
-                        <w:proofErr w:type="spellEnd"/>
                       </w:p>
                     </w:txbxContent>
                   </v:textbox>
@@ -3748,7 +3499,6 @@
           </mc:Fallback>
         </mc:AlternateContent>
       </w:r>
-      <w:bookmarkEnd w:id="6"/>
     </w:p>
     <w:p>
       <w:pPr>
@@ -3998,7 +3748,7 @@
           <w:rFonts w:eastAsia="Times New Roman"/>
         </w:rPr>
       </w:pPr>
-      <w:bookmarkStart w:id="7" w:name="_Toc458611794"/>
+      <w:bookmarkStart w:id="6" w:name="_Toc458611794"/>
       <w:r>
         <w:rPr>
           <w:rFonts w:eastAsia="Times New Roman"/>
@@ -4035,7 +3785,7 @@
         </w:rPr>
         <w:t>:</w:t>
       </w:r>
-      <w:bookmarkEnd w:id="7"/>
+      <w:bookmarkEnd w:id="6"/>
     </w:p>
     <w:p>
       <w:pPr>
@@ -4124,15 +3874,7 @@
         <w:t xml:space="preserve"> pulls </w:t>
       </w:r>
       <w:r>
-        <w:t xml:space="preserve">packets from SKB using </w:t>
-      </w:r>
-      <w:proofErr w:type="spellStart"/>
-      <w:r>
-        <w:t>pfring</w:t>
-      </w:r>
-      <w:proofErr w:type="spellEnd"/>
-      <w:r>
-        <w:t xml:space="preserve"> based on interface name</w:t>
+        <w:t>packets from SKB using pfring based on interface name</w:t>
       </w:r>
       <w:r>
         <w:t xml:space="preserve"> within kernel space</w:t>
@@ -4141,15 +3883,7 @@
         <w:t>. First filtering being</w:t>
       </w:r>
       <w:r>
-        <w:t xml:space="preserve"> done on the packet layer by specifying </w:t>
-      </w:r>
-      <w:proofErr w:type="spellStart"/>
-      <w:r>
-        <w:t>libpcap</w:t>
-      </w:r>
-      <w:proofErr w:type="spellEnd"/>
-      <w:r>
-        <w:t xml:space="preserve"> filter syntax</w:t>
+        <w:t xml:space="preserve"> done on the packet layer by specifying libpcap filter syntax</w:t>
       </w:r>
       <w:r>
         <w:t xml:space="preserve"> at the kernel level</w:t>
@@ -4164,39 +3898,7 @@
         <w:t xml:space="preserve"> on the user layer</w:t>
       </w:r>
       <w:r>
-        <w:t>. A load balancer is also added to load balance the packets per flow based on 4 tuples (</w:t>
-      </w:r>
-      <w:proofErr w:type="spellStart"/>
-      <w:r>
-        <w:t>src</w:t>
-      </w:r>
-      <w:proofErr w:type="spellEnd"/>
-      <w:r>
-        <w:t>/</w:t>
-      </w:r>
-      <w:proofErr w:type="spellStart"/>
-      <w:r>
-        <w:t>dst</w:t>
-      </w:r>
-      <w:proofErr w:type="spellEnd"/>
-      <w:r>
-        <w:t xml:space="preserve"> MAC address, </w:t>
-      </w:r>
-      <w:proofErr w:type="spellStart"/>
-      <w:r>
-        <w:t>src</w:t>
-      </w:r>
-      <w:proofErr w:type="spellEnd"/>
-      <w:r>
-        <w:t>/</w:t>
-      </w:r>
-      <w:proofErr w:type="spellStart"/>
-      <w:r>
-        <w:t>dst</w:t>
-      </w:r>
-      <w:proofErr w:type="spellEnd"/>
-      <w:r>
-        <w:t xml:space="preserve"> IP address)</w:t>
+        <w:t>. A load balancer is also added to load balance the packets per flow based on 4 tuples (src/dst MAC address, src/dst IP address)</w:t>
       </w:r>
       <w:r>
         <w:t>.</w:t>
@@ -4234,13 +3936,8 @@
       <w:r>
         <w:t xml:space="preserve">uninteresting packets </w:t>
       </w:r>
-      <w:proofErr w:type="spellStart"/>
-      <w:r>
-        <w:t>packets</w:t>
-      </w:r>
-      <w:proofErr w:type="spellEnd"/>
-      <w:r>
-        <w:t xml:space="preserve"> are</w:t>
+      <w:r>
+        <w:t>packets are</w:t>
       </w:r>
       <w:r>
         <w:t xml:space="preserve"> ignored</w:t>
@@ -4399,28 +4096,36 @@
         <w:t>parsing</w:t>
       </w:r>
       <w:r>
-        <w:t xml:space="preserve"> to be done on the packet.</w:t>
+        <w:t xml:space="preserve"> to be done on t</w:t>
+      </w:r>
+      <w:r>
+        <w:t xml:space="preserve">he packet and </w:t>
+      </w:r>
+      <w:bookmarkStart w:id="7" w:name="_GoBack"/>
+      <w:bookmarkEnd w:id="7"/>
+      <w:r>
+        <w:t xml:space="preserve">by default set to process </w:t>
+      </w:r>
+      <w:r>
+        <w:t xml:space="preserve">HTTP </w:t>
+      </w:r>
+      <w:r>
+        <w:t>packet.</w:t>
       </w:r>
       <w:r>
         <w:t xml:space="preserve"> </w:t>
       </w:r>
       <w:r>
-        <w:t xml:space="preserve">PHS by default set to process </w:t>
-      </w:r>
-      <w:r>
-        <w:t xml:space="preserve">HTTP </w:t>
-      </w:r>
-      <w:r>
-        <w:t>packet.</w:t>
-      </w:r>
-      <w:r>
-        <w:t xml:space="preserve"> </w:t>
-      </w:r>
-      <w:r>
-        <w:rPr>
-          <w:rFonts w:eastAsia="Times New Roman"/>
-        </w:rPr>
-        <w:t>PPP parses, dissects and applies regex on the packet payload (L4 payload)</w:t>
+        <w:rPr>
+          <w:rFonts w:eastAsia="Times New Roman"/>
+        </w:rPr>
+        <w:t>It</w:t>
+      </w:r>
+      <w:r>
+        <w:rPr>
+          <w:rFonts w:eastAsia="Times New Roman"/>
+        </w:rPr>
+        <w:t xml:space="preserve"> parses, dissects and applies regex on the packet payload (L4 payload)</w:t>
       </w:r>
       <w:r>
         <w:rPr>
@@ -5054,21 +4759,7 @@
         <w:rPr>
           <w:rFonts w:eastAsia="Times New Roman"/>
         </w:rPr>
-        <w:t xml:space="preserve"> (</w:t>
-      </w:r>
-      <w:proofErr w:type="spellStart"/>
-      <w:r>
-        <w:rPr>
-          <w:rFonts w:eastAsia="Times New Roman"/>
-        </w:rPr>
-        <w:t>rabbitMQ</w:t>
-      </w:r>
-      <w:proofErr w:type="spellEnd"/>
-      <w:r>
-        <w:rPr>
-          <w:rFonts w:eastAsia="Times New Roman"/>
-        </w:rPr>
-        <w:t>)</w:t>
+        <w:t xml:space="preserve"> (rabbitMQ)</w:t>
       </w:r>
     </w:p>
     <w:p>
@@ -5175,16 +4866,8 @@
         <w:rPr>
           <w:rFonts w:eastAsia="Times New Roman"/>
         </w:rPr>
-        <w:t xml:space="preserve">through </w:t>
-      </w:r>
-      <w:proofErr w:type="spellStart"/>
-      <w:r>
-        <w:rPr>
-          <w:rFonts w:eastAsia="Times New Roman"/>
-        </w:rPr>
-        <w:t>ZeroMQ</w:t>
-      </w:r>
-      <w:proofErr w:type="spellEnd"/>
+        <w:t>through ZeroMQ</w:t>
+      </w:r>
     </w:p>
     <w:p>
       <w:pPr>
@@ -5405,21 +5088,7 @@
         <w:rPr>
           <w:rFonts w:eastAsia="Times New Roman"/>
         </w:rPr>
-        <w:t xml:space="preserve"> server through AMQP </w:t>
-      </w:r>
-      <w:proofErr w:type="spellStart"/>
-      <w:r>
-        <w:rPr>
-          <w:rFonts w:eastAsia="Times New Roman"/>
-        </w:rPr>
-        <w:t>rabbitMQ</w:t>
-      </w:r>
-      <w:proofErr w:type="spellEnd"/>
-      <w:r>
-        <w:rPr>
-          <w:rFonts w:eastAsia="Times New Roman"/>
-        </w:rPr>
-        <w:t>. The communication channels are bi-directional.</w:t>
+        <w:t xml:space="preserve"> server through AMQP rabbitMQ. The communication channels are bi-directional.</w:t>
       </w:r>
     </w:p>
     <w:p>
@@ -5456,21 +5125,7 @@
         <w:rPr>
           <w:rFonts w:eastAsia="Times New Roman"/>
         </w:rPr>
-        <w:t xml:space="preserve"> server through AMQP </w:t>
-      </w:r>
-      <w:proofErr w:type="spellStart"/>
-      <w:r>
-        <w:rPr>
-          <w:rFonts w:eastAsia="Times New Roman"/>
-        </w:rPr>
-        <w:t>rabbitMQ</w:t>
-      </w:r>
-      <w:proofErr w:type="spellEnd"/>
-      <w:r>
-        <w:rPr>
-          <w:rFonts w:eastAsia="Times New Roman"/>
-        </w:rPr>
-        <w:t>. The communication channels are bi-directional.</w:t>
+        <w:t xml:space="preserve"> server through AMQP rabbitMQ. The communication channels are bi-directional.</w:t>
       </w:r>
     </w:p>
     <w:p>
@@ -5507,21 +5162,7 @@
         <w:rPr>
           <w:rFonts w:eastAsia="Times New Roman"/>
         </w:rPr>
-        <w:t xml:space="preserve"> server through AMQP </w:t>
-      </w:r>
-      <w:proofErr w:type="spellStart"/>
-      <w:r>
-        <w:rPr>
-          <w:rFonts w:eastAsia="Times New Roman"/>
-        </w:rPr>
-        <w:t>rabbitMQ</w:t>
-      </w:r>
-      <w:proofErr w:type="spellEnd"/>
-      <w:r>
-        <w:rPr>
-          <w:rFonts w:eastAsia="Times New Roman"/>
-        </w:rPr>
-        <w:t>. The communication channels are bi-directional.</w:t>
+        <w:t xml:space="preserve"> server through AMQP rabbitMQ. The communication channels are bi-directional.</w:t>
       </w:r>
     </w:p>
     <w:p>
@@ -5558,21 +5199,7 @@
         <w:rPr>
           <w:rFonts w:eastAsia="Times New Roman"/>
         </w:rPr>
-        <w:t xml:space="preserve"> through </w:t>
-      </w:r>
-      <w:proofErr w:type="spellStart"/>
-      <w:r>
-        <w:rPr>
-          <w:rFonts w:eastAsia="Times New Roman"/>
-        </w:rPr>
-        <w:t>ZeroMQ</w:t>
-      </w:r>
-      <w:proofErr w:type="spellEnd"/>
-      <w:r>
-        <w:rPr>
-          <w:rFonts w:eastAsia="Times New Roman"/>
-        </w:rPr>
-        <w:t>. The communication is one direction.</w:t>
+        <w:t xml:space="preserve"> through ZeroMQ. The communication is one direction.</w:t>
       </w:r>
     </w:p>
     <w:p>
@@ -5653,49 +5280,7 @@
         <w:rPr>
           <w:rFonts w:eastAsia="Times New Roman"/>
         </w:rPr>
-        <w:t>s (</w:t>
-      </w:r>
-      <w:proofErr w:type="spellStart"/>
-      <w:r>
-        <w:rPr>
-          <w:rFonts w:eastAsia="Times New Roman"/>
-        </w:rPr>
-        <w:t>nginx</w:t>
-      </w:r>
-      <w:proofErr w:type="spellEnd"/>
-      <w:r>
-        <w:rPr>
-          <w:rFonts w:eastAsia="Times New Roman"/>
-        </w:rPr>
-        <w:t xml:space="preserve">, </w:t>
-      </w:r>
-      <w:proofErr w:type="spellStart"/>
-      <w:r>
-        <w:rPr>
-          <w:rFonts w:eastAsia="Times New Roman"/>
-        </w:rPr>
-        <w:t>httpd</w:t>
-      </w:r>
-      <w:proofErr w:type="spellEnd"/>
-      <w:r>
-        <w:rPr>
-          <w:rFonts w:eastAsia="Times New Roman"/>
-        </w:rPr>
-        <w:t xml:space="preserve">, apache traffic server, </w:t>
-      </w:r>
-      <w:proofErr w:type="spellStart"/>
-      <w:r>
-        <w:rPr>
-          <w:rFonts w:eastAsia="Times New Roman"/>
-        </w:rPr>
-        <w:t>etc</w:t>
-      </w:r>
-      <w:proofErr w:type="spellEnd"/>
-      <w:r>
-        <w:rPr>
-          <w:rFonts w:eastAsia="Times New Roman"/>
-        </w:rPr>
-        <w:t>)</w:t>
+        <w:t>s (nginx, httpd, apache traffic server, etc)</w:t>
       </w:r>
     </w:p>
     <w:p>
@@ -5714,30 +5299,8 @@
         <w:rPr>
           <w:rFonts w:eastAsia="Times New Roman"/>
         </w:rPr>
-        <w:t xml:space="preserve">https (TLS) packets capturing with </w:t>
-      </w:r>
-      <w:proofErr w:type="spellStart"/>
-      <w:r>
-        <w:rPr>
-          <w:rFonts w:eastAsia="Times New Roman"/>
-        </w:rPr>
-        <w:t>datastore</w:t>
-      </w:r>
-      <w:proofErr w:type="spellEnd"/>
-      <w:r>
-        <w:rPr>
-          <w:rFonts w:eastAsia="Times New Roman"/>
-        </w:rPr>
-        <w:t>/</w:t>
-      </w:r>
-      <w:proofErr w:type="spellStart"/>
-      <w:r>
-        <w:rPr>
-          <w:rFonts w:eastAsia="Times New Roman"/>
-        </w:rPr>
-        <w:t>openstack</w:t>
-      </w:r>
-      <w:proofErr w:type="spellEnd"/>
+        <w:t>https (TLS) packets capturing with datastore/openstack</w:t>
+      </w:r>
       <w:r>
         <w:rPr>
           <w:rFonts w:eastAsia="Times New Roman"/>

</xml_diff>